<commit_message>
-> Call this V0.25: Lots of changes: 	-> Library & Include sheets have been changed: We now use $(Project) and $(Configuration) for .lib files and library paths. 	-> Unit Testing has been implemented: 		-> We are using catch2. 		-> There is a pre-link stage for the main project to build a .lib for the whole project before writing the .exe. 			-> This is for the UnitTest project ot link against. 		-> Some tests have been written, but they are not very relevant yet. There should also be a policy of adding unit tests upon new versions. 	-> The multibuffer has been (badly) implemented using deques. There are some problems, with cost of removing elements, and with jumps between adjacent samples between callbacks. 	-> Requirements have much more detail to them. 	-> Attempts at implementing render-to-file have been tried in a separate project. Next steps for it are building FFMPEG libraries, and understanding/refactoring the code provided.
</commit_message>
<xml_diff>
--- a/Requirements & Design.docx
+++ b/Requirements & Design.docx
@@ -502,6 +502,54 @@
       <w:pPr>
         <w:pStyle w:val="ListParagraph"/>
         <w:numPr>
+          <w:ilvl w:val="2"/>
+          <w:numId w:val="8"/>
+        </w:numPr>
+        <w:rPr>
+          <w:sz w:val="18"/>
+        </w:rPr>
+      </w:pPr>
+      <w:r>
+        <w:rPr>
+          <w:sz w:val="18"/>
+        </w:rPr>
+        <w:t>Tetrahedra in a field</w:t>
+      </w:r>
+    </w:p>
+    <w:p>
+      <w:pPr>
+        <w:pStyle w:val="ListParagraph"/>
+        <w:numPr>
+          <w:ilvl w:val="2"/>
+          <w:numId w:val="8"/>
+        </w:numPr>
+        <w:rPr>
+          <w:sz w:val="18"/>
+        </w:rPr>
+      </w:pPr>
+      <w:r>
+        <w:rPr>
+          <w:sz w:val="18"/>
+        </w:rPr>
+        <w:t>Transformations on a</w:t>
+      </w:r>
+      <w:r>
+        <w:rPr>
+          <w:sz w:val="18"/>
+        </w:rPr>
+        <w:t xml:space="preserve"> T</w:t>
+      </w:r>
+      <w:r>
+        <w:rPr>
+          <w:sz w:val="18"/>
+        </w:rPr>
+        <w:t>esseract</w:t>
+      </w:r>
+    </w:p>
+    <w:p>
+      <w:pPr>
+        <w:pStyle w:val="ListParagraph"/>
+        <w:numPr>
           <w:ilvl w:val="0"/>
           <w:numId w:val="8"/>
         </w:numPr>
@@ -674,31 +722,49 @@
         <w:rPr>
           <w:sz w:val="18"/>
         </w:rPr>
-        <w:t xml:space="preserve">Standardised Versioning: </w:t>
-      </w:r>
-      <w:r>
-        <w:rPr>
-          <w:sz w:val="18"/>
-        </w:rPr>
-        <w:t>unit testing</w:t>
-      </w:r>
-      <w:r>
-        <w:rPr>
-          <w:sz w:val="18"/>
-        </w:rPr>
-        <w:t>,</w:t>
-      </w:r>
-      <w:r>
-        <w:rPr>
-          <w:sz w:val="18"/>
-        </w:rPr>
-        <w:t xml:space="preserve"> installers</w:t>
+        <w:t xml:space="preserve">Clean </w:t>
+      </w:r>
+      <w:r>
+        <w:rPr>
+          <w:sz w:val="18"/>
+        </w:rPr>
+        <w:t>v</w:t>
+      </w:r>
+      <w:r>
+        <w:rPr>
+          <w:sz w:val="18"/>
+        </w:rPr>
+        <w:t>ersion</w:t>
+      </w:r>
+      <w:r>
+        <w:rPr>
+          <w:sz w:val="18"/>
+        </w:rPr>
+        <w:t>ing</w:t>
+      </w:r>
+      <w:r>
+        <w:rPr>
+          <w:sz w:val="18"/>
+        </w:rPr>
+        <w:t xml:space="preserve">: </w:t>
+      </w:r>
+      <w:r>
+        <w:rPr>
+          <w:sz w:val="18"/>
+        </w:rPr>
+        <w:t>requirements, installer</w:t>
       </w:r>
       <w:r>
         <w:rPr>
           <w:sz w:val="18"/>
         </w:rPr>
         <w:t>, changelogs</w:t>
+      </w:r>
+      <w:r>
+        <w:rPr>
+          <w:sz w:val="18"/>
+        </w:rPr>
+        <w:t>, testing process, release process</w:t>
       </w:r>
       <w:r>
         <w:rPr>
@@ -718,6 +784,18 @@
           <w:sz w:val="18"/>
         </w:rPr>
       </w:pPr>
+      <w:r>
+        <w:rPr>
+          <w:sz w:val="18"/>
+        </w:rPr>
+        <w:t xml:space="preserve">Information: description and how-to, </w:t>
+      </w:r>
+      <w:r>
+        <w:rPr>
+          <w:sz w:val="18"/>
+        </w:rPr>
+        <w:t xml:space="preserve">installation instructions, </w:t>
+      </w:r>
     </w:p>
     <w:p>
       <w:pPr>
@@ -731,7 +809,25 @@
           <w:b/>
           <w:sz w:val="20"/>
         </w:rPr>
-        <w:t>Status</w:t>
+        <w:t>Meta Notes</w:t>
+      </w:r>
+    </w:p>
+    <w:p>
+      <w:pPr>
+        <w:pStyle w:val="ListParagraph"/>
+        <w:numPr>
+          <w:ilvl w:val="0"/>
+          <w:numId w:val="8"/>
+        </w:numPr>
+        <w:rPr>
+          <w:sz w:val="18"/>
+        </w:rPr>
+      </w:pPr>
+      <w:r>
+        <w:rPr>
+          <w:sz w:val="18"/>
+        </w:rPr>
+        <w:t>You should focus heavily on requirements and define them well.</w:t>
       </w:r>
     </w:p>
     <w:p>
@@ -746,7 +842,251 @@
           <w:b/>
           <w:sz w:val="20"/>
         </w:rPr>
-        <w:t>Requirements</w:t>
+        <w:t>Versions</w:t>
+      </w:r>
+    </w:p>
+    <w:p>
+      <w:pPr>
+        <w:pStyle w:val="ListParagraph"/>
+        <w:numPr>
+          <w:ilvl w:val="0"/>
+          <w:numId w:val="8"/>
+        </w:numPr>
+        <w:rPr>
+          <w:b/>
+          <w:sz w:val="18"/>
+        </w:rPr>
+      </w:pPr>
+      <w:r>
+        <w:rPr>
+          <w:b/>
+          <w:sz w:val="18"/>
+        </w:rPr>
+        <w:t>On every version:</w:t>
+      </w:r>
+    </w:p>
+    <w:p>
+      <w:pPr>
+        <w:pStyle w:val="ListParagraph"/>
+        <w:numPr>
+          <w:ilvl w:val="1"/>
+          <w:numId w:val="8"/>
+        </w:numPr>
+        <w:rPr>
+          <w:b/>
+          <w:sz w:val="18"/>
+        </w:rPr>
+      </w:pPr>
+      <w:r>
+        <w:rPr>
+          <w:sz w:val="18"/>
+        </w:rPr>
+        <w:t xml:space="preserve">Changes are </w:t>
+      </w:r>
+      <w:r>
+        <w:rPr>
+          <w:sz w:val="18"/>
+        </w:rPr>
+        <w:t>logged in a changelog</w:t>
+      </w:r>
+      <w:r>
+        <w:rPr>
+          <w:sz w:val="18"/>
+        </w:rPr>
+        <w:t xml:space="preserve"> (</w:t>
+      </w:r>
+      <w:r>
+        <w:rPr>
+          <w:sz w:val="18"/>
+        </w:rPr>
+        <w:t xml:space="preserve">mostly </w:t>
+      </w:r>
+      <w:r>
+        <w:rPr>
+          <w:sz w:val="18"/>
+        </w:rPr>
+        <w:t>user-oriented)</w:t>
+      </w:r>
+    </w:p>
+    <w:p>
+      <w:pPr>
+        <w:pStyle w:val="ListParagraph"/>
+        <w:numPr>
+          <w:ilvl w:val="1"/>
+          <w:numId w:val="8"/>
+        </w:numPr>
+        <w:rPr>
+          <w:b/>
+          <w:sz w:val="18"/>
+        </w:rPr>
+      </w:pPr>
+      <w:r>
+        <w:rPr>
+          <w:sz w:val="18"/>
+        </w:rPr>
+        <w:t>An installer is made</w:t>
+      </w:r>
+      <w:r>
+        <w:rPr>
+          <w:sz w:val="18"/>
+        </w:rPr>
+        <w:t>.</w:t>
+      </w:r>
+    </w:p>
+    <w:p>
+      <w:pPr>
+        <w:pStyle w:val="ListParagraph"/>
+        <w:numPr>
+          <w:ilvl w:val="0"/>
+          <w:numId w:val="8"/>
+        </w:numPr>
+        <w:rPr>
+          <w:b/>
+          <w:sz w:val="18"/>
+        </w:rPr>
+      </w:pPr>
+      <w:r>
+        <w:rPr>
+          <w:b/>
+          <w:sz w:val="18"/>
+        </w:rPr>
+        <w:t>Choosing features for a version:</w:t>
+      </w:r>
+    </w:p>
+    <w:p>
+      <w:pPr>
+        <w:pStyle w:val="ListParagraph"/>
+        <w:numPr>
+          <w:ilvl w:val="1"/>
+          <w:numId w:val="8"/>
+        </w:numPr>
+        <w:rPr>
+          <w:b/>
+          <w:sz w:val="18"/>
+        </w:rPr>
+      </w:pPr>
+      <w:r>
+        <w:rPr>
+          <w:sz w:val="18"/>
+        </w:rPr>
+        <w:t>Every version has at least one visible use-case modification,</w:t>
+      </w:r>
+      <w:r>
+        <w:rPr>
+          <w:sz w:val="18"/>
+        </w:rPr>
+        <w:t xml:space="preserve"> even if it is simple</w:t>
+      </w:r>
+    </w:p>
+    <w:p>
+      <w:pPr>
+        <w:pStyle w:val="ListParagraph"/>
+        <w:numPr>
+          <w:ilvl w:val="1"/>
+          <w:numId w:val="8"/>
+        </w:numPr>
+        <w:rPr>
+          <w:b/>
+          <w:sz w:val="18"/>
+        </w:rPr>
+      </w:pPr>
+      <w:r>
+        <w:rPr>
+          <w:sz w:val="18"/>
+        </w:rPr>
+        <w:t>Tick-Tock Approach:</w:t>
+      </w:r>
+    </w:p>
+    <w:p>
+      <w:pPr>
+        <w:pStyle w:val="ListParagraph"/>
+        <w:numPr>
+          <w:ilvl w:val="2"/>
+          <w:numId w:val="8"/>
+        </w:numPr>
+        <w:rPr>
+          <w:b/>
+          <w:sz w:val="18"/>
+        </w:rPr>
+      </w:pPr>
+      <w:r>
+        <w:rPr>
+          <w:sz w:val="18"/>
+        </w:rPr>
+        <w:t xml:space="preserve">Even version revisions </w:t>
+      </w:r>
+      <w:r>
+        <w:rPr>
+          <w:sz w:val="18"/>
+        </w:rPr>
+        <w:t xml:space="preserve">(0.2,0.4..): </w:t>
+      </w:r>
+      <w:r>
+        <w:rPr>
+          <w:sz w:val="18"/>
+        </w:rPr>
+        <w:t xml:space="preserve">are </w:t>
+      </w:r>
+      <w:r>
+        <w:rPr>
+          <w:sz w:val="18"/>
+        </w:rPr>
+        <w:t xml:space="preserve">more </w:t>
+      </w:r>
+      <w:r>
+        <w:rPr>
+          <w:sz w:val="18"/>
+        </w:rPr>
+        <w:t>focussed on end-user changes</w:t>
+      </w:r>
+    </w:p>
+    <w:p>
+      <w:pPr>
+        <w:pStyle w:val="ListParagraph"/>
+        <w:numPr>
+          <w:ilvl w:val="2"/>
+          <w:numId w:val="8"/>
+        </w:numPr>
+        <w:rPr>
+          <w:b/>
+          <w:sz w:val="18"/>
+        </w:rPr>
+      </w:pPr>
+      <w:r>
+        <w:rPr>
+          <w:sz w:val="18"/>
+        </w:rPr>
+        <w:t>Odd version revisions</w:t>
+      </w:r>
+      <w:r>
+        <w:rPr>
+          <w:sz w:val="18"/>
+        </w:rPr>
+        <w:t xml:space="preserve"> (0.1,0.3..)</w:t>
+      </w:r>
+      <w:r>
+        <w:rPr>
+          <w:sz w:val="18"/>
+        </w:rPr>
+        <w:t xml:space="preserve"> are </w:t>
+      </w:r>
+      <w:r>
+        <w:rPr>
+          <w:sz w:val="18"/>
+        </w:rPr>
+        <w:t xml:space="preserve">more </w:t>
+      </w:r>
+      <w:r>
+        <w:rPr>
+          <w:sz w:val="18"/>
+        </w:rPr>
+        <w:t xml:space="preserve">focussed on </w:t>
+      </w:r>
+      <w:r>
+        <w:rPr>
+          <w:sz w:val="18"/>
+        </w:rPr>
+        <w:t>infrastructure changes</w:t>
       </w:r>
     </w:p>
     <w:p>
@@ -761,30 +1101,153 @@
           <w:b/>
           <w:sz w:val="20"/>
         </w:rPr>
-        <w:t>Scheduled Features</w:t>
-      </w:r>
-      <w:r>
+        <w:t>Process</w:t>
+      </w:r>
+    </w:p>
+    <w:p>
+      <w:pPr>
         <w:rPr>
           <w:b/>
           <w:sz w:val="20"/>
         </w:rPr>
-        <w:t xml:space="preserve"> (Next version is V0.3</w:t>
-      </w:r>
-      <w:r>
+      </w:pPr>
+    </w:p>
+    <w:p>
+      <w:pPr>
         <w:rPr>
           <w:b/>
           <w:sz w:val="20"/>
         </w:rPr>
-        <w:t>)</w:t>
-      </w:r>
-    </w:p>
-    <w:p>
-      <w:pPr>
+      </w:pPr>
+      <w:r>
         <w:rPr>
           <w:b/>
           <w:sz w:val="20"/>
         </w:rPr>
-      </w:pPr>
+        <w:t>Scheduled Features (</w:t>
+      </w:r>
+      <w:r>
+        <w:rPr>
+          <w:i/>
+          <w:sz w:val="20"/>
+        </w:rPr>
+        <w:t>Next Version:</w:t>
+      </w:r>
+      <w:r>
+        <w:rPr>
+          <w:b/>
+          <w:i/>
+          <w:sz w:val="20"/>
+        </w:rPr>
+        <w:t xml:space="preserve"> </w:t>
+      </w:r>
+      <w:r>
+        <w:rPr>
+          <w:b/>
+          <w:sz w:val="20"/>
+        </w:rPr>
+        <w:t>0.3)</w:t>
+      </w:r>
+    </w:p>
+    <w:p>
+      <w:pPr>
+        <w:rPr>
+          <w:b/>
+          <w:sz w:val="20"/>
+        </w:rPr>
+      </w:pPr>
+      <w:r>
+        <w:rPr>
+          <w:b/>
+          <w:sz w:val="20"/>
+        </w:rPr>
+        <w:t xml:space="preserve">Urgent </w:t>
+      </w:r>
+      <w:r>
+        <w:rPr>
+          <w:b/>
+          <w:sz w:val="20"/>
+        </w:rPr>
+        <w:t>Features</w:t>
+      </w:r>
+    </w:p>
+    <w:p>
+      <w:pPr>
+        <w:pStyle w:val="ListParagraph"/>
+        <w:numPr>
+          <w:ilvl w:val="0"/>
+          <w:numId w:val="8"/>
+        </w:numPr>
+        <w:rPr>
+          <w:sz w:val="18"/>
+        </w:rPr>
+      </w:pPr>
+      <w:r>
+        <w:rPr>
+          <w:sz w:val="18"/>
+        </w:rPr>
+        <w:t>1.a.ii.1 - Multibuffer</w:t>
+      </w:r>
+    </w:p>
+    <w:p>
+      <w:pPr>
+        <w:pStyle w:val="ListParagraph"/>
+        <w:numPr>
+          <w:ilvl w:val="0"/>
+          <w:numId w:val="8"/>
+        </w:numPr>
+        <w:rPr>
+          <w:sz w:val="18"/>
+        </w:rPr>
+      </w:pPr>
+      <w:r>
+        <w:rPr>
+          <w:sz w:val="18"/>
+        </w:rPr>
+        <w:t>1.b.i – Audio Stream Settings</w:t>
+      </w:r>
+    </w:p>
+    <w:p>
+      <w:pPr>
+        <w:pStyle w:val="ListParagraph"/>
+        <w:numPr>
+          <w:ilvl w:val="0"/>
+          <w:numId w:val="8"/>
+        </w:numPr>
+        <w:rPr>
+          <w:sz w:val="18"/>
+        </w:rPr>
+      </w:pPr>
+      <w:r>
+        <w:rPr>
+          <w:sz w:val="18"/>
+        </w:rPr>
+        <w:t>4.a. – Tetrahedra in a Field</w:t>
+      </w:r>
+    </w:p>
+    <w:p>
+      <w:pPr>
+        <w:pStyle w:val="ListParagraph"/>
+        <w:numPr>
+          <w:ilvl w:val="0"/>
+          <w:numId w:val="8"/>
+        </w:numPr>
+        <w:rPr>
+          <w:sz w:val="18"/>
+        </w:rPr>
+      </w:pPr>
+      <w:r>
+        <w:rPr>
+          <w:sz w:val="18"/>
+        </w:rPr>
+        <w:t>5.a.i -</w:t>
+      </w:r>
+      <w:r>
+        <w:rPr>
+          <w:sz w:val="18"/>
+        </w:rPr>
+        <w:t xml:space="preserve"> Render-to-file Part I</w:t>
+      </w:r>
     </w:p>
     <w:p>
       <w:pPr>
@@ -880,43 +1343,42 @@
       </w:r>
       <w:r>
         <w:rPr>
-          <w:sz w:val="18"/>
-        </w:rPr>
-        <w:t xml:space="preserve">Either: Import GIST correctly </w:t>
-      </w:r>
-      <w:r>
-        <w:rPr>
-          <w:i/>
-          <w:sz w:val="18"/>
-        </w:rPr>
-        <w:t xml:space="preserve">or </w:t>
-      </w:r>
-      <w:r>
-        <w:rPr>
+          <w:i/>
+          <w:sz w:val="18"/>
+        </w:rPr>
+        <w:t xml:space="preserve">Either: Import GIST correctly or </w:t>
+      </w:r>
+      <w:r>
+        <w:rPr>
+          <w:i/>
           <w:sz w:val="18"/>
         </w:rPr>
         <w:t>Implement DFT, e</w:t>
       </w:r>
       <w:r>
         <w:rPr>
+          <w:i/>
           <w:sz w:val="18"/>
         </w:rPr>
         <w:t xml:space="preserve">nergy metrics </w:t>
       </w:r>
       <w:r>
         <w:rPr>
+          <w:i/>
           <w:sz w:val="18"/>
         </w:rPr>
         <w:t xml:space="preserve">etc </w:t>
       </w:r>
       <w:r>
         <w:rPr>
+          <w:i/>
           <w:sz w:val="18"/>
         </w:rPr>
         <w:t>yourself</w:t>
       </w:r>
       <w:r>
         <w:rPr>
+          <w:i/>
           <w:sz w:val="18"/>
         </w:rPr>
         <w:t>.</w:t>
@@ -949,7 +1411,51 @@
         <w:rPr>
           <w:sz w:val="18"/>
         </w:rPr>
-        <w:t xml:space="preserve">buffer: </w:t>
+        <w:t>buffer:</w:t>
+      </w:r>
+    </w:p>
+    <w:p>
+      <w:pPr>
+        <w:pStyle w:val="ListParagraph"/>
+        <w:numPr>
+          <w:ilvl w:val="3"/>
+          <w:numId w:val="9"/>
+        </w:numPr>
+        <w:rPr>
+          <w:sz w:val="18"/>
+        </w:rPr>
+      </w:pPr>
+      <w:r>
+        <w:rPr>
+          <w:sz w:val="18"/>
+        </w:rPr>
+        <w:lastRenderedPageBreak/>
+        <w:t>Multi</w:t>
+      </w:r>
+      <w:r>
+        <w:rPr>
+          <w:sz w:val="18"/>
+        </w:rPr>
+        <w:t>b</w:t>
+      </w:r>
+      <w:r>
+        <w:rPr>
+          <w:sz w:val="18"/>
+        </w:rPr>
+        <w:t>uffer</w:t>
+      </w:r>
+      <w:r>
+        <w:rPr>
+          <w:sz w:val="18"/>
+        </w:rPr>
+        <w:t>:</w:t>
+      </w:r>
+      <w:r>
+        <w:rPr>
+          <w:i/>
+          <w:sz w:val="18"/>
+        </w:rPr>
+        <w:t xml:space="preserve"> </w:t>
       </w:r>
       <w:r>
         <w:rPr>
@@ -978,6 +1484,13 @@
           <w:i/>
           <w:sz w:val="18"/>
         </w:rPr>
+        <w:t>, or duration</w:t>
+      </w:r>
+      <w:r>
+        <w:rPr>
+          <w:i/>
+          <w:sz w:val="18"/>
+        </w:rPr>
         <w:t xml:space="preserve"> </w:t>
       </w:r>
       <w:r>
@@ -993,6 +1506,194 @@
           <w:sz w:val="18"/>
         </w:rPr>
         <w:t xml:space="preserve"> (Note: you should look up deques/queues for this)</w:t>
+      </w:r>
+      <w:r>
+        <w:rPr>
+          <w:i/>
+          <w:sz w:val="18"/>
+        </w:rPr>
+        <w:t>. The multibuffer should be appendable</w:t>
+      </w:r>
+      <w:r>
+        <w:rPr>
+          <w:i/>
+          <w:sz w:val="18"/>
+        </w:rPr>
+        <w:t xml:space="preserve">.  </w:t>
+      </w:r>
+      <w:r>
+        <w:rPr>
+          <w:i/>
+          <w:sz w:val="18"/>
+        </w:rPr>
+        <w:t>Bonus points: Later, when synchronisation is implemented, the multibuffer</w:t>
+      </w:r>
+      <w:r>
+        <w:rPr>
+          <w:i/>
+          <w:sz w:val="18"/>
+        </w:rPr>
+        <w:t xml:space="preserve"> size</w:t>
+      </w:r>
+      <w:r>
+        <w:rPr>
+          <w:i/>
+          <w:sz w:val="18"/>
+        </w:rPr>
+        <w:t xml:space="preserve">, </w:t>
+      </w:r>
+      <w:r>
+        <w:rPr>
+          <w:i/>
+          <w:sz w:val="18"/>
+        </w:rPr>
+        <w:t xml:space="preserve">buffer size, </w:t>
+      </w:r>
+      <w:r>
+        <w:rPr>
+          <w:i/>
+          <w:sz w:val="18"/>
+        </w:rPr>
+        <w:t>interpolation rate,</w:t>
+      </w:r>
+      <w:r>
+        <w:rPr>
+          <w:i/>
+          <w:sz w:val="18"/>
+        </w:rPr>
+        <w:t xml:space="preserve"> should be automatically</w:t>
+      </w:r>
+      <w:r>
+        <w:rPr>
+          <w:i/>
+          <w:sz w:val="18"/>
+        </w:rPr>
+        <w:t xml:space="preserve"> optimised</w:t>
+      </w:r>
+      <w:r>
+        <w:rPr>
+          <w:i/>
+          <w:sz w:val="18"/>
+        </w:rPr>
+        <w:t xml:space="preserve">. </w:t>
+      </w:r>
+    </w:p>
+    <w:p>
+      <w:pPr>
+        <w:pStyle w:val="ListParagraph"/>
+        <w:numPr>
+          <w:ilvl w:val="3"/>
+          <w:numId w:val="9"/>
+        </w:numPr>
+        <w:rPr>
+          <w:sz w:val="18"/>
+        </w:rPr>
+      </w:pPr>
+      <w:r>
+        <w:rPr>
+          <w:sz w:val="18"/>
+        </w:rPr>
+        <w:t>Buffer Interpolation:</w:t>
+      </w:r>
+      <w:r>
+        <w:rPr>
+          <w:sz w:val="18"/>
+        </w:rPr>
+        <w:t xml:space="preserve"> </w:t>
+      </w:r>
+      <w:r>
+        <w:rPr>
+          <w:i/>
+          <w:sz w:val="18"/>
+        </w:rPr>
+        <w:t>When</w:t>
+      </w:r>
+      <w:r>
+        <w:rPr>
+          <w:i/>
+          <w:sz w:val="18"/>
+        </w:rPr>
+        <w:t xml:space="preserve"> using audio for vis</w:t>
+      </w:r>
+      <w:r>
+        <w:rPr>
+          <w:i/>
+          <w:sz w:val="18"/>
+        </w:rPr>
+        <w:t>ualisation</w:t>
+      </w:r>
+      <w:r>
+        <w:rPr>
+          <w:i/>
+          <w:sz w:val="18"/>
+        </w:rPr>
+        <w:t xml:space="preserve"> logic,</w:t>
+      </w:r>
+      <w:r>
+        <w:rPr>
+          <w:i/>
+          <w:sz w:val="18"/>
+        </w:rPr>
+        <w:t xml:space="preserve"> a buffer </w:t>
+      </w:r>
+      <w:r>
+        <w:rPr>
+          <w:i/>
+          <w:sz w:val="18"/>
+        </w:rPr>
+        <w:t xml:space="preserve">should be obtainable from the multibuffer, with a certain </w:t>
+      </w:r>
+      <w:r>
+        <w:rPr>
+          <w:i/>
+          <w:sz w:val="18"/>
+        </w:rPr>
+        <w:t>offset</w:t>
+      </w:r>
+      <w:r>
+        <w:rPr>
+          <w:i/>
+          <w:sz w:val="18"/>
+        </w:rPr>
+        <w:t xml:space="preserve"> from the end</w:t>
+      </w:r>
+      <w:r>
+        <w:rPr>
+          <w:i/>
+          <w:sz w:val="18"/>
+        </w:rPr>
+        <w:t xml:space="preserve"> in ms or samples</w:t>
+      </w:r>
+      <w:r>
+        <w:rPr>
+          <w:i/>
+          <w:sz w:val="18"/>
+        </w:rPr>
+        <w:t>.</w:t>
+      </w:r>
+    </w:p>
+    <w:p>
+      <w:pPr>
+        <w:pStyle w:val="ListParagraph"/>
+        <w:numPr>
+          <w:ilvl w:val="2"/>
+          <w:numId w:val="9"/>
+        </w:numPr>
+        <w:rPr>
+          <w:sz w:val="18"/>
+        </w:rPr>
+      </w:pPr>
+      <w:r>
+        <w:rPr>
+          <w:sz w:val="18"/>
+        </w:rPr>
+        <w:t xml:space="preserve">Timestamp Management: </w:t>
+      </w:r>
+      <w:r>
+        <w:rPr>
+          <w:sz w:val="18"/>
+        </w:rPr>
+        <w:t xml:space="preserve">(Current problem is that </w:t>
       </w:r>
     </w:p>
     <w:p>
@@ -1027,27 +1728,16 @@
       </w:pPr>
       <w:r>
         <w:rPr>
-          <w:sz w:val="18"/>
-        </w:rPr>
-        <w:t>Configurable a</w:t>
-      </w:r>
-      <w:r>
-        <w:rPr>
-          <w:sz w:val="18"/>
-        </w:rPr>
-        <w:t xml:space="preserve">udio </w:t>
-      </w:r>
-      <w:r>
-        <w:rPr>
-          <w:sz w:val="18"/>
-        </w:rPr>
-        <w:t>s</w:t>
-      </w:r>
-      <w:r>
-        <w:rPr>
-          <w:sz w:val="18"/>
-        </w:rPr>
-        <w:t xml:space="preserve">ettings: </w:t>
+          <w:b/>
+          <w:sz w:val="18"/>
+        </w:rPr>
+        <w:t>Audio Stream Settings</w:t>
+      </w:r>
+      <w:r>
+        <w:rPr>
+          <w:sz w:val="18"/>
+        </w:rPr>
+        <w:t xml:space="preserve">: </w:t>
       </w:r>
       <w:r>
         <w:rPr>
@@ -1104,15 +1794,61 @@
       </w:pPr>
       <w:r>
         <w:rPr>
-          <w:sz w:val="18"/>
-        </w:rPr>
-        <w:t xml:space="preserve">Audio files </w:t>
-      </w:r>
-      <w:r>
-        <w:rPr>
-          <w:sz w:val="18"/>
-        </w:rPr>
-        <w:t>Pt I:</w:t>
+          <w:b/>
+          <w:sz w:val="18"/>
+        </w:rPr>
+        <w:t xml:space="preserve">Audio </w:t>
+      </w:r>
+      <w:r>
+        <w:rPr>
+          <w:b/>
+          <w:sz w:val="18"/>
+        </w:rPr>
+        <w:t>F</w:t>
+      </w:r>
+      <w:r>
+        <w:rPr>
+          <w:b/>
+          <w:sz w:val="18"/>
+        </w:rPr>
+        <w:t>iles</w:t>
+      </w:r>
+      <w:r>
+        <w:rPr>
+          <w:b/>
+          <w:sz w:val="18"/>
+        </w:rPr>
+        <w:t>:</w:t>
+      </w:r>
+    </w:p>
+    <w:p>
+      <w:pPr>
+        <w:pStyle w:val="ListParagraph"/>
+        <w:numPr>
+          <w:ilvl w:val="3"/>
+          <w:numId w:val="9"/>
+        </w:numPr>
+        <w:rPr>
+          <w:sz w:val="18"/>
+        </w:rPr>
+      </w:pPr>
+      <w:r>
+        <w:rPr>
+          <w:sz w:val="18"/>
+        </w:rPr>
+        <w:t>P</w:t>
+      </w:r>
+      <w:r>
+        <w:rPr>
+          <w:sz w:val="18"/>
+        </w:rPr>
+        <w:t>ar</w:t>
+      </w:r>
+      <w:r>
+        <w:rPr>
+          <w:sz w:val="18"/>
+        </w:rPr>
+        <w:t>t I:</w:t>
       </w:r>
       <w:r>
         <w:rPr>
@@ -1132,6 +1868,291 @@
           <w:sz w:val="18"/>
         </w:rPr>
         <w:t>Build a</w:t>
+      </w:r>
+      <w:r>
+        <w:rPr>
+          <w:i/>
+          <w:sz w:val="18"/>
+        </w:rPr>
+        <w:t xml:space="preserve">n interface that can load </w:t>
+      </w:r>
+      <w:r>
+        <w:rPr>
+          <w:i/>
+          <w:sz w:val="18"/>
+        </w:rPr>
+        <w:t>an audio file</w:t>
+      </w:r>
+      <w:r>
+        <w:rPr>
+          <w:i/>
+          <w:sz w:val="18"/>
+        </w:rPr>
+        <w:t xml:space="preserve"> and </w:t>
+      </w:r>
+      <w:r>
+        <w:rPr>
+          <w:i/>
+          <w:sz w:val="18"/>
+        </w:rPr>
+        <w:t>play it into a buffer of the same type.</w:t>
+      </w:r>
+      <w:r>
+        <w:rPr>
+          <w:i/>
+          <w:sz w:val="18"/>
+        </w:rPr>
+        <w:t xml:space="preserve"> (</w:t>
+      </w:r>
+      <w:r>
+        <w:rPr>
+          <w:i/>
+          <w:sz w:val="18"/>
+        </w:rPr>
+        <w:t xml:space="preserve">.wav </w:t>
+      </w:r>
+      <w:r>
+        <w:rPr>
+          <w:i/>
+          <w:sz w:val="18"/>
+        </w:rPr>
+        <w:t>only</w:t>
+      </w:r>
+      <w:r>
+        <w:rPr>
+          <w:i/>
+          <w:sz w:val="18"/>
+        </w:rPr>
+        <w:t xml:space="preserve"> for simplicity</w:t>
+      </w:r>
+      <w:r>
+        <w:rPr>
+          <w:i/>
+          <w:sz w:val="18"/>
+        </w:rPr>
+        <w:t>)</w:t>
+      </w:r>
+    </w:p>
+    <w:p>
+      <w:pPr>
+        <w:pStyle w:val="ListParagraph"/>
+        <w:numPr>
+          <w:ilvl w:val="3"/>
+          <w:numId w:val="9"/>
+        </w:numPr>
+        <w:rPr>
+          <w:sz w:val="18"/>
+        </w:rPr>
+      </w:pPr>
+      <w:r>
+        <w:rPr>
+          <w:sz w:val="18"/>
+        </w:rPr>
+        <w:t>P</w:t>
+      </w:r>
+      <w:r>
+        <w:rPr>
+          <w:sz w:val="18"/>
+        </w:rPr>
+        <w:t>ar</w:t>
+      </w:r>
+      <w:r>
+        <w:rPr>
+          <w:sz w:val="18"/>
+        </w:rPr>
+        <w:t>t I</w:t>
+      </w:r>
+      <w:r>
+        <w:rPr>
+          <w:sz w:val="18"/>
+        </w:rPr>
+        <w:t>I</w:t>
+      </w:r>
+      <w:r>
+        <w:rPr>
+          <w:sz w:val="18"/>
+        </w:rPr>
+        <w:t>: Abstraction</w:t>
+      </w:r>
+      <w:r>
+        <w:rPr>
+          <w:sz w:val="18"/>
+        </w:rPr>
+        <w:t>:</w:t>
+      </w:r>
+      <w:r>
+        <w:rPr>
+          <w:sz w:val="18"/>
+        </w:rPr>
+        <w:t xml:space="preserve"> </w:t>
+      </w:r>
+      <w:r>
+        <w:rPr>
+          <w:i/>
+          <w:sz w:val="18"/>
+        </w:rPr>
+        <w:t>The audio file stream should be an implementation of an abstract stream, sharing type information</w:t>
+      </w:r>
+      <w:r>
+        <w:rPr>
+          <w:i/>
+          <w:sz w:val="18"/>
+        </w:rPr>
+        <w:t xml:space="preserve"> </w:t>
+      </w:r>
+      <w:r>
+        <w:rPr>
+          <w:i/>
+          <w:sz w:val="18"/>
+        </w:rPr>
+        <w:t>with the PortAudio recorder</w:t>
+      </w:r>
+      <w:r>
+        <w:rPr>
+          <w:i/>
+          <w:sz w:val="18"/>
+        </w:rPr>
+        <w:t xml:space="preserve"> class.</w:t>
+      </w:r>
+    </w:p>
+    <w:p>
+      <w:pPr>
+        <w:pStyle w:val="ListParagraph"/>
+        <w:numPr>
+          <w:ilvl w:val="3"/>
+          <w:numId w:val="9"/>
+        </w:numPr>
+        <w:rPr>
+          <w:sz w:val="18"/>
+        </w:rPr>
+      </w:pPr>
+      <w:r>
+        <w:rPr>
+          <w:sz w:val="18"/>
+        </w:rPr>
+        <w:t>Par</w:t>
+      </w:r>
+      <w:r>
+        <w:rPr>
+          <w:sz w:val="18"/>
+        </w:rPr>
+        <w:t xml:space="preserve">t III: </w:t>
+      </w:r>
+      <w:r>
+        <w:rPr>
+          <w:sz w:val="18"/>
+        </w:rPr>
+        <w:t>User Interface</w:t>
+      </w:r>
+      <w:r>
+        <w:rPr>
+          <w:sz w:val="18"/>
+        </w:rPr>
+        <w:t xml:space="preserve">: </w:t>
+      </w:r>
+      <w:r>
+        <w:rPr>
+          <w:i/>
+          <w:sz w:val="18"/>
+        </w:rPr>
+        <w:t xml:space="preserve">Allow the Audio Mode to be </w:t>
+      </w:r>
+      <w:r>
+        <w:rPr>
+          <w:i/>
+          <w:sz w:val="18"/>
+        </w:rPr>
+        <w:t>swapped, and let the user choose an audio file from the interface</w:t>
+      </w:r>
+      <w:r>
+        <w:rPr>
+          <w:i/>
+          <w:sz w:val="18"/>
+        </w:rPr>
+        <w:t>.</w:t>
+      </w:r>
+    </w:p>
+    <w:p>
+      <w:pPr>
+        <w:pStyle w:val="ListParagraph"/>
+        <w:numPr>
+          <w:ilvl w:val="1"/>
+          <w:numId w:val="9"/>
+        </w:numPr>
+        <w:rPr>
+          <w:sz w:val="18"/>
+        </w:rPr>
+      </w:pPr>
+    </w:p>
+    <w:p>
+      <w:pPr>
+        <w:pStyle w:val="ListParagraph"/>
+        <w:numPr>
+          <w:ilvl w:val="0"/>
+          <w:numId w:val="9"/>
+        </w:numPr>
+        <w:rPr>
+          <w:sz w:val="18"/>
+        </w:rPr>
+      </w:pPr>
+      <w:r>
+        <w:rPr>
+          <w:b/>
+          <w:sz w:val="18"/>
+        </w:rPr>
+        <w:t>User Interface</w:t>
+      </w:r>
+    </w:p>
+    <w:p>
+      <w:pPr>
+        <w:pStyle w:val="ListParagraph"/>
+        <w:numPr>
+          <w:ilvl w:val="1"/>
+          <w:numId w:val="9"/>
+        </w:numPr>
+        <w:rPr>
+          <w:sz w:val="18"/>
+        </w:rPr>
+      </w:pPr>
+      <w:r>
+        <w:rPr>
+          <w:b/>
+          <w:sz w:val="18"/>
+        </w:rPr>
+        <w:t>IMGUI Renderer</w:t>
+      </w:r>
+      <w:r>
+        <w:rPr>
+          <w:sz w:val="18"/>
+        </w:rPr>
+        <w:t>:</w:t>
+      </w:r>
+      <w:r>
+        <w:rPr>
+          <w:sz w:val="18"/>
+        </w:rPr>
+        <w:t xml:space="preserve"> </w:t>
+      </w:r>
+      <w:r>
+        <w:rPr>
+          <w:i/>
+          <w:sz w:val="18"/>
+        </w:rPr>
+        <w:t xml:space="preserve">A class which holds all window instances, and holds a render function with all the main IMGUI </w:t>
+      </w:r>
+      <w:r>
+        <w:rPr>
+          <w:i/>
+          <w:sz w:val="18"/>
+        </w:rPr>
+        <w:t>setup/shutdown calls</w:t>
+      </w:r>
+      <w:r>
+        <w:rPr>
+          <w:i/>
+          <w:sz w:val="18"/>
+        </w:rPr>
+        <w:t>.</w:t>
       </w:r>
     </w:p>
     <w:p>
@@ -1145,64 +2166,6 @@
           <w:sz w:val="18"/>
         </w:rPr>
       </w:pPr>
-      <w:r>
-        <w:rPr>
-          <w:sz w:val="18"/>
-        </w:rPr>
-        <w:t>Audio files</w:t>
-      </w:r>
-      <w:r>
-        <w:rPr>
-          <w:sz w:val="18"/>
-        </w:rPr>
-        <w:t xml:space="preserve"> </w:t>
-      </w:r>
-      <w:r>
-        <w:rPr>
-          <w:sz w:val="18"/>
-        </w:rPr>
-        <w:t>Pt I: Abstraction</w:t>
-      </w:r>
-      <w:r>
-        <w:rPr>
-          <w:sz w:val="18"/>
-        </w:rPr>
-        <w:t>:</w:t>
-      </w:r>
-      <w:r>
-        <w:rPr>
-          <w:sz w:val="18"/>
-        </w:rPr>
-        <w:t xml:space="preserve"> </w:t>
-      </w:r>
-      <w:r>
-        <w:rPr>
-          <w:i/>
-          <w:sz w:val="18"/>
-        </w:rPr>
-        <w:t>The audio file stream should be an implementation of an abstract stream, sharing type information</w:t>
-      </w:r>
-      <w:r>
-        <w:rPr>
-          <w:i/>
-          <w:sz w:val="18"/>
-        </w:rPr>
-        <w:t xml:space="preserve"> </w:t>
-      </w:r>
-      <w:r>
-        <w:rPr>
-          <w:i/>
-          <w:sz w:val="18"/>
-        </w:rPr>
-        <w:t>with the PortAudio recorder</w:t>
-      </w:r>
-      <w:r>
-        <w:rPr>
-          <w:i/>
-          <w:sz w:val="18"/>
-        </w:rPr>
-        <w:t xml:space="preserve"> class.</w:t>
-      </w:r>
     </w:p>
     <w:p>
       <w:pPr>
@@ -1215,6 +2178,76 @@
           <w:sz w:val="18"/>
         </w:rPr>
       </w:pPr>
+      <w:r>
+        <w:rPr>
+          <w:b/>
+          <w:sz w:val="18"/>
+        </w:rPr>
+        <w:t>Main Window</w:t>
+      </w:r>
+      <w:r>
+        <w:rPr>
+          <w:sz w:val="18"/>
+        </w:rPr>
+        <w:t xml:space="preserve">: </w:t>
+      </w:r>
+      <w:r>
+        <w:rPr>
+          <w:i/>
+          <w:sz w:val="18"/>
+        </w:rPr>
+        <w:t>A window from which you can show/hide all other windows, itself toggleable with a hotkey</w:t>
+      </w:r>
+      <w:r>
+        <w:rPr>
+          <w:i/>
+          <w:sz w:val="18"/>
+        </w:rPr>
+        <w:t>.</w:t>
+      </w:r>
+    </w:p>
+    <w:p>
+      <w:pPr>
+        <w:pStyle w:val="ListParagraph"/>
+        <w:numPr>
+          <w:ilvl w:val="1"/>
+          <w:numId w:val="9"/>
+        </w:numPr>
+        <w:rPr>
+          <w:sz w:val="18"/>
+        </w:rPr>
+      </w:pPr>
+      <w:r>
+        <w:rPr>
+          <w:b/>
+          <w:sz w:val="18"/>
+        </w:rPr>
+        <w:t>Audio Window</w:t>
+      </w:r>
+      <w:r>
+        <w:rPr>
+          <w:sz w:val="18"/>
+        </w:rPr>
+        <w:t>:</w:t>
+      </w:r>
+      <w:r>
+        <w:rPr>
+          <w:sz w:val="18"/>
+        </w:rPr>
+        <w:t xml:space="preserve"> </w:t>
+      </w:r>
+    </w:p>
+    <w:p>
+      <w:pPr>
+        <w:pStyle w:val="ListParagraph"/>
+        <w:numPr>
+          <w:ilvl w:val="2"/>
+          <w:numId w:val="9"/>
+        </w:numPr>
+        <w:rPr>
+          <w:sz w:val="18"/>
+        </w:rPr>
+      </w:pPr>
     </w:p>
     <w:p>
       <w:pPr>
@@ -1232,7 +2265,14 @@
           <w:b/>
           <w:sz w:val="18"/>
         </w:rPr>
-        <w:t>User Interface</w:t>
+        <w:t xml:space="preserve">Visualisation </w:t>
+      </w:r>
+      <w:r>
+        <w:rPr>
+          <w:b/>
+          <w:sz w:val="18"/>
+        </w:rPr>
+        <w:t>Engine</w:t>
       </w:r>
     </w:p>
     <w:p>
@@ -1248,23 +2288,10 @@
       </w:pPr>
       <w:r>
         <w:rPr>
-          <w:sz w:val="18"/>
-        </w:rPr>
-        <w:t xml:space="preserve">Main Window: </w:t>
-      </w:r>
-      <w:r>
-        <w:rPr>
-          <w:i/>
-          <w:sz w:val="18"/>
-        </w:rPr>
-        <w:t>A window from which you can show/hide all other windows, itself toggleable with a hotkey</w:t>
-      </w:r>
-      <w:r>
-        <w:rPr>
-          <w:i/>
-          <w:sz w:val="18"/>
-        </w:rPr>
-        <w:t>.</w:t>
+          <w:b/>
+          <w:sz w:val="18"/>
+        </w:rPr>
+        <w:t>View-Model System:</w:t>
       </w:r>
     </w:p>
     <w:p>
@@ -1283,13 +2310,159 @@
           <w:b/>
           <w:sz w:val="18"/>
         </w:rPr>
-        <w:t>Audio Window</w:t>
+        <w:t>High-Dimensional Model</w:t>
       </w:r>
       <w:r>
         <w:rPr>
           <w:sz w:val="18"/>
         </w:rPr>
         <w:t>:</w:t>
+      </w:r>
+    </w:p>
+    <w:p>
+      <w:pPr>
+        <w:pStyle w:val="ListParagraph"/>
+        <w:numPr>
+          <w:ilvl w:val="1"/>
+          <w:numId w:val="9"/>
+        </w:numPr>
+        <w:rPr>
+          <w:sz w:val="18"/>
+        </w:rPr>
+      </w:pPr>
+      <w:r>
+        <w:rPr>
+          <w:b/>
+          <w:sz w:val="18"/>
+        </w:rPr>
+        <w:t>Visualisation Transition System</w:t>
+      </w:r>
+      <w:r>
+        <w:rPr>
+          <w:sz w:val="18"/>
+        </w:rPr>
+        <w:t xml:space="preserve">: </w:t>
+      </w:r>
+      <w:r>
+        <w:rPr>
+          <w:i/>
+          <w:sz w:val="18"/>
+        </w:rPr>
+        <w:t>(</w:t>
+      </w:r>
+      <w:r>
+        <w:rPr>
+          <w:i/>
+          <w:sz w:val="18"/>
+        </w:rPr>
+        <w:t xml:space="preserve">Needs more definition but: </w:t>
+      </w:r>
+      <w:r>
+        <w:rPr>
+          <w:i/>
+          <w:sz w:val="18"/>
+        </w:rPr>
+        <w:t>Use commonality in vertex/shader info to s</w:t>
+      </w:r>
+      <w:r>
+        <w:rPr>
+          <w:i/>
+          <w:sz w:val="18"/>
+        </w:rPr>
+        <w:t>moothly move from one visualisation to another at a suitable time)</w:t>
+      </w:r>
+    </w:p>
+    <w:p>
+      <w:pPr>
+        <w:pStyle w:val="ListParagraph"/>
+        <w:numPr>
+          <w:ilvl w:val="1"/>
+          <w:numId w:val="9"/>
+        </w:numPr>
+        <w:rPr>
+          <w:sz w:val="18"/>
+        </w:rPr>
+      </w:pPr>
+      <w:r>
+        <w:rPr>
+          <w:b/>
+          <w:sz w:val="18"/>
+        </w:rPr>
+        <w:t>Camera</w:t>
+      </w:r>
+    </w:p>
+    <w:p>
+      <w:pPr>
+        <w:pStyle w:val="ListParagraph"/>
+        <w:numPr>
+          <w:ilvl w:val="1"/>
+          <w:numId w:val="9"/>
+        </w:numPr>
+        <w:rPr>
+          <w:sz w:val="18"/>
+        </w:rPr>
+      </w:pPr>
+      <w:r>
+        <w:rPr>
+          <w:b/>
+          <w:sz w:val="18"/>
+        </w:rPr>
+        <w:t xml:space="preserve">Visualisation </w:t>
+      </w:r>
+      <w:r>
+        <w:rPr>
+          <w:b/>
+          <w:sz w:val="18"/>
+        </w:rPr>
+        <w:t>Base</w:t>
+      </w:r>
+    </w:p>
+    <w:p>
+      <w:pPr>
+        <w:pStyle w:val="ListParagraph"/>
+        <w:numPr>
+          <w:ilvl w:val="2"/>
+          <w:numId w:val="9"/>
+        </w:numPr>
+        <w:rPr>
+          <w:sz w:val="18"/>
+        </w:rPr>
+      </w:pPr>
+      <w:r>
+        <w:rPr>
+          <w:sz w:val="18"/>
+        </w:rPr>
+        <w:t>Abstract</w:t>
+      </w:r>
+      <w:r>
+        <w:rPr>
+          <w:sz w:val="18"/>
+        </w:rPr>
+        <w:t xml:space="preserve"> </w:t>
+      </w:r>
+      <w:r>
+        <w:rPr>
+          <w:sz w:val="18"/>
+        </w:rPr>
+        <w:t>C</w:t>
+      </w:r>
+      <w:r>
+        <w:rPr>
+          <w:sz w:val="18"/>
+        </w:rPr>
+        <w:t>onfiguration</w:t>
+      </w:r>
+      <w:r>
+        <w:rPr>
+          <w:sz w:val="18"/>
+        </w:rPr>
+        <w:t xml:space="preserve"> S</w:t>
+      </w:r>
+      <w:r>
+        <w:rPr>
+          <w:sz w:val="18"/>
+        </w:rPr>
+        <w:t xml:space="preserve">ettings: </w:t>
       </w:r>
     </w:p>
     <w:p>
@@ -1308,14 +2481,7 @@
           <w:b/>
           <w:sz w:val="18"/>
         </w:rPr>
-        <w:t xml:space="preserve">Visualisation </w:t>
-      </w:r>
-      <w:r>
-        <w:rPr>
-          <w:b/>
-          <w:sz w:val="18"/>
-        </w:rPr>
-        <w:t>Engine</w:t>
+        <w:t>Visualisations</w:t>
       </w:r>
     </w:p>
     <w:p>
@@ -1334,13 +2500,28 @@
           <w:b/>
           <w:sz w:val="18"/>
         </w:rPr>
-        <w:t>High-Dimensional Model</w:t>
-      </w:r>
-      <w:r>
-        <w:rPr>
-          <w:sz w:val="18"/>
-        </w:rPr>
-        <w:t>:</w:t>
+        <w:t xml:space="preserve">Tetrahedra in a Field: </w:t>
+      </w:r>
+      <w:r>
+        <w:rPr>
+          <w:i/>
+          <w:sz w:val="18"/>
+        </w:rPr>
+        <w:t>(</w:t>
+      </w:r>
+      <w:r>
+        <w:rPr>
+          <w:i/>
+          <w:sz w:val="18"/>
+        </w:rPr>
+        <w:t>Tetrahedra are generated with some thrust in a direction</w:t>
+      </w:r>
+      <w:r>
+        <w:rPr>
+          <w:i/>
+          <w:sz w:val="18"/>
+        </w:rPr>
+        <w:t>, from a rotating point in the middle. They orbit the centre, and are pulled in and pushed out from the centre. They shrink over time, and at a certain size threshold they disappear.)</w:t>
       </w:r>
     </w:p>
     <w:p>
@@ -1354,6 +2535,148 @@
           <w:sz w:val="18"/>
         </w:rPr>
       </w:pPr>
+      <w:r>
+        <w:rPr>
+          <w:b/>
+          <w:sz w:val="18"/>
+        </w:rPr>
+        <w:t>Map Spatial Properties</w:t>
+      </w:r>
+      <w:r>
+        <w:rPr>
+          <w:b/>
+          <w:sz w:val="18"/>
+        </w:rPr>
+        <w:t>:</w:t>
+      </w:r>
+      <w:r>
+        <w:rPr>
+          <w:b/>
+          <w:sz w:val="18"/>
+        </w:rPr>
+        <w:t xml:space="preserve"> </w:t>
+      </w:r>
+      <w:r>
+        <w:rPr>
+          <w:sz w:val="18"/>
+        </w:rPr>
+        <w:t>(</w:t>
+      </w:r>
+      <w:r>
+        <w:rPr>
+          <w:sz w:val="18"/>
+        </w:rPr>
+        <w:t xml:space="preserve">Space: </w:t>
+      </w:r>
+      <w:r>
+        <w:rPr>
+          <w:i/>
+          <w:sz w:val="18"/>
+        </w:rPr>
+        <w:t>Generation Rate, Field Strength</w:t>
+      </w:r>
+      <w:r>
+        <w:rPr>
+          <w:i/>
+          <w:sz w:val="18"/>
+        </w:rPr>
+        <w:t xml:space="preserve">, </w:t>
+      </w:r>
+      <w:r>
+        <w:rPr>
+          <w:i/>
+          <w:sz w:val="18"/>
+        </w:rPr>
+        <w:t>Field Deformation</w:t>
+      </w:r>
+      <w:r>
+        <w:rPr>
+          <w:sz w:val="18"/>
+        </w:rPr>
+        <w:t xml:space="preserve">, </w:t>
+      </w:r>
+      <w:r>
+        <w:rPr>
+          <w:sz w:val="18"/>
+        </w:rPr>
+        <w:t>Shape</w:t>
+      </w:r>
+      <w:r>
+        <w:rPr>
+          <w:sz w:val="18"/>
+        </w:rPr>
+        <w:t>s</w:t>
+      </w:r>
+      <w:r>
+        <w:rPr>
+          <w:sz w:val="18"/>
+        </w:rPr>
+        <w:t>: Velocity, Colour</w:t>
+      </w:r>
+      <w:r>
+        <w:rPr>
+          <w:sz w:val="18"/>
+        </w:rPr>
+        <w:t>, Shrink Rate</w:t>
+      </w:r>
+      <w:r>
+        <w:rPr>
+          <w:sz w:val="18"/>
+        </w:rPr>
+        <w:t>)</w:t>
+      </w:r>
+    </w:p>
+    <w:p>
+      <w:pPr>
+        <w:pStyle w:val="ListParagraph"/>
+        <w:numPr>
+          <w:ilvl w:val="2"/>
+          <w:numId w:val="9"/>
+        </w:numPr>
+        <w:rPr>
+          <w:sz w:val="18"/>
+        </w:rPr>
+      </w:pPr>
+      <w:r>
+        <w:rPr>
+          <w:b/>
+          <w:sz w:val="18"/>
+        </w:rPr>
+        <w:t>Governing Audio Properties</w:t>
+      </w:r>
+      <w:r>
+        <w:rPr>
+          <w:b/>
+          <w:sz w:val="18"/>
+        </w:rPr>
+        <w:t xml:space="preserve">: </w:t>
+      </w:r>
+    </w:p>
+    <w:p>
+      <w:pPr>
+        <w:pStyle w:val="ListParagraph"/>
+        <w:numPr>
+          <w:ilvl w:val="1"/>
+          <w:numId w:val="9"/>
+        </w:numPr>
+        <w:rPr>
+          <w:sz w:val="18"/>
+        </w:rPr>
+      </w:pPr>
+      <w:r>
+        <w:rPr>
+          <w:b/>
+          <w:sz w:val="18"/>
+        </w:rPr>
+        <w:t>Exploding</w:t>
+      </w:r>
+      <w:r>
+        <w:rPr>
+          <w:b/>
+          <w:sz w:val="18"/>
+        </w:rPr>
+        <w:t xml:space="preserve"> Cubes</w:t>
+      </w:r>
     </w:p>
     <w:p>
       <w:pPr>
@@ -1387,15 +2710,144 @@
       </w:pPr>
       <w:r>
         <w:rPr>
-          <w:sz w:val="18"/>
-        </w:rPr>
-        <w:t>Command-Line interface:</w:t>
+          <w:b/>
+          <w:sz w:val="18"/>
+        </w:rPr>
+        <w:t>Render-to-file:</w:t>
       </w:r>
       <w:r>
         <w:rPr>
           <w:sz w:val="18"/>
         </w:rPr>
         <w:t xml:space="preserve"> </w:t>
+      </w:r>
+      <w:r>
+        <w:rPr>
+          <w:i/>
+          <w:sz w:val="18"/>
+        </w:rPr>
+        <w:t xml:space="preserve">The ability to </w:t>
+      </w:r>
+      <w:r>
+        <w:rPr>
+          <w:i/>
+          <w:sz w:val="18"/>
+        </w:rPr>
+        <w:t xml:space="preserve">write the framebuffer </w:t>
+      </w:r>
+      <w:r>
+        <w:rPr>
+          <w:i/>
+          <w:sz w:val="18"/>
+        </w:rPr>
+        <w:t xml:space="preserve">to </w:t>
+      </w:r>
+      <w:r>
+        <w:rPr>
+          <w:i/>
+          <w:sz w:val="18"/>
+        </w:rPr>
+        <w:t xml:space="preserve">a </w:t>
+      </w:r>
+      <w:r>
+        <w:rPr>
+          <w:i/>
+          <w:sz w:val="18"/>
+        </w:rPr>
+        <w:t>file</w:t>
+      </w:r>
+      <w:r>
+        <w:rPr>
+          <w:sz w:val="18"/>
+        </w:rPr>
+        <w:t>.</w:t>
+      </w:r>
+    </w:p>
+    <w:p>
+      <w:pPr>
+        <w:pStyle w:val="ListParagraph"/>
+        <w:numPr>
+          <w:ilvl w:val="2"/>
+          <w:numId w:val="9"/>
+        </w:numPr>
+        <w:rPr>
+          <w:sz w:val="18"/>
+        </w:rPr>
+      </w:pPr>
+      <w:r>
+        <w:rPr>
+          <w:sz w:val="18"/>
+        </w:rPr>
+        <w:t>Part I</w:t>
+      </w:r>
+      <w:r>
+        <w:rPr>
+          <w:sz w:val="18"/>
+        </w:rPr>
+        <w:t xml:space="preserve"> : </w:t>
+      </w:r>
+      <w:r>
+        <w:rPr>
+          <w:sz w:val="18"/>
+        </w:rPr>
+        <w:t xml:space="preserve">Initial Implementation: </w:t>
+      </w:r>
+      <w:r>
+        <w:rPr>
+          <w:sz w:val="18"/>
+        </w:rPr>
+        <w:t>Load example from (</w:t>
+      </w:r>
+      <w:hyperlink r:id="rId5" w:history="1">
+        <w:r>
+          <w:rPr>
+            <w:rStyle w:val="Hyperlink"/>
+            <w:sz w:val="18"/>
+          </w:rPr>
+          <w:t>https://stackoverflow.com/questions/3191978/how-to-use-glut-opengl-to-render-to-a-file</w:t>
+        </w:r>
+      </w:hyperlink>
+      <w:r>
+        <w:rPr>
+          <w:sz w:val="18"/>
+        </w:rPr>
+        <w:t xml:space="preserve">) and build </w:t>
+      </w:r>
+      <w:r>
+        <w:rPr>
+          <w:sz w:val="18"/>
+        </w:rPr>
+        <w:t xml:space="preserve">a </w:t>
+      </w:r>
+      <w:r>
+        <w:rPr>
+          <w:sz w:val="18"/>
+        </w:rPr>
+        <w:t>vcxproject for it. Get libraries and produce includes &amp; policy for it. Modularise it so that it is easy to incorporate to the main project.</w:t>
+      </w:r>
+      <w:r>
+        <w:rPr>
+          <w:sz w:val="18"/>
+        </w:rPr>
+        <w:t xml:space="preserve"> </w:t>
+      </w:r>
+    </w:p>
+    <w:p>
+      <w:pPr>
+        <w:pStyle w:val="ListParagraph"/>
+        <w:numPr>
+          <w:ilvl w:val="2"/>
+          <w:numId w:val="9"/>
+        </w:numPr>
+        <w:rPr>
+          <w:sz w:val="18"/>
+        </w:rPr>
+      </w:pPr>
+      <w:r>
+        <w:rPr>
+          <w:sz w:val="18"/>
+        </w:rPr>
+        <w:t xml:space="preserve">Part II : </w:t>
       </w:r>
     </w:p>
     <w:p>
@@ -1413,6 +2865,30 @@
         <w:rPr>
           <w:sz w:val="18"/>
         </w:rPr>
+        <w:t>Command-Line interface:</w:t>
+      </w:r>
+      <w:r>
+        <w:rPr>
+          <w:sz w:val="18"/>
+        </w:rPr>
+        <w:t xml:space="preserve"> </w:t>
+      </w:r>
+    </w:p>
+    <w:p>
+      <w:pPr>
+        <w:pStyle w:val="ListParagraph"/>
+        <w:numPr>
+          <w:ilvl w:val="1"/>
+          <w:numId w:val="9"/>
+        </w:numPr>
+        <w:rPr>
+          <w:sz w:val="18"/>
+        </w:rPr>
+      </w:pPr>
+      <w:r>
+        <w:rPr>
+          <w:sz w:val="18"/>
+        </w:rPr>
         <w:t>Configuration XML files:</w:t>
       </w:r>
     </w:p>
@@ -1444,7 +2920,6 @@
           <w:b/>
           <w:sz w:val="18"/>
         </w:rPr>
-        <w:lastRenderedPageBreak/>
         <w:t>Development</w:t>
       </w:r>
       <w:r>
@@ -1637,20 +3112,227 @@
     </w:p>
     <w:p>
       <w:pPr>
+        <w:rPr>
+          <w:b/>
+          <w:sz w:val="20"/>
+        </w:rPr>
+      </w:pPr>
+      <w:r>
+        <w:rPr>
+          <w:b/>
+          <w:sz w:val="20"/>
+        </w:rPr>
+        <w:lastRenderedPageBreak/>
+        <w:t>Completed Features</w:t>
+      </w:r>
+    </w:p>
+    <w:p>
+      <w:pPr>
+        <w:rPr>
+          <w:b/>
+          <w:sz w:val="20"/>
+        </w:rPr>
+      </w:pPr>
+      <w:r>
+        <w:rPr>
+          <w:b/>
+          <w:sz w:val="20"/>
+        </w:rPr>
+        <w:t>Current Problems</w:t>
+      </w:r>
+    </w:p>
+    <w:p>
+      <w:pPr>
+        <w:pStyle w:val="ListParagraph"/>
+        <w:numPr>
+          <w:ilvl w:val="0"/>
+          <w:numId w:val="10"/>
+        </w:numPr>
+        <w:rPr>
+          <w:b/>
+          <w:sz w:val="18"/>
+        </w:rPr>
+      </w:pPr>
+      <w:r>
+        <w:rPr>
+          <w:b/>
+          <w:sz w:val="18"/>
+        </w:rPr>
+        <w:t>Audio</w:t>
+      </w:r>
+    </w:p>
+    <w:p>
+      <w:pPr>
+        <w:pStyle w:val="ListParagraph"/>
+        <w:numPr>
+          <w:ilvl w:val="0"/>
+          <w:numId w:val="10"/>
+        </w:numPr>
+        <w:rPr>
+          <w:b/>
+          <w:sz w:val="18"/>
+        </w:rPr>
+      </w:pPr>
+      <w:r>
+        <w:rPr>
+          <w:b/>
+          <w:sz w:val="18"/>
+        </w:rPr>
+        <w:t>Synchronisation</w:t>
+      </w:r>
+    </w:p>
+    <w:p>
+      <w:pPr>
         <w:pStyle w:val="ListParagraph"/>
         <w:numPr>
           <w:ilvl w:val="1"/>
-          <w:numId w:val="9"/>
-        </w:numPr>
-        <w:rPr>
-          <w:sz w:val="18"/>
-        </w:rPr>
-      </w:pPr>
-      <w:r>
-        <w:rPr>
-          <w:sz w:val="18"/>
-        </w:rPr>
-        <w:t xml:space="preserve">Create </w:t>
+          <w:numId w:val="10"/>
+        </w:numPr>
+        <w:rPr>
+          <w:b/>
+          <w:sz w:val="18"/>
+        </w:rPr>
+      </w:pPr>
+      <w:r>
+        <w:rPr>
+          <w:sz w:val="18"/>
+        </w:rPr>
+        <w:t>You need a way of synchronising audio and visual processing</w:t>
+      </w:r>
+      <w:r>
+        <w:rPr>
+          <w:sz w:val="18"/>
+        </w:rPr>
+        <w:t>. For visualisation logic, an iteration t</w:t>
+      </w:r>
+      <w:r>
+        <w:rPr>
+          <w:sz w:val="18"/>
+        </w:rPr>
+        <w:t xml:space="preserve">hrough the logic must include: the </w:t>
+      </w:r>
+      <w:r>
+        <w:rPr>
+          <w:sz w:val="18"/>
+        </w:rPr>
+        <w:t xml:space="preserve">time </w:t>
+      </w:r>
+      <w:r>
+        <w:rPr>
+          <w:sz w:val="18"/>
+        </w:rPr>
+        <w:t xml:space="preserve">that has </w:t>
+      </w:r>
+      <w:r>
+        <w:rPr>
+          <w:sz w:val="18"/>
+        </w:rPr>
+        <w:t>passed</w:t>
+      </w:r>
+      <w:r>
+        <w:rPr>
+          <w:sz w:val="18"/>
+        </w:rPr>
+        <w:t>,</w:t>
+      </w:r>
+      <w:r>
+        <w:rPr>
+          <w:sz w:val="18"/>
+        </w:rPr>
+        <w:t xml:space="preserve"> the audio buffer to use for the iteration, </w:t>
+      </w:r>
+      <w:r>
+        <w:rPr>
+          <w:sz w:val="18"/>
+        </w:rPr>
+        <w:t>the</w:t>
+      </w:r>
+      <w:r>
+        <w:rPr>
+          <w:sz w:val="18"/>
+        </w:rPr>
+        <w:t xml:space="preserve"> time travelled through the audio buffer</w:t>
+      </w:r>
+    </w:p>
+    <w:p>
+      <w:pPr>
+        <w:pStyle w:val="ListParagraph"/>
+        <w:numPr>
+          <w:ilvl w:val="2"/>
+          <w:numId w:val="10"/>
+        </w:numPr>
+        <w:rPr>
+          <w:b/>
+          <w:sz w:val="18"/>
+        </w:rPr>
+      </w:pPr>
+      <w:r>
+        <w:rPr>
+          <w:b/>
+          <w:sz w:val="18"/>
+        </w:rPr>
+        <w:t>When Processing Visualisation Logic:</w:t>
+      </w:r>
+      <w:r>
+        <w:rPr>
+          <w:b/>
+          <w:sz w:val="18"/>
+        </w:rPr>
+        <w:t xml:space="preserve"> </w:t>
+      </w:r>
+    </w:p>
+    <w:p>
+      <w:pPr>
+        <w:pStyle w:val="ListParagraph"/>
+        <w:numPr>
+          <w:ilvl w:val="2"/>
+          <w:numId w:val="10"/>
+        </w:numPr>
+        <w:rPr>
+          <w:b/>
+          <w:sz w:val="18"/>
+        </w:rPr>
+      </w:pPr>
+      <w:r>
+        <w:rPr>
+          <w:b/>
+          <w:sz w:val="18"/>
+        </w:rPr>
+        <w:t>When Getting Audio Buffer:</w:t>
+      </w:r>
+      <w:r>
+        <w:rPr>
+          <w:b/>
+          <w:sz w:val="18"/>
+        </w:rPr>
+        <w:t xml:space="preserve"> </w:t>
+      </w:r>
+    </w:p>
+    <w:p>
+      <w:pPr>
+        <w:pStyle w:val="ListParagraph"/>
+        <w:numPr>
+          <w:ilvl w:val="2"/>
+          <w:numId w:val="10"/>
+        </w:numPr>
+        <w:rPr>
+          <w:b/>
+          <w:sz w:val="18"/>
+        </w:rPr>
+      </w:pPr>
+      <w:r>
+        <w:rPr>
+          <w:b/>
+          <w:sz w:val="18"/>
+        </w:rPr>
+        <w:t>When Rendering to Screen:</w:t>
+      </w:r>
+      <w:r>
+        <w:rPr>
+          <w:b/>
+          <w:sz w:val="18"/>
+        </w:rPr>
+        <w:t xml:space="preserve"> </w:t>
       </w:r>
     </w:p>
     <w:p>
@@ -1665,11 +3347,16 @@
           <w:b/>
           <w:sz w:val="20"/>
         </w:rPr>
-        <w:t>Completed Features</w:t>
-      </w:r>
-    </w:p>
-    <w:p>
-      <w:pPr>
+        <w:t>Visualisation Generalisation</w:t>
+      </w:r>
+    </w:p>
+    <w:p>
+      <w:pPr>
+        <w:pStyle w:val="ListParagraph"/>
+        <w:numPr>
+          <w:ilvl w:val="0"/>
+          <w:numId w:val="11"/>
+        </w:numPr>
         <w:rPr>
           <w:sz w:val="18"/>
         </w:rPr>
@@ -1688,6 +3375,95 @@
 <file path=word/numbering.xml><?xml version="1.0" encoding="utf-8"?>
 <w:numbering xmlns:ve="http://schemas.openxmlformats.org/markup-compatibility/2006" xmlns:o="urn:schemas-microsoft-com:office:office" xmlns:r="http://schemas.openxmlformats.org/officeDocument/2006/relationships" xmlns:m="http://schemas.openxmlformats.org/officeDocument/2006/math" xmlns:v="urn:schemas-microsoft-com:vml" xmlns:wp="http://schemas.openxmlformats.org/drawingml/2006/wordprocessingDrawing" xmlns:w10="urn:schemas-microsoft-com:office:word" xmlns:w="http://schemas.openxmlformats.org/wordprocessingml/2006/main" xmlns:wne="http://schemas.microsoft.com/office/word/2006/wordml">
   <w:abstractNum w:abstractNumId="0">
+    <w:nsid w:val="031E3E52"/>
+    <w:multiLevelType w:val="hybridMultilevel"/>
+    <w:tmpl w:val="F17A5BAA"/>
+    <w:lvl w:ilvl="0" w:tplc="0809000F">
+      <w:start w:val="1"/>
+      <w:numFmt w:val="decimal"/>
+      <w:lvlText w:val="%1."/>
+      <w:lvlJc w:val="left"/>
+      <w:pPr>
+        <w:ind w:left="720" w:hanging="360"/>
+      </w:pPr>
+      <w:rPr>
+        <w:rFonts w:hint="default"/>
+      </w:rPr>
+    </w:lvl>
+    <w:lvl w:ilvl="1" w:tplc="08090019" w:tentative="1">
+      <w:start w:val="1"/>
+      <w:numFmt w:val="lowerLetter"/>
+      <w:lvlText w:val="%2."/>
+      <w:lvlJc w:val="left"/>
+      <w:pPr>
+        <w:ind w:left="1440" w:hanging="360"/>
+      </w:pPr>
+    </w:lvl>
+    <w:lvl w:ilvl="2" w:tplc="0809001B" w:tentative="1">
+      <w:start w:val="1"/>
+      <w:numFmt w:val="lowerRoman"/>
+      <w:lvlText w:val="%3."/>
+      <w:lvlJc w:val="right"/>
+      <w:pPr>
+        <w:ind w:left="2160" w:hanging="180"/>
+      </w:pPr>
+    </w:lvl>
+    <w:lvl w:ilvl="3" w:tplc="0809000F" w:tentative="1">
+      <w:start w:val="1"/>
+      <w:numFmt w:val="decimal"/>
+      <w:lvlText w:val="%4."/>
+      <w:lvlJc w:val="left"/>
+      <w:pPr>
+        <w:ind w:left="2880" w:hanging="360"/>
+      </w:pPr>
+    </w:lvl>
+    <w:lvl w:ilvl="4" w:tplc="08090019" w:tentative="1">
+      <w:start w:val="1"/>
+      <w:numFmt w:val="lowerLetter"/>
+      <w:lvlText w:val="%5."/>
+      <w:lvlJc w:val="left"/>
+      <w:pPr>
+        <w:ind w:left="3600" w:hanging="360"/>
+      </w:pPr>
+    </w:lvl>
+    <w:lvl w:ilvl="5" w:tplc="0809001B" w:tentative="1">
+      <w:start w:val="1"/>
+      <w:numFmt w:val="lowerRoman"/>
+      <w:lvlText w:val="%6."/>
+      <w:lvlJc w:val="right"/>
+      <w:pPr>
+        <w:ind w:left="4320" w:hanging="180"/>
+      </w:pPr>
+    </w:lvl>
+    <w:lvl w:ilvl="6" w:tplc="0809000F" w:tentative="1">
+      <w:start w:val="1"/>
+      <w:numFmt w:val="decimal"/>
+      <w:lvlText w:val="%7."/>
+      <w:lvlJc w:val="left"/>
+      <w:pPr>
+        <w:ind w:left="5040" w:hanging="360"/>
+      </w:pPr>
+    </w:lvl>
+    <w:lvl w:ilvl="7" w:tplc="08090019" w:tentative="1">
+      <w:start w:val="1"/>
+      <w:numFmt w:val="lowerLetter"/>
+      <w:lvlText w:val="%8."/>
+      <w:lvlJc w:val="left"/>
+      <w:pPr>
+        <w:ind w:left="5760" w:hanging="360"/>
+      </w:pPr>
+    </w:lvl>
+    <w:lvl w:ilvl="8" w:tplc="0809001B" w:tentative="1">
+      <w:start w:val="1"/>
+      <w:numFmt w:val="lowerRoman"/>
+      <w:lvlText w:val="%9."/>
+      <w:lvlJc w:val="right"/>
+      <w:pPr>
+        <w:ind w:left="6480" w:hanging="180"/>
+      </w:pPr>
+    </w:lvl>
+  </w:abstractNum>
+  <w:abstractNum w:abstractNumId="1">
     <w:nsid w:val="0A8013DE"/>
     <w:multiLevelType w:val="hybridMultilevel"/>
     <w:tmpl w:val="F6FA654C"/>
@@ -1799,7 +3575,7 @@
       </w:rPr>
     </w:lvl>
   </w:abstractNum>
-  <w:abstractNum w:abstractNumId="1">
+  <w:abstractNum w:abstractNumId="2">
     <w:nsid w:val="147A345C"/>
     <w:multiLevelType w:val="hybridMultilevel"/>
     <w:tmpl w:val="17940EC6"/>
@@ -1912,7 +3688,7 @@
       </w:rPr>
     </w:lvl>
   </w:abstractNum>
-  <w:abstractNum w:abstractNumId="2">
+  <w:abstractNum w:abstractNumId="3">
     <w:nsid w:val="191B4C3D"/>
     <w:multiLevelType w:val="hybridMultilevel"/>
     <w:tmpl w:val="DE24B618"/>
@@ -2025,7 +3801,7 @@
       </w:rPr>
     </w:lvl>
   </w:abstractNum>
-  <w:abstractNum w:abstractNumId="3">
+  <w:abstractNum w:abstractNumId="4">
     <w:nsid w:val="20CB3795"/>
     <w:multiLevelType w:val="hybridMultilevel"/>
     <w:tmpl w:val="BF76C542"/>
@@ -2137,7 +3913,7 @@
       </w:rPr>
     </w:lvl>
   </w:abstractNum>
-  <w:abstractNum w:abstractNumId="4">
+  <w:abstractNum w:abstractNumId="5">
     <w:nsid w:val="210168BF"/>
     <w:multiLevelType w:val="hybridMultilevel"/>
     <w:tmpl w:val="5FD02468"/>
@@ -2168,7 +3944,7 @@
         <w:ind w:left="1800" w:hanging="180"/>
       </w:pPr>
     </w:lvl>
-    <w:lvl w:ilvl="3" w:tplc="0809000F" w:tentative="1">
+    <w:lvl w:ilvl="3" w:tplc="0809000F">
       <w:start w:val="1"/>
       <w:numFmt w:val="decimal"/>
       <w:lvlText w:val="%4."/>
@@ -2177,7 +3953,7 @@
         <w:ind w:left="2520" w:hanging="360"/>
       </w:pPr>
     </w:lvl>
-    <w:lvl w:ilvl="4" w:tplc="08090019" w:tentative="1">
+    <w:lvl w:ilvl="4" w:tplc="08090019">
       <w:start w:val="1"/>
       <w:numFmt w:val="lowerLetter"/>
       <w:lvlText w:val="%5."/>
@@ -2223,7 +3999,7 @@
       </w:pPr>
     </w:lvl>
   </w:abstractNum>
-  <w:abstractNum w:abstractNumId="5">
+  <w:abstractNum w:abstractNumId="6">
     <w:nsid w:val="3E6B48E0"/>
     <w:multiLevelType w:val="hybridMultilevel"/>
     <w:tmpl w:val="47D8B27E"/>
@@ -2336,7 +4112,7 @@
       </w:rPr>
     </w:lvl>
   </w:abstractNum>
-  <w:abstractNum w:abstractNumId="6">
+  <w:abstractNum w:abstractNumId="7">
     <w:nsid w:val="55480409"/>
     <w:multiLevelType w:val="hybridMultilevel"/>
     <w:tmpl w:val="DF0C7560"/>
@@ -2448,7 +4224,7 @@
       </w:rPr>
     </w:lvl>
   </w:abstractNum>
-  <w:abstractNum w:abstractNumId="7">
+  <w:abstractNum w:abstractNumId="8">
     <w:nsid w:val="68C637BE"/>
     <w:multiLevelType w:val="hybridMultilevel"/>
     <w:tmpl w:val="3B40948A"/>
@@ -2560,7 +4336,100 @@
       </w:rPr>
     </w:lvl>
   </w:abstractNum>
-  <w:abstractNum w:abstractNumId="8">
+  <w:abstractNum w:abstractNumId="9">
+    <w:nsid w:val="7A9E6149"/>
+    <w:multiLevelType w:val="hybridMultilevel"/>
+    <w:tmpl w:val="66288044"/>
+    <w:lvl w:ilvl="0" w:tplc="8868A18A">
+      <w:start w:val="1"/>
+      <w:numFmt w:val="decimal"/>
+      <w:lvlText w:val="%1."/>
+      <w:lvlJc w:val="left"/>
+      <w:pPr>
+        <w:ind w:left="720" w:hanging="360"/>
+      </w:pPr>
+      <w:rPr>
+        <w:rFonts w:hint="default"/>
+        <w:b w:val="0"/>
+      </w:rPr>
+    </w:lvl>
+    <w:lvl w:ilvl="1" w:tplc="548CEB02">
+      <w:start w:val="1"/>
+      <w:numFmt w:val="lowerLetter"/>
+      <w:lvlText w:val="%2."/>
+      <w:lvlJc w:val="left"/>
+      <w:pPr>
+        <w:ind w:left="1440" w:hanging="360"/>
+      </w:pPr>
+      <w:rPr>
+        <w:b w:val="0"/>
+      </w:rPr>
+    </w:lvl>
+    <w:lvl w:ilvl="2" w:tplc="0809001B">
+      <w:start w:val="1"/>
+      <w:numFmt w:val="lowerRoman"/>
+      <w:lvlText w:val="%3."/>
+      <w:lvlJc w:val="right"/>
+      <w:pPr>
+        <w:ind w:left="2160" w:hanging="180"/>
+      </w:pPr>
+    </w:lvl>
+    <w:lvl w:ilvl="3" w:tplc="0809000F" w:tentative="1">
+      <w:start w:val="1"/>
+      <w:numFmt w:val="decimal"/>
+      <w:lvlText w:val="%4."/>
+      <w:lvlJc w:val="left"/>
+      <w:pPr>
+        <w:ind w:left="2880" w:hanging="360"/>
+      </w:pPr>
+    </w:lvl>
+    <w:lvl w:ilvl="4" w:tplc="08090019" w:tentative="1">
+      <w:start w:val="1"/>
+      <w:numFmt w:val="lowerLetter"/>
+      <w:lvlText w:val="%5."/>
+      <w:lvlJc w:val="left"/>
+      <w:pPr>
+        <w:ind w:left="3600" w:hanging="360"/>
+      </w:pPr>
+    </w:lvl>
+    <w:lvl w:ilvl="5" w:tplc="0809001B" w:tentative="1">
+      <w:start w:val="1"/>
+      <w:numFmt w:val="lowerRoman"/>
+      <w:lvlText w:val="%6."/>
+      <w:lvlJc w:val="right"/>
+      <w:pPr>
+        <w:ind w:left="4320" w:hanging="180"/>
+      </w:pPr>
+    </w:lvl>
+    <w:lvl w:ilvl="6" w:tplc="0809000F" w:tentative="1">
+      <w:start w:val="1"/>
+      <w:numFmt w:val="decimal"/>
+      <w:lvlText w:val="%7."/>
+      <w:lvlJc w:val="left"/>
+      <w:pPr>
+        <w:ind w:left="5040" w:hanging="360"/>
+      </w:pPr>
+    </w:lvl>
+    <w:lvl w:ilvl="7" w:tplc="08090019" w:tentative="1">
+      <w:start w:val="1"/>
+      <w:numFmt w:val="lowerLetter"/>
+      <w:lvlText w:val="%8."/>
+      <w:lvlJc w:val="left"/>
+      <w:pPr>
+        <w:ind w:left="5760" w:hanging="360"/>
+      </w:pPr>
+    </w:lvl>
+    <w:lvl w:ilvl="8" w:tplc="0809001B" w:tentative="1">
+      <w:start w:val="1"/>
+      <w:numFmt w:val="lowerRoman"/>
+      <w:lvlText w:val="%9."/>
+      <w:lvlJc w:val="right"/>
+      <w:pPr>
+        <w:ind w:left="6480" w:hanging="180"/>
+      </w:pPr>
+    </w:lvl>
+  </w:abstractNum>
+  <w:abstractNum w:abstractNumId="10">
     <w:nsid w:val="7C004F8D"/>
     <w:multiLevelType w:val="hybridMultilevel"/>
     <w:tmpl w:val="4058C97E"/>
@@ -2650,31 +4519,37 @@
     </w:lvl>
   </w:abstractNum>
   <w:num w:numId="1">
+    <w:abstractNumId w:val="10"/>
+  </w:num>
+  <w:num w:numId="2">
+    <w:abstractNumId w:val="6"/>
+  </w:num>
+  <w:num w:numId="3">
+    <w:abstractNumId w:val="3"/>
+  </w:num>
+  <w:num w:numId="4">
+    <w:abstractNumId w:val="2"/>
+  </w:num>
+  <w:num w:numId="5">
+    <w:abstractNumId w:val="7"/>
+  </w:num>
+  <w:num w:numId="6">
+    <w:abstractNumId w:val="4"/>
+  </w:num>
+  <w:num w:numId="7">
     <w:abstractNumId w:val="8"/>
   </w:num>
-  <w:num w:numId="2">
+  <w:num w:numId="8">
+    <w:abstractNumId w:val="1"/>
+  </w:num>
+  <w:num w:numId="9">
     <w:abstractNumId w:val="5"/>
   </w:num>
-  <w:num w:numId="3">
-    <w:abstractNumId w:val="2"/>
+  <w:num w:numId="10">
+    <w:abstractNumId w:val="9"/>
   </w:num>
-  <w:num w:numId="4">
-    <w:abstractNumId w:val="1"/>
-  </w:num>
-  <w:num w:numId="5">
-    <w:abstractNumId w:val="6"/>
-  </w:num>
-  <w:num w:numId="6">
-    <w:abstractNumId w:val="3"/>
-  </w:num>
-  <w:num w:numId="7">
-    <w:abstractNumId w:val="7"/>
-  </w:num>
-  <w:num w:numId="8">
+  <w:num w:numId="11">
     <w:abstractNumId w:val="0"/>
-  </w:num>
-  <w:num w:numId="9">
-    <w:abstractNumId w:val="4"/>
   </w:num>
 </w:numbering>
 </file>
@@ -2878,6 +4753,17 @@
       <w:ind w:left="720"/>
       <w:contextualSpacing/>
     </w:pPr>
+  </w:style>
+  <w:style w:type="character" w:styleId="Hyperlink">
+    <w:name w:val="Hyperlink"/>
+    <w:basedOn w:val="DefaultParagraphFont"/>
+    <w:uiPriority w:val="99"/>
+    <w:unhideWhenUsed/>
+    <w:rsid w:val="00A000FA"/>
+    <w:rPr>
+      <w:color w:val="0563C1" w:themeColor="hyperlink"/>
+      <w:u w:val="single"/>
+    </w:rPr>
   </w:style>
 </w:styles>
 </file>

</xml_diff>

<commit_message>
-> Started building cubes visualisation -> Started building abstract visualisation object -> Added FreeConsole() to remove console window (see notes) -> Made oscilloscope more colourful
</commit_message>
<xml_diff>
--- a/Requirements & Design.docx
+++ b/Requirements & Design.docx
@@ -1151,28 +1151,6 @@
     </w:p>
     <w:p>
       <w:pPr>
-        <w:rPr>
-          <w:b/>
-          <w:sz w:val="20"/>
-        </w:rPr>
-      </w:pPr>
-      <w:r>
-        <w:rPr>
-          <w:b/>
-          <w:sz w:val="20"/>
-        </w:rPr>
-        <w:t xml:space="preserve">Urgent </w:t>
-      </w:r>
-      <w:r>
-        <w:rPr>
-          <w:b/>
-          <w:sz w:val="20"/>
-        </w:rPr>
-        <w:t>Features</w:t>
-      </w:r>
-    </w:p>
-    <w:p>
-      <w:pPr>
         <w:pStyle w:val="ListParagraph"/>
         <w:numPr>
           <w:ilvl w:val="0"/>
@@ -1186,7 +1164,29 @@
         <w:rPr>
           <w:sz w:val="18"/>
         </w:rPr>
-        <w:t>1.a.ii.1 - Multibuffer</w:t>
+        <w:t>1.a.ii.1 – Multibuffer</w:t>
+      </w:r>
+    </w:p>
+    <w:p>
+      <w:pPr>
+        <w:rPr>
+          <w:b/>
+          <w:sz w:val="20"/>
+        </w:rPr>
+      </w:pPr>
+      <w:r>
+        <w:rPr>
+          <w:b/>
+          <w:sz w:val="20"/>
+        </w:rPr>
+        <w:t xml:space="preserve">Urgent </w:t>
+      </w:r>
+      <w:r>
+        <w:rPr>
+          <w:b/>
+          <w:sz w:val="20"/>
+        </w:rPr>
+        <w:t>Features</w:t>
       </w:r>
     </w:p>
     <w:p>
@@ -1204,7 +1204,7 @@
         <w:rPr>
           <w:sz w:val="18"/>
         </w:rPr>
-        <w:t>1.b.i – Audio Stream Settings</w:t>
+        <w:t>4.a. – Tetrahedra in a Field</w:t>
       </w:r>
     </w:p>
     <w:p>
@@ -1222,7 +1222,7 @@
         <w:rPr>
           <w:sz w:val="18"/>
         </w:rPr>
-        <w:t>4.a. – Tetrahedra in a Field</w:t>
+        <w:t>1.b.i – Audio Stream Settings</w:t>
       </w:r>
     </w:p>
     <w:p>
@@ -1399,6 +1399,7 @@
         <w:rPr>
           <w:sz w:val="18"/>
         </w:rPr>
+        <w:lastRenderedPageBreak/>
         <w:t xml:space="preserve">Long </w:t>
       </w:r>
       <w:r>
@@ -1429,7 +1430,6 @@
         <w:rPr>
           <w:sz w:val="18"/>
         </w:rPr>
-        <w:lastRenderedPageBreak/>
         <w:t>Multi</w:t>
       </w:r>
       <w:r>
@@ -2292,6 +2292,68 @@
           <w:sz w:val="18"/>
         </w:rPr>
         <w:t>View-Model System:</w:t>
+      </w:r>
+    </w:p>
+    <w:p>
+      <w:pPr>
+        <w:pStyle w:val="ListParagraph"/>
+        <w:numPr>
+          <w:ilvl w:val="1"/>
+          <w:numId w:val="9"/>
+        </w:numPr>
+        <w:rPr>
+          <w:b/>
+          <w:sz w:val="18"/>
+        </w:rPr>
+      </w:pPr>
+      <w:r>
+        <w:rPr>
+          <w:b/>
+          <w:sz w:val="18"/>
+        </w:rPr>
+        <w:t>Audio Attribute Mapper</w:t>
+      </w:r>
+      <w:r>
+        <w:rPr>
+          <w:b/>
+          <w:sz w:val="18"/>
+        </w:rPr>
+        <w:t xml:space="preserve">: </w:t>
+      </w:r>
+      <w:r>
+        <w:rPr>
+          <w:i/>
+          <w:sz w:val="18"/>
+        </w:rPr>
+        <w:t>(</w:t>
+      </w:r>
+      <w:r>
+        <w:rPr>
+          <w:i/>
+          <w:sz w:val="18"/>
+        </w:rPr>
+        <w:t xml:space="preserve">Choose visual attributes to be mapped to audio attributes with an interface. </w:t>
+      </w:r>
+      <w:r>
+        <w:rPr>
+          <w:i/>
+          <w:sz w:val="18"/>
+        </w:rPr>
+        <w:t xml:space="preserve">Interface should have the ability to cycle through permutations of </w:t>
+      </w:r>
+      <w:r>
+        <w:rPr>
+          <w:i/>
+          <w:sz w:val="18"/>
+        </w:rPr>
+        <w:t>mappings in a gradual fashion.</w:t>
+      </w:r>
+      <w:r>
+        <w:rPr>
+          <w:i/>
+          <w:sz w:val="18"/>
+        </w:rPr>
+        <w:t>)</w:t>
       </w:r>
     </w:p>
     <w:p>
@@ -2981,6 +3043,7 @@
         <w:rPr>
           <w:sz w:val="18"/>
         </w:rPr>
+        <w:lastRenderedPageBreak/>
         <w:t>Create installation instructions</w:t>
       </w:r>
       <w:r>
@@ -3122,7 +3185,6 @@
           <w:b/>
           <w:sz w:val="20"/>
         </w:rPr>
-        <w:lastRenderedPageBreak/>
         <w:t>Completed Features</w:t>
       </w:r>
     </w:p>

</xml_diff>

<commit_message>
-> Camera correctly appears in filters -> Two visualisations now: one is the oscilloscope, and one is cubes. 	-> Cubes is not setup to respond to audio and is not well defined as a visualisation. It is a placeholder for a new visualisation. -> Interface now has a combobox selection for visualisation type!
-> Added to the requirements
-> Created a template configuration file, that starts to define future
requirements.

TODO:
	-> Decide on where to move visualisation handling to
	-> Cubes needs:
		-> Actual planned behaviour
		-> Decisions on how to implement camera system
		-> Decision on how to work with callbacks (either static
instance or use IMGUI io system, need more information)
</commit_message>
<xml_diff>
--- a/Requirements & Design.docx
+++ b/Requirements & Design.docx
@@ -1169,28 +1169,6 @@
     </w:p>
     <w:p>
       <w:pPr>
-        <w:rPr>
-          <w:b/>
-          <w:sz w:val="20"/>
-        </w:rPr>
-      </w:pPr>
-      <w:r>
-        <w:rPr>
-          <w:b/>
-          <w:sz w:val="20"/>
-        </w:rPr>
-        <w:t xml:space="preserve">Urgent </w:t>
-      </w:r>
-      <w:r>
-        <w:rPr>
-          <w:b/>
-          <w:sz w:val="20"/>
-        </w:rPr>
-        <w:t>Features</w:t>
-      </w:r>
-    </w:p>
-    <w:p>
-      <w:pPr>
         <w:pStyle w:val="ListParagraph"/>
         <w:numPr>
           <w:ilvl w:val="0"/>
@@ -1204,7 +1182,13 @@
         <w:rPr>
           <w:sz w:val="18"/>
         </w:rPr>
-        <w:t>4.a. – Tetrahedra in a Field</w:t>
+        <w:t>5.a.i -</w:t>
+      </w:r>
+      <w:r>
+        <w:rPr>
+          <w:sz w:val="18"/>
+        </w:rPr>
+        <w:t xml:space="preserve"> Render-to-file Part I</w:t>
       </w:r>
     </w:p>
     <w:p>
@@ -1222,7 +1206,29 @@
         <w:rPr>
           <w:sz w:val="18"/>
         </w:rPr>
-        <w:t>1.b.i – Audio Stream Settings</w:t>
+        <w:t>6.a. Unit Testing</w:t>
+      </w:r>
+    </w:p>
+    <w:p>
+      <w:pPr>
+        <w:rPr>
+          <w:b/>
+          <w:sz w:val="20"/>
+        </w:rPr>
+      </w:pPr>
+      <w:r>
+        <w:rPr>
+          <w:b/>
+          <w:sz w:val="20"/>
+        </w:rPr>
+        <w:t xml:space="preserve">Urgent </w:t>
+      </w:r>
+      <w:r>
+        <w:rPr>
+          <w:b/>
+          <w:sz w:val="20"/>
+        </w:rPr>
+        <w:t>Features</w:t>
       </w:r>
     </w:p>
     <w:p>
@@ -1240,13 +1246,25 @@
         <w:rPr>
           <w:sz w:val="18"/>
         </w:rPr>
-        <w:t>5.a.i -</w:t>
-      </w:r>
-      <w:r>
-        <w:rPr>
-          <w:sz w:val="18"/>
-        </w:rPr>
-        <w:t xml:space="preserve"> Render-to-file Part I</w:t>
+        <w:t>4.a. – Tetrahedra in a Field</w:t>
+      </w:r>
+    </w:p>
+    <w:p>
+      <w:pPr>
+        <w:pStyle w:val="ListParagraph"/>
+        <w:numPr>
+          <w:ilvl w:val="0"/>
+          <w:numId w:val="8"/>
+        </w:numPr>
+        <w:rPr>
+          <w:sz w:val="18"/>
+        </w:rPr>
+      </w:pPr>
+      <w:r>
+        <w:rPr>
+          <w:sz w:val="18"/>
+        </w:rPr>
+        <w:t>1.b.i – Audio Stream Settings</w:t>
       </w:r>
     </w:p>
     <w:p>
@@ -1333,6 +1351,7 @@
         <w:rPr>
           <w:sz w:val="18"/>
         </w:rPr>
+        <w:lastRenderedPageBreak/>
         <w:t>Audio Analysis Metrics</w:t>
       </w:r>
       <w:r>
@@ -1399,7 +1418,6 @@
         <w:rPr>
           <w:sz w:val="18"/>
         </w:rPr>
-        <w:lastRenderedPageBreak/>
         <w:t xml:space="preserve">Long </w:t>
       </w:r>
       <w:r>
@@ -2293,6 +2311,20 @@
         </w:rPr>
         <w:t>View-Model System:</w:t>
       </w:r>
+      <w:r>
+        <w:rPr>
+          <w:b/>
+          <w:sz w:val="18"/>
+        </w:rPr>
+        <w:t xml:space="preserve"> </w:t>
+      </w:r>
+      <w:r>
+        <w:rPr>
+          <w:i/>
+          <w:sz w:val="18"/>
+        </w:rPr>
+        <w:t>(</w:t>
+      </w:r>
     </w:p>
     <w:p>
       <w:pPr>
@@ -2457,6 +2489,54 @@
       <w:pPr>
         <w:pStyle w:val="ListParagraph"/>
         <w:numPr>
+          <w:ilvl w:val="2"/>
+          <w:numId w:val="9"/>
+        </w:numPr>
+        <w:rPr>
+          <w:sz w:val="18"/>
+        </w:rPr>
+      </w:pPr>
+      <w:r>
+        <w:rPr>
+          <w:sz w:val="18"/>
+        </w:rPr>
+        <w:t>Part I</w:t>
+      </w:r>
+      <w:r>
+        <w:rPr>
+          <w:sz w:val="18"/>
+        </w:rPr>
+        <w:t xml:space="preserve">: </w:t>
+      </w:r>
+      <w:r>
+        <w:rPr>
+          <w:sz w:val="18"/>
+        </w:rPr>
+        <w:t>Initial Implementation</w:t>
+      </w:r>
+    </w:p>
+    <w:p>
+      <w:pPr>
+        <w:pStyle w:val="ListParagraph"/>
+        <w:numPr>
+          <w:ilvl w:val="2"/>
+          <w:numId w:val="9"/>
+        </w:numPr>
+        <w:rPr>
+          <w:sz w:val="18"/>
+        </w:rPr>
+      </w:pPr>
+      <w:r>
+        <w:rPr>
+          <w:sz w:val="18"/>
+        </w:rPr>
+        <w:t xml:space="preserve">Part II: </w:t>
+      </w:r>
+    </w:p>
+    <w:p>
+      <w:pPr>
+        <w:pStyle w:val="ListParagraph"/>
+        <w:numPr>
           <w:ilvl w:val="1"/>
           <w:numId w:val="9"/>
         </w:numPr>
@@ -2744,6 +2824,57 @@
       <w:pPr>
         <w:pStyle w:val="ListParagraph"/>
         <w:numPr>
+          <w:ilvl w:val="1"/>
+          <w:numId w:val="9"/>
+        </w:numPr>
+        <w:rPr>
+          <w:sz w:val="18"/>
+        </w:rPr>
+      </w:pPr>
+      <w:r>
+        <w:rPr>
+          <w:b/>
+          <w:sz w:val="18"/>
+        </w:rPr>
+        <w:t>Julia Fractal</w:t>
+      </w:r>
+      <w:r>
+        <w:rPr>
+          <w:b/>
+          <w:sz w:val="18"/>
+        </w:rPr>
+        <w:t xml:space="preserve">: </w:t>
+      </w:r>
+      <w:r>
+        <w:rPr>
+          <w:sz w:val="18"/>
+        </w:rPr>
+        <w:t>(A 3D Julia fractal, whose properties change with parameters of the audio.)</w:t>
+      </w:r>
+    </w:p>
+    <w:p>
+      <w:pPr>
+        <w:pStyle w:val="ListParagraph"/>
+        <w:numPr>
+          <w:ilvl w:val="1"/>
+          <w:numId w:val="9"/>
+        </w:numPr>
+        <w:rPr>
+          <w:sz w:val="18"/>
+        </w:rPr>
+      </w:pPr>
+      <w:r>
+        <w:rPr>
+          <w:b/>
+          <w:sz w:val="18"/>
+        </w:rPr>
+        <w:t>Parametric Geometry</w:t>
+      </w:r>
+    </w:p>
+    <w:p>
+      <w:pPr>
+        <w:pStyle w:val="ListParagraph"/>
+        <w:numPr>
           <w:ilvl w:val="0"/>
           <w:numId w:val="9"/>
         </w:numPr>
@@ -2856,6 +2987,7 @@
       </w:r>
       <w:r>
         <w:rPr>
+          <w:i/>
           <w:sz w:val="18"/>
         </w:rPr>
         <w:t>Load example from (</w:t>
@@ -2864,6 +2996,7 @@
         <w:r>
           <w:rPr>
             <w:rStyle w:val="Hyperlink"/>
+            <w:i/>
             <w:sz w:val="18"/>
           </w:rPr>
           <w:t>https://stackoverflow.com/questions/3191978/how-to-use-glut-opengl-to-render-to-a-file</w:t>
@@ -2871,24 +3004,28 @@
       </w:hyperlink>
       <w:r>
         <w:rPr>
+          <w:i/>
           <w:sz w:val="18"/>
         </w:rPr>
         <w:t xml:space="preserve">) and build </w:t>
       </w:r>
       <w:r>
         <w:rPr>
+          <w:i/>
           <w:sz w:val="18"/>
         </w:rPr>
         <w:t xml:space="preserve">a </w:t>
       </w:r>
       <w:r>
         <w:rPr>
+          <w:i/>
           <w:sz w:val="18"/>
         </w:rPr>
         <w:t>vcxproject for it. Get libraries and produce includes &amp; policy for it. Modularise it so that it is easy to incorporate to the main project.</w:t>
       </w:r>
       <w:r>
         <w:rPr>
+          <w:i/>
           <w:sz w:val="18"/>
         </w:rPr>
         <w:t xml:space="preserve"> </w:t>
@@ -2909,7 +3046,78 @@
         <w:rPr>
           <w:sz w:val="18"/>
         </w:rPr>
+        <w:lastRenderedPageBreak/>
         <w:t xml:space="preserve">Part II : </w:t>
+      </w:r>
+      <w:r>
+        <w:rPr>
+          <w:sz w:val="18"/>
+        </w:rPr>
+        <w:t xml:space="preserve">Incorporate: </w:t>
+      </w:r>
+      <w:r>
+        <w:rPr>
+          <w:i/>
+          <w:sz w:val="18"/>
+        </w:rPr>
+        <w:t xml:space="preserve">Incorporate the render-to-file code into the main project. </w:t>
+      </w:r>
+      <w:r>
+        <w:rPr>
+          <w:i/>
+          <w:sz w:val="18"/>
+        </w:rPr>
+        <w:t>Build an interface so that you can start &amp; stop a render</w:t>
+      </w:r>
+      <w:r>
+        <w:rPr>
+          <w:i/>
+          <w:sz w:val="18"/>
+        </w:rPr>
+        <w:t>.</w:t>
+      </w:r>
+    </w:p>
+    <w:p>
+      <w:pPr>
+        <w:pStyle w:val="ListParagraph"/>
+        <w:numPr>
+          <w:ilvl w:val="2"/>
+          <w:numId w:val="9"/>
+        </w:numPr>
+        <w:rPr>
+          <w:sz w:val="18"/>
+        </w:rPr>
+      </w:pPr>
+      <w:r>
+        <w:rPr>
+          <w:sz w:val="18"/>
+        </w:rPr>
+        <w:t xml:space="preserve">Part III : </w:t>
+      </w:r>
+      <w:r>
+        <w:rPr>
+          <w:sz w:val="18"/>
+        </w:rPr>
+        <w:t>Flexibility</w:t>
+      </w:r>
+      <w:r>
+        <w:rPr>
+          <w:sz w:val="18"/>
+        </w:rPr>
+        <w:t xml:space="preserve">: </w:t>
+      </w:r>
+      <w:r>
+        <w:rPr>
+          <w:i/>
+          <w:sz w:val="18"/>
+        </w:rPr>
+        <w:t>Allow the user to choose the quality, and</w:t>
+      </w:r>
+      <w:r>
+        <w:rPr>
+          <w:sz w:val="18"/>
+        </w:rPr>
+        <w:t xml:space="preserve"> </w:t>
       </w:r>
     </w:p>
     <w:p>
@@ -2958,7 +3166,7 @@
       <w:pPr>
         <w:pStyle w:val="ListParagraph"/>
         <w:numPr>
-          <w:ilvl w:val="2"/>
+          <w:ilvl w:val="1"/>
           <w:numId w:val="9"/>
         </w:numPr>
         <w:rPr>
@@ -3027,6 +3235,12 @@
         </w:rPr>
         <w:t>main modules</w:t>
       </w:r>
+      <w:r>
+        <w:rPr>
+          <w:sz w:val="18"/>
+        </w:rPr>
+        <w:t>.</w:t>
+      </w:r>
     </w:p>
     <w:p>
       <w:pPr>
@@ -3043,7 +3257,6 @@
         <w:rPr>
           <w:sz w:val="18"/>
         </w:rPr>
-        <w:lastRenderedPageBreak/>
         <w:t>Create installation instructions</w:t>
       </w:r>
       <w:r>
@@ -3069,6 +3282,12 @@
           <w:sz w:val="18"/>
         </w:rPr>
         <w:t>dependencies</w:t>
+      </w:r>
+      <w:r>
+        <w:rPr>
+          <w:sz w:val="18"/>
+        </w:rPr>
+        <w:t>.</w:t>
       </w:r>
     </w:p>
     <w:p>
@@ -3136,6 +3355,12 @@
         </w:rPr>
         <w:t xml:space="preserve"> work correctly</w:t>
       </w:r>
+      <w:r>
+        <w:rPr>
+          <w:sz w:val="18"/>
+        </w:rPr>
+        <w:t>.</w:t>
+      </w:r>
     </w:p>
     <w:p>
       <w:pPr>
@@ -3170,7 +3395,19 @@
         <w:rPr>
           <w:sz w:val="18"/>
         </w:rPr>
-        <w:t xml:space="preserve">, with a policy to update the installer </w:t>
+        <w:t>, with a</w:t>
+      </w:r>
+      <w:r>
+        <w:rPr>
+          <w:sz w:val="18"/>
+        </w:rPr>
+        <w:t xml:space="preserve"> policy to update the installer</w:t>
+      </w:r>
+      <w:r>
+        <w:rPr>
+          <w:sz w:val="18"/>
+        </w:rPr>
+        <w:t>.</w:t>
       </w:r>
     </w:p>
     <w:p>
@@ -3342,6 +3579,12 @@
         </w:rPr>
         <w:t xml:space="preserve"> </w:t>
       </w:r>
+      <w:r>
+        <w:rPr>
+          <w:sz w:val="18"/>
+        </w:rPr>
+        <w:t>All calculations are referenced by the amount of samples that have passed.</w:t>
+      </w:r>
     </w:p>
     <w:p>
       <w:pPr>
@@ -3409,7 +3652,7 @@
           <w:b/>
           <w:sz w:val="20"/>
         </w:rPr>
-        <w:t>Visualisation Generalisation</w:t>
+        <w:t>Unorganised Features</w:t>
       </w:r>
     </w:p>
     <w:p>
@@ -3419,6 +3662,204 @@
           <w:ilvl w:val="0"/>
           <w:numId w:val="11"/>
         </w:numPr>
+        <w:rPr>
+          <w:sz w:val="18"/>
+        </w:rPr>
+      </w:pPr>
+      <w:r>
+        <w:rPr>
+          <w:sz w:val="18"/>
+        </w:rPr>
+        <w:t xml:space="preserve">You’ll want to add skyboxes. You might want to </w:t>
+      </w:r>
+      <w:r>
+        <w:rPr>
+          <w:i/>
+          <w:sz w:val="18"/>
+        </w:rPr>
+        <w:t xml:space="preserve">animate </w:t>
+      </w:r>
+      <w:r>
+        <w:rPr>
+          <w:sz w:val="18"/>
+        </w:rPr>
+        <w:t xml:space="preserve">the skyboxes, </w:t>
+      </w:r>
+      <w:r>
+        <w:rPr>
+          <w:sz w:val="18"/>
+        </w:rPr>
+        <w:t>and that would require them to exist as their own visualisation.</w:t>
+      </w:r>
+    </w:p>
+    <w:p>
+      <w:pPr>
+        <w:pStyle w:val="ListParagraph"/>
+        <w:numPr>
+          <w:ilvl w:val="0"/>
+          <w:numId w:val="11"/>
+        </w:numPr>
+        <w:rPr>
+          <w:sz w:val="18"/>
+        </w:rPr>
+      </w:pPr>
+      <w:r>
+        <w:rPr>
+          <w:sz w:val="18"/>
+        </w:rPr>
+        <w:t>If you are doing audio processing in advance, and also moving mapped attributes along a ring of parameters for a visualisation, then:</w:t>
+      </w:r>
+    </w:p>
+    <w:p>
+      <w:pPr>
+        <w:pStyle w:val="ListParagraph"/>
+        <w:numPr>
+          <w:ilvl w:val="1"/>
+          <w:numId w:val="11"/>
+        </w:numPr>
+        <w:rPr>
+          <w:sz w:val="18"/>
+        </w:rPr>
+      </w:pPr>
+      <w:r>
+        <w:rPr>
+          <w:sz w:val="18"/>
+        </w:rPr>
+        <w:t xml:space="preserve">You’ll need to know the range of all of these properties in advance, to be able to normalise their contributions to </w:t>
+      </w:r>
+      <w:r>
+        <w:rPr>
+          <w:sz w:val="18"/>
+        </w:rPr>
+        <w:t>each parameter.</w:t>
+      </w:r>
+      <w:r>
+        <w:rPr>
+          <w:sz w:val="18"/>
+        </w:rPr>
+        <w:t xml:space="preserve"> </w:t>
+      </w:r>
+      <w:r>
+        <w:rPr>
+          <w:i/>
+          <w:sz w:val="18"/>
+        </w:rPr>
+        <w:t xml:space="preserve">Normalisation should be an option in </w:t>
+      </w:r>
+    </w:p>
+    <w:p>
+      <w:pPr>
+        <w:pStyle w:val="ListParagraph"/>
+        <w:numPr>
+          <w:ilvl w:val="2"/>
+          <w:numId w:val="11"/>
+        </w:numPr>
+        <w:rPr>
+          <w:sz w:val="18"/>
+        </w:rPr>
+      </w:pPr>
+      <w:r>
+        <w:rPr>
+          <w:sz w:val="18"/>
+        </w:rPr>
+        <w:t>For instance: if the pitch takes a value from 0.3-0.5 but the amplitude takes a value from 0.01-0.93, if they are both contributing to a property (say field strength), they need to be normalised so that the move in contribution is gradual.</w:t>
+      </w:r>
+    </w:p>
+    <w:p>
+      <w:pPr>
+        <w:pStyle w:val="ListParagraph"/>
+        <w:numPr>
+          <w:ilvl w:val="1"/>
+          <w:numId w:val="11"/>
+        </w:numPr>
+        <w:rPr>
+          <w:sz w:val="18"/>
+        </w:rPr>
+      </w:pPr>
+    </w:p>
+    <w:p>
+      <w:pPr>
+        <w:pStyle w:val="ListParagraph"/>
+        <w:numPr>
+          <w:ilvl w:val="0"/>
+          <w:numId w:val="11"/>
+        </w:numPr>
+        <w:rPr>
+          <w:sz w:val="18"/>
+        </w:rPr>
+      </w:pPr>
+      <w:r>
+        <w:rPr>
+          <w:sz w:val="18"/>
+        </w:rPr>
+        <w:t>Configuration system:</w:t>
+      </w:r>
+    </w:p>
+    <w:p>
+      <w:pPr>
+        <w:pStyle w:val="ListParagraph"/>
+        <w:numPr>
+          <w:ilvl w:val="1"/>
+          <w:numId w:val="11"/>
+        </w:numPr>
+        <w:rPr>
+          <w:sz w:val="18"/>
+        </w:rPr>
+      </w:pPr>
+      <w:r>
+        <w:rPr>
+          <w:sz w:val="18"/>
+        </w:rPr>
+        <w:t xml:space="preserve">You should have two options by default: Scripted &amp; Realtime. </w:t>
+      </w:r>
+      <w:r>
+        <w:rPr>
+          <w:sz w:val="18"/>
+        </w:rPr>
+        <w:t>Scripted is enabled if the program is ran with a “.xml” file.</w:t>
+      </w:r>
+    </w:p>
+    <w:p>
+      <w:pPr>
+        <w:pStyle w:val="ListParagraph"/>
+        <w:numPr>
+          <w:ilvl w:val="1"/>
+          <w:numId w:val="11"/>
+        </w:numPr>
+        <w:rPr>
+          <w:sz w:val="18"/>
+        </w:rPr>
+      </w:pPr>
+      <w:r>
+        <w:rPr>
+          <w:sz w:val="18"/>
+        </w:rPr>
+        <w:t>You should be able to generate a config</w:t>
+      </w:r>
+      <w:r>
+        <w:rPr>
+          <w:sz w:val="18"/>
+        </w:rPr>
+        <w:t>uration from within the program.</w:t>
+      </w:r>
+    </w:p>
+    <w:p>
+      <w:pPr>
+        <w:rPr>
+          <w:b/>
+          <w:sz w:val="18"/>
+        </w:rPr>
+      </w:pPr>
+      <w:r>
+        <w:rPr>
+          <w:b/>
+          <w:sz w:val="18"/>
+        </w:rPr>
+        <w:t>Example Configuration File</w:t>
+      </w:r>
+    </w:p>
+    <w:p>
+      <w:pPr>
         <w:rPr>
           <w:sz w:val="18"/>
         </w:rPr>
@@ -3452,7 +3893,7 @@
         <w:rFonts w:hint="default"/>
       </w:rPr>
     </w:lvl>
-    <w:lvl w:ilvl="1" w:tplc="08090019" w:tentative="1">
+    <w:lvl w:ilvl="1" w:tplc="08090019">
       <w:start w:val="1"/>
       <w:numFmt w:val="lowerLetter"/>
       <w:lvlText w:val="%2."/>
@@ -3461,7 +3902,7 @@
         <w:ind w:left="1440" w:hanging="360"/>
       </w:pPr>
     </w:lvl>
-    <w:lvl w:ilvl="2" w:tplc="0809001B" w:tentative="1">
+    <w:lvl w:ilvl="2" w:tplc="0809001B">
       <w:start w:val="1"/>
       <w:numFmt w:val="lowerRoman"/>
       <w:lvlText w:val="%3."/>
@@ -5085,7 +5526,7 @@
   <a:extraClrSchemeLst/>
   <a:extLst>
     <a:ext uri="{05A4C25C-085E-4340-85A3-A5531E510DB2}">
-      <thm15:themeFamily xmlns="" xmlns:thm15="http://schemas.microsoft.com/office/thememl/2012/main" name="Office Theme" id="{62F939B6-93AF-4DB8-9C6B-D6C7DFDC589F}" vid="{4A3C46E8-61CC-4603-A589-7422A47A8E4A}"/>
+      <thm15:themeFamily xmlns:thm15="http://schemas.microsoft.com/office/thememl/2012/main" xmlns="" name="Office Theme" id="{62F939B6-93AF-4DB8-9C6B-D6C7DFDC589F}" vid="{4A3C46E8-61CC-4603-A589-7422A47A8E4A}"/>
     </a:ext>
   </a:extLst>
 </a:theme>

</xml_diff>

<commit_message>
-> Started refactoring to build MVC structure for UI setup. -> Some good points in Reqs & Design that manage to suit threading/concurrency/attributes/config-based/realtime -> Began to incorporate Video Rendering system.
TODO:
	-> Finish these things!

Project builds, not in x86 though (Need to get FFMPEG x86)
</commit_message>
<xml_diff>
--- a/Requirements & Design.docx
+++ b/Requirements & Design.docx
@@ -23,11 +23,19 @@
           <w:sz w:val="18"/>
         </w:rPr>
       </w:pPr>
-      <w:r>
-        <w:rPr>
-          <w:sz w:val="18"/>
-        </w:rPr>
-        <w:t xml:space="preserve">AudioVisual is an OpenGL/Audio project </w:t>
+      <w:proofErr w:type="spellStart"/>
+      <w:r>
+        <w:rPr>
+          <w:sz w:val="18"/>
+        </w:rPr>
+        <w:t>AudioVisual</w:t>
+      </w:r>
+      <w:proofErr w:type="spellEnd"/>
+      <w:r>
+        <w:rPr>
+          <w:sz w:val="18"/>
+        </w:rPr>
+        <w:t xml:space="preserve"> is an OpenGL/Audio project </w:t>
       </w:r>
       <w:r>
         <w:rPr>
@@ -122,6 +130,7 @@
         </w:rPr>
         <w:t xml:space="preserve"> </w:t>
       </w:r>
+      <w:proofErr w:type="spellStart"/>
       <w:r>
         <w:rPr>
           <w:sz w:val="18"/>
@@ -134,6 +143,7 @@
         </w:rPr>
         <w:t>ealtime</w:t>
       </w:r>
+      <w:proofErr w:type="spellEnd"/>
       <w:r>
         <w:rPr>
           <w:sz w:val="18"/>
@@ -204,8 +214,16 @@
         <w:rPr>
           <w:sz w:val="18"/>
         </w:rPr>
-        <w:t>racking, energy analysis..</w:t>
-      </w:r>
+        <w:t>racking, energy analysis</w:t>
+      </w:r>
+      <w:proofErr w:type="gramStart"/>
+      <w:r>
+        <w:rPr>
+          <w:sz w:val="18"/>
+        </w:rPr>
+        <w:t>..</w:t>
+      </w:r>
+      <w:proofErr w:type="gramEnd"/>
     </w:p>
     <w:p>
       <w:pPr>
@@ -428,7 +446,21 @@
         <w:rPr>
           <w:sz w:val="18"/>
         </w:rPr>
-        <w:t>dimension-free polytope winding and interpolation algorithm</w:t>
+        <w:t xml:space="preserve">dimension-free </w:t>
+      </w:r>
+      <w:proofErr w:type="spellStart"/>
+      <w:r>
+        <w:rPr>
+          <w:sz w:val="18"/>
+        </w:rPr>
+        <w:t>polytope</w:t>
+      </w:r>
+      <w:proofErr w:type="spellEnd"/>
+      <w:r>
+        <w:rPr>
+          <w:sz w:val="18"/>
+        </w:rPr>
+        <w:t xml:space="preserve"> winding and interpolation algorithm</w:t>
       </w:r>
       <w:r>
         <w:rPr>
@@ -509,11 +541,19 @@
           <w:sz w:val="18"/>
         </w:rPr>
       </w:pPr>
-      <w:r>
-        <w:rPr>
-          <w:sz w:val="18"/>
-        </w:rPr>
-        <w:t>Tetrahedra in a field</w:t>
+      <w:proofErr w:type="spellStart"/>
+      <w:r>
+        <w:rPr>
+          <w:sz w:val="18"/>
+        </w:rPr>
+        <w:t>Tetrahedra</w:t>
+      </w:r>
+      <w:proofErr w:type="spellEnd"/>
+      <w:r>
+        <w:rPr>
+          <w:sz w:val="18"/>
+        </w:rPr>
+        <w:t xml:space="preserve"> in a field</w:t>
       </w:r>
     </w:p>
     <w:p>
@@ -537,7 +577,14 @@
         <w:rPr>
           <w:sz w:val="18"/>
         </w:rPr>
-        <w:t xml:space="preserve"> T</w:t>
+        <w:t xml:space="preserve"> </w:t>
+      </w:r>
+      <w:proofErr w:type="spellStart"/>
+      <w:r>
+        <w:rPr>
+          <w:sz w:val="18"/>
+        </w:rPr>
+        <w:t>T</w:t>
       </w:r>
       <w:r>
         <w:rPr>
@@ -545,6 +592,7 @@
         </w:rPr>
         <w:t>esseract</w:t>
       </w:r>
+      <w:proofErr w:type="spellEnd"/>
     </w:p>
     <w:p>
       <w:pPr>
@@ -600,12 +648,14 @@
           <w:sz w:val="18"/>
         </w:rPr>
       </w:pPr>
+      <w:proofErr w:type="spellStart"/>
       <w:r>
         <w:rPr>
           <w:sz w:val="18"/>
         </w:rPr>
         <w:t>Realtime</w:t>
       </w:r>
+      <w:proofErr w:type="spellEnd"/>
       <w:r>
         <w:rPr>
           <w:sz w:val="18"/>
@@ -635,7 +685,39 @@
           <w:i/>
           <w:sz w:val="18"/>
         </w:rPr>
-        <w:t>View and configure audiovis from realtime buffers.</w:t>
+        <w:t xml:space="preserve">View and configure </w:t>
+      </w:r>
+      <w:proofErr w:type="spellStart"/>
+      <w:r>
+        <w:rPr>
+          <w:i/>
+          <w:sz w:val="18"/>
+        </w:rPr>
+        <w:t>audiovis</w:t>
+      </w:r>
+      <w:proofErr w:type="spellEnd"/>
+      <w:r>
+        <w:rPr>
+          <w:i/>
+          <w:sz w:val="18"/>
+        </w:rPr>
+        <w:t xml:space="preserve"> from </w:t>
+      </w:r>
+      <w:proofErr w:type="spellStart"/>
+      <w:r>
+        <w:rPr>
+          <w:i/>
+          <w:sz w:val="18"/>
+        </w:rPr>
+        <w:t>realtime</w:t>
+      </w:r>
+      <w:proofErr w:type="spellEnd"/>
+      <w:r>
+        <w:rPr>
+          <w:i/>
+          <w:sz w:val="18"/>
+        </w:rPr>
+        <w:t xml:space="preserve"> buffers.</w:t>
       </w:r>
     </w:p>
     <w:p>
@@ -680,12 +762,21 @@
         </w:rPr>
         <w:t xml:space="preserve">Configure </w:t>
       </w:r>
-      <w:r>
-        <w:rPr>
-          <w:i/>
-          <w:sz w:val="18"/>
-        </w:rPr>
-        <w:t>audiovis in advance, and save output to a file</w:t>
+      <w:proofErr w:type="spellStart"/>
+      <w:r>
+        <w:rPr>
+          <w:i/>
+          <w:sz w:val="18"/>
+        </w:rPr>
+        <w:t>audiovis</w:t>
+      </w:r>
+      <w:proofErr w:type="spellEnd"/>
+      <w:r>
+        <w:rPr>
+          <w:i/>
+          <w:sz w:val="18"/>
+        </w:rPr>
+        <w:t xml:space="preserve"> in advance, and save output to a file</w:t>
       </w:r>
     </w:p>
     <w:p>
@@ -758,8 +849,16 @@
         <w:rPr>
           <w:sz w:val="18"/>
         </w:rPr>
-        <w:t>, changelogs</w:t>
-      </w:r>
+        <w:t xml:space="preserve">, </w:t>
+      </w:r>
+      <w:proofErr w:type="spellStart"/>
+      <w:r>
+        <w:rPr>
+          <w:sz w:val="18"/>
+        </w:rPr>
+        <w:t>changelogs</w:t>
+      </w:r>
+      <w:proofErr w:type="spellEnd"/>
       <w:r>
         <w:rPr>
           <w:sz w:val="18"/>
@@ -887,8 +986,16 @@
         <w:rPr>
           <w:sz w:val="18"/>
         </w:rPr>
-        <w:t>logged in a changelog</w:t>
-      </w:r>
+        <w:t xml:space="preserve">logged in a </w:t>
+      </w:r>
+      <w:proofErr w:type="spellStart"/>
+      <w:r>
+        <w:rPr>
+          <w:sz w:val="18"/>
+        </w:rPr>
+        <w:t>changelog</w:t>
+      </w:r>
+      <w:proofErr w:type="spellEnd"/>
       <w:r>
         <w:rPr>
           <w:sz w:val="18"/>
@@ -994,7 +1101,21 @@
         <w:rPr>
           <w:sz w:val="18"/>
         </w:rPr>
-        <w:t>Tick-Tock Approach:</w:t>
+        <w:t>Tick-</w:t>
+      </w:r>
+      <w:proofErr w:type="spellStart"/>
+      <w:r>
+        <w:rPr>
+          <w:sz w:val="18"/>
+        </w:rPr>
+        <w:t>Tock</w:t>
+      </w:r>
+      <w:proofErr w:type="spellEnd"/>
+      <w:r>
+        <w:rPr>
+          <w:sz w:val="18"/>
+        </w:rPr>
+        <w:t xml:space="preserve"> Approach:</w:t>
       </w:r>
     </w:p>
     <w:p>
@@ -1164,8 +1285,16 @@
         <w:rPr>
           <w:sz w:val="18"/>
         </w:rPr>
-        <w:t>1.a.ii.1 – Multibuffer</w:t>
-      </w:r>
+        <w:t xml:space="preserve">1.a.ii.1 – </w:t>
+      </w:r>
+      <w:proofErr w:type="spellStart"/>
+      <w:r>
+        <w:rPr>
+          <w:sz w:val="18"/>
+        </w:rPr>
+        <w:t>Multibuffer</w:t>
+      </w:r>
+      <w:proofErr w:type="spellEnd"/>
     </w:p>
     <w:p>
       <w:pPr>
@@ -1246,7 +1375,21 @@
         <w:rPr>
           <w:sz w:val="18"/>
         </w:rPr>
-        <w:t>4.a. – Tetrahedra in a Field</w:t>
+        <w:t xml:space="preserve">4.a. – </w:t>
+      </w:r>
+      <w:proofErr w:type="spellStart"/>
+      <w:r>
+        <w:rPr>
+          <w:sz w:val="18"/>
+        </w:rPr>
+        <w:t>Tetrahedra</w:t>
+      </w:r>
+      <w:proofErr w:type="spellEnd"/>
+      <w:r>
+        <w:rPr>
+          <w:sz w:val="18"/>
+        </w:rPr>
+        <w:t xml:space="preserve"> in a Field</w:t>
       </w:r>
     </w:p>
     <w:p>
@@ -1444,6 +1587,7 @@
           <w:sz w:val="18"/>
         </w:rPr>
       </w:pPr>
+      <w:proofErr w:type="spellStart"/>
       <w:r>
         <w:rPr>
           <w:sz w:val="18"/>
@@ -1462,6 +1606,7 @@
         </w:rPr>
         <w:t>uffer</w:t>
       </w:r>
+      <w:proofErr w:type="spellEnd"/>
       <w:r>
         <w:rPr>
           <w:sz w:val="18"/>
@@ -1523,15 +1668,56 @@
           <w:i/>
           <w:sz w:val="18"/>
         </w:rPr>
-        <w:t xml:space="preserve"> (Note: you should look up deques/queues for this)</w:t>
-      </w:r>
-      <w:r>
-        <w:rPr>
-          <w:i/>
-          <w:sz w:val="18"/>
-        </w:rPr>
-        <w:t>. The multibuffer should be appendable</w:t>
-      </w:r>
+        <w:t xml:space="preserve"> (Note: you should look up </w:t>
+      </w:r>
+      <w:proofErr w:type="spellStart"/>
+      <w:r>
+        <w:rPr>
+          <w:i/>
+          <w:sz w:val="18"/>
+        </w:rPr>
+        <w:t>deques</w:t>
+      </w:r>
+      <w:proofErr w:type="spellEnd"/>
+      <w:r>
+        <w:rPr>
+          <w:i/>
+          <w:sz w:val="18"/>
+        </w:rPr>
+        <w:t>/queues for this)</w:t>
+      </w:r>
+      <w:r>
+        <w:rPr>
+          <w:i/>
+          <w:sz w:val="18"/>
+        </w:rPr>
+        <w:t xml:space="preserve">. The </w:t>
+      </w:r>
+      <w:proofErr w:type="spellStart"/>
+      <w:r>
+        <w:rPr>
+          <w:i/>
+          <w:sz w:val="18"/>
+        </w:rPr>
+        <w:t>multibuffer</w:t>
+      </w:r>
+      <w:proofErr w:type="spellEnd"/>
+      <w:r>
+        <w:rPr>
+          <w:i/>
+          <w:sz w:val="18"/>
+        </w:rPr>
+        <w:t xml:space="preserve"> should be </w:t>
+      </w:r>
+      <w:proofErr w:type="spellStart"/>
+      <w:r>
+        <w:rPr>
+          <w:i/>
+          <w:sz w:val="18"/>
+        </w:rPr>
+        <w:t>appendable</w:t>
+      </w:r>
+      <w:proofErr w:type="spellEnd"/>
       <w:r>
         <w:rPr>
           <w:i/>
@@ -1544,8 +1730,17 @@
           <w:i/>
           <w:sz w:val="18"/>
         </w:rPr>
-        <w:t>Bonus points: Later, when synchronisation is implemented, the multibuffer</w:t>
-      </w:r>
+        <w:t xml:space="preserve">Bonus points: Later, when synchronisation is implemented, the </w:t>
+      </w:r>
+      <w:proofErr w:type="spellStart"/>
+      <w:r>
+        <w:rPr>
+          <w:i/>
+          <w:sz w:val="18"/>
+        </w:rPr>
+        <w:t>multibuffer</w:t>
+      </w:r>
+      <w:proofErr w:type="spellEnd"/>
       <w:r>
         <w:rPr>
           <w:i/>
@@ -1659,7 +1854,23 @@
           <w:i/>
           <w:sz w:val="18"/>
         </w:rPr>
-        <w:t xml:space="preserve">should be obtainable from the multibuffer, with a certain </w:t>
+        <w:t xml:space="preserve">should be obtainable from the </w:t>
+      </w:r>
+      <w:proofErr w:type="spellStart"/>
+      <w:r>
+        <w:rPr>
+          <w:i/>
+          <w:sz w:val="18"/>
+        </w:rPr>
+        <w:t>multibuffer</w:t>
+      </w:r>
+      <w:proofErr w:type="spellEnd"/>
+      <w:r>
+        <w:rPr>
+          <w:i/>
+          <w:sz w:val="18"/>
+        </w:rPr>
+        <w:t xml:space="preserve">, with a certain </w:t>
       </w:r>
       <w:r>
         <w:rPr>
@@ -1776,7 +1987,23 @@
           <w:i/>
           <w:sz w:val="18"/>
         </w:rPr>
-        <w:t xml:space="preserve"> PortAudio safely</w:t>
+        <w:t xml:space="preserve"> </w:t>
+      </w:r>
+      <w:proofErr w:type="spellStart"/>
+      <w:r>
+        <w:rPr>
+          <w:i/>
+          <w:sz w:val="18"/>
+        </w:rPr>
+        <w:t>PortAudio</w:t>
+      </w:r>
+      <w:proofErr w:type="spellEnd"/>
+      <w:r>
+        <w:rPr>
+          <w:i/>
+          <w:sz w:val="18"/>
+        </w:rPr>
+        <w:t xml:space="preserve"> safely</w:t>
       </w:r>
       <w:r>
         <w:rPr>
@@ -1785,13 +2012,31 @@
         </w:rPr>
         <w:t xml:space="preserve"> with different settings: Channel No, Left/Right, Sample Size, </w:t>
       </w:r>
-      <w:r>
-        <w:rPr>
-          <w:i/>
-          <w:sz w:val="18"/>
-        </w:rPr>
-        <w:t>HostAPI, Device</w:t>
-      </w:r>
+      <w:proofErr w:type="spellStart"/>
+      <w:r>
+        <w:rPr>
+          <w:i/>
+          <w:sz w:val="18"/>
+        </w:rPr>
+        <w:t>HostAPI</w:t>
+      </w:r>
+      <w:proofErr w:type="spellEnd"/>
+      <w:r>
+        <w:rPr>
+          <w:i/>
+          <w:sz w:val="18"/>
+        </w:rPr>
+        <w:t xml:space="preserve">, </w:t>
+      </w:r>
+      <w:proofErr w:type="gramStart"/>
+      <w:r>
+        <w:rPr>
+          <w:i/>
+          <w:sz w:val="18"/>
+        </w:rPr>
+        <w:t>Device</w:t>
+      </w:r>
+      <w:proofErr w:type="gramEnd"/>
       <w:r>
         <w:rPr>
           <w:sz w:val="18"/>
@@ -2023,7 +2268,23 @@
           <w:i/>
           <w:sz w:val="18"/>
         </w:rPr>
-        <w:t>with the PortAudio recorder</w:t>
+        <w:t xml:space="preserve">with the </w:t>
+      </w:r>
+      <w:proofErr w:type="spellStart"/>
+      <w:r>
+        <w:rPr>
+          <w:i/>
+          <w:sz w:val="18"/>
+        </w:rPr>
+        <w:t>PortAudio</w:t>
+      </w:r>
+      <w:proofErr w:type="spellEnd"/>
+      <w:r>
+        <w:rPr>
+          <w:i/>
+          <w:sz w:val="18"/>
+        </w:rPr>
+        <w:t xml:space="preserve"> recorder</w:t>
       </w:r>
       <w:r>
         <w:rPr>
@@ -2201,7 +2462,7 @@
           <w:b/>
           <w:sz w:val="18"/>
         </w:rPr>
-        <w:t>Main Window</w:t>
+        <w:t>Window/Settings Design</w:t>
       </w:r>
       <w:r>
         <w:rPr>
@@ -2214,7 +2475,207 @@
           <w:i/>
           <w:sz w:val="18"/>
         </w:rPr>
-        <w:t>A window from which you can show/hide all other windows, itself toggleable with a hotkey</w:t>
+        <w:t>A tree</w:t>
+      </w:r>
+      <w:r>
+        <w:rPr>
+          <w:i/>
+          <w:sz w:val="18"/>
+        </w:rPr>
+        <w:t xml:space="preserve">/list of windows each with their </w:t>
+      </w:r>
+      <w:r>
+        <w:rPr>
+          <w:i/>
+          <w:sz w:val="18"/>
+        </w:rPr>
+        <w:t xml:space="preserve">corresponding settings class. </w:t>
+      </w:r>
+      <w:r>
+        <w:rPr>
+          <w:i/>
+          <w:sz w:val="18"/>
+        </w:rPr>
+        <w:t xml:space="preserve">Windows are held as </w:t>
+      </w:r>
+      <w:proofErr w:type="spellStart"/>
+      <w:r>
+        <w:rPr>
+          <w:i/>
+          <w:sz w:val="18"/>
+        </w:rPr>
+        <w:t>shared</w:t>
+      </w:r>
+      <w:r>
+        <w:rPr>
+          <w:i/>
+          <w:sz w:val="18"/>
+        </w:rPr>
+        <w:t>_ptrs</w:t>
+      </w:r>
+      <w:proofErr w:type="spellEnd"/>
+      <w:r>
+        <w:rPr>
+          <w:i/>
+          <w:sz w:val="18"/>
+        </w:rPr>
+        <w:t xml:space="preserve"> by the </w:t>
+      </w:r>
+      <w:proofErr w:type="spellStart"/>
+      <w:r>
+        <w:rPr>
+          <w:i/>
+          <w:sz w:val="18"/>
+        </w:rPr>
+        <w:t>UserInterface</w:t>
+      </w:r>
+      <w:proofErr w:type="spellEnd"/>
+      <w:r>
+        <w:rPr>
+          <w:i/>
+          <w:sz w:val="18"/>
+        </w:rPr>
+        <w:t xml:space="preserve"> </w:t>
+      </w:r>
+      <w:proofErr w:type="gramStart"/>
+      <w:r>
+        <w:rPr>
+          <w:i/>
+          <w:sz w:val="18"/>
+        </w:rPr>
+        <w:t>class</w:t>
+      </w:r>
+      <w:r>
+        <w:rPr>
+          <w:i/>
+          <w:sz w:val="18"/>
+        </w:rPr>
+        <w:t>,</w:t>
+      </w:r>
+      <w:proofErr w:type="gramEnd"/>
+      <w:r>
+        <w:rPr>
+          <w:i/>
+          <w:sz w:val="18"/>
+        </w:rPr>
+        <w:t xml:space="preserve"> and Settings are held as </w:t>
+      </w:r>
+      <w:proofErr w:type="spellStart"/>
+      <w:r>
+        <w:rPr>
+          <w:i/>
+          <w:sz w:val="18"/>
+        </w:rPr>
+        <w:t>shared_ptrs</w:t>
+      </w:r>
+      <w:proofErr w:type="spellEnd"/>
+      <w:r>
+        <w:rPr>
+          <w:i/>
+          <w:sz w:val="18"/>
+        </w:rPr>
+        <w:t xml:space="preserve"> by the </w:t>
+      </w:r>
+      <w:r>
+        <w:rPr>
+          <w:i/>
+          <w:sz w:val="18"/>
+        </w:rPr>
+        <w:t>Program class.</w:t>
+      </w:r>
+      <w:r>
+        <w:rPr>
+          <w:i/>
+          <w:sz w:val="18"/>
+        </w:rPr>
+        <w:t xml:space="preserve"> Interfaces ask the Program to retrieve their settings when they are drawn</w:t>
+      </w:r>
+      <w:r>
+        <w:rPr>
+          <w:i/>
+          <w:sz w:val="18"/>
+        </w:rPr>
+        <w:t>, or when they want to modify the settings.</w:t>
+      </w:r>
+      <w:r>
+        <w:rPr>
+          <w:i/>
+          <w:sz w:val="18"/>
+        </w:rPr>
+        <w:t xml:space="preserve"> Unanswered: If I start recording or restart the audio interface for instance, what makes the call to do this? </w:t>
+      </w:r>
+      <w:proofErr w:type="gramStart"/>
+      <w:r>
+        <w:rPr>
+          <w:i/>
+          <w:sz w:val="18"/>
+        </w:rPr>
+        <w:t>i.e</w:t>
+      </w:r>
+      <w:proofErr w:type="gramEnd"/>
+      <w:r>
+        <w:rPr>
+          <w:i/>
+          <w:sz w:val="18"/>
+        </w:rPr>
+        <w:t>. You might not want to ask the UI to do this directly, since then you rely on the UI for behaviour. You don’t want to ask the settings to do this because it</w:t>
+      </w:r>
+      <w:r>
+        <w:rPr>
+          <w:i/>
+          <w:sz w:val="18"/>
+        </w:rPr>
+        <w:t xml:space="preserve"> is not its job</w:t>
+      </w:r>
+      <w:r>
+        <w:rPr>
+          <w:i/>
+          <w:sz w:val="18"/>
+        </w:rPr>
+        <w:t>. Hence MVC is probably the most suitable pattern for this problem statement.</w:t>
+      </w:r>
+      <w:r>
+        <w:rPr>
+          <w:i/>
+          <w:sz w:val="18"/>
+        </w:rPr>
+        <w:br/>
+        <w:t>Controllers should contain Settings objects</w:t>
+      </w:r>
+      <w:r>
+        <w:rPr>
+          <w:i/>
+          <w:sz w:val="18"/>
+        </w:rPr>
+        <w:t xml:space="preserve"> and </w:t>
+      </w:r>
+      <w:r>
+        <w:rPr>
+          <w:i/>
+          <w:sz w:val="18"/>
+        </w:rPr>
+        <w:t>Windows</w:t>
+      </w:r>
+      <w:r>
+        <w:rPr>
+          <w:i/>
+          <w:sz w:val="18"/>
+        </w:rPr>
+        <w:t xml:space="preserve"> should talk to Controller</w:t>
+      </w:r>
+      <w:r>
+        <w:rPr>
+          <w:i/>
+          <w:sz w:val="18"/>
+        </w:rPr>
+        <w:t>s</w:t>
+      </w:r>
+      <w:r>
+        <w:rPr>
+          <w:i/>
+          <w:sz w:val="18"/>
+        </w:rPr>
+        <w:t xml:space="preserve"> to get them</w:t>
       </w:r>
       <w:r>
         <w:rPr>
@@ -2223,6 +2684,597 @@
         </w:rPr>
         <w:t>.</w:t>
       </w:r>
+      <w:r>
+        <w:rPr>
+          <w:i/>
+          <w:sz w:val="18"/>
+        </w:rPr>
+        <w:t xml:space="preserve"> </w:t>
+      </w:r>
+      <w:r>
+        <w:rPr>
+          <w:i/>
+          <w:sz w:val="18"/>
+        </w:rPr>
+        <w:t>Re</w:t>
+      </w:r>
+      <w:r>
+        <w:rPr>
+          <w:i/>
+          <w:sz w:val="18"/>
+        </w:rPr>
+        <w:t>asons are:</w:t>
+      </w:r>
+      <w:r>
+        <w:rPr>
+          <w:i/>
+          <w:sz w:val="18"/>
+        </w:rPr>
+        <w:br/>
+        <w:t xml:space="preserve">           </w:t>
+      </w:r>
+      <w:r>
+        <w:rPr>
+          <w:i/>
+          <w:sz w:val="18"/>
+        </w:rPr>
+        <w:t>(a</w:t>
+      </w:r>
+      <w:r>
+        <w:rPr>
+          <w:i/>
+          <w:sz w:val="18"/>
+        </w:rPr>
+        <w:t xml:space="preserve">) </w:t>
+      </w:r>
+      <w:r>
+        <w:rPr>
+          <w:i/>
+          <w:sz w:val="18"/>
+        </w:rPr>
+        <w:t xml:space="preserve">UI is not responsible for behaviour and nor are </w:t>
+      </w:r>
+      <w:r>
+        <w:rPr>
+          <w:i/>
+          <w:sz w:val="18"/>
+        </w:rPr>
+        <w:t>settings or some global manager</w:t>
+      </w:r>
+      <w:r>
+        <w:rPr>
+          <w:i/>
+          <w:sz w:val="18"/>
+        </w:rPr>
+        <w:br/>
+        <w:t xml:space="preserve">          </w:t>
+      </w:r>
+      <w:r>
+        <w:rPr>
+          <w:i/>
+          <w:sz w:val="18"/>
+        </w:rPr>
+        <w:t>(b</w:t>
+      </w:r>
+      <w:r>
+        <w:rPr>
+          <w:i/>
+          <w:sz w:val="18"/>
+        </w:rPr>
+        <w:t>)</w:t>
+      </w:r>
+      <w:r>
+        <w:rPr>
+          <w:i/>
+          <w:sz w:val="18"/>
+        </w:rPr>
+        <w:t xml:space="preserve"> Interdependence between UI elements is handled by controllers</w:t>
+      </w:r>
+      <w:r>
+        <w:rPr>
+          <w:i/>
+          <w:sz w:val="18"/>
+        </w:rPr>
+        <w:t>.</w:t>
+      </w:r>
+      <w:r>
+        <w:rPr>
+          <w:i/>
+          <w:sz w:val="18"/>
+        </w:rPr>
+        <w:t xml:space="preserve"> </w:t>
+      </w:r>
+      <w:r>
+        <w:rPr>
+          <w:i/>
+          <w:sz w:val="18"/>
+        </w:rPr>
+        <w:t>For instan</w:t>
+      </w:r>
+      <w:r>
+        <w:rPr>
+          <w:i/>
+          <w:sz w:val="18"/>
+        </w:rPr>
+        <w:t>ce</w:t>
+      </w:r>
+      <w:r>
+        <w:rPr>
+          <w:i/>
+          <w:sz w:val="18"/>
+        </w:rPr>
+        <w:t xml:space="preserve"> </w:t>
+      </w:r>
+      <w:r>
+        <w:rPr>
+          <w:i/>
+          <w:sz w:val="18"/>
+        </w:rPr>
+        <w:t xml:space="preserve">if a setting </w:t>
+      </w:r>
+      <w:r>
+        <w:rPr>
+          <w:i/>
+          <w:sz w:val="18"/>
+        </w:rPr>
+        <w:br/>
+        <w:t xml:space="preserve">                </w:t>
+      </w:r>
+      <w:r>
+        <w:rPr>
+          <w:i/>
+          <w:sz w:val="18"/>
+        </w:rPr>
+        <w:t xml:space="preserve">in </w:t>
+      </w:r>
+      <w:r>
+        <w:rPr>
+          <w:i/>
+          <w:sz w:val="18"/>
+        </w:rPr>
+        <w:t xml:space="preserve">the </w:t>
+      </w:r>
+      <w:r>
+        <w:rPr>
+          <w:i/>
+          <w:sz w:val="18"/>
+        </w:rPr>
+        <w:t>Video Rendering options is dependent on state in the Audio Input</w:t>
+      </w:r>
+      <w:r>
+        <w:rPr>
+          <w:i/>
+          <w:sz w:val="18"/>
+        </w:rPr>
+        <w:t xml:space="preserve"> </w:t>
+      </w:r>
+      <w:r>
+        <w:rPr>
+          <w:i/>
+          <w:sz w:val="18"/>
+        </w:rPr>
+        <w:t xml:space="preserve">options, then </w:t>
+      </w:r>
+      <w:r>
+        <w:rPr>
+          <w:i/>
+          <w:sz w:val="18"/>
+        </w:rPr>
+        <w:t>… (complete)</w:t>
+      </w:r>
+      <w:r>
+        <w:rPr>
+          <w:i/>
+          <w:sz w:val="18"/>
+        </w:rPr>
+        <w:br/>
+        <w:t xml:space="preserve">          </w:t>
+      </w:r>
+      <w:r>
+        <w:rPr>
+          <w:i/>
+          <w:sz w:val="18"/>
+        </w:rPr>
+        <w:t>(c)</w:t>
+      </w:r>
+      <w:r>
+        <w:rPr>
+          <w:i/>
+          <w:sz w:val="18"/>
+        </w:rPr>
+        <w:t xml:space="preserve"> </w:t>
+      </w:r>
+      <w:r>
+        <w:rPr>
+          <w:i/>
+          <w:sz w:val="18"/>
+        </w:rPr>
+        <w:t xml:space="preserve">The controllers can talk to each other </w:t>
+      </w:r>
+      <w:r>
+        <w:rPr>
+          <w:i/>
+          <w:sz w:val="18"/>
+        </w:rPr>
+        <w:t>by asking the Program object, and that way we can</w:t>
+      </w:r>
+      <w:r>
+        <w:rPr>
+          <w:i/>
+          <w:sz w:val="18"/>
+        </w:rPr>
+        <w:br/>
+        <w:t xml:space="preserve">               use the Program object to handle thread-safety and synchronisation.</w:t>
+      </w:r>
+      <w:r>
+        <w:rPr>
+          <w:i/>
+          <w:sz w:val="18"/>
+        </w:rPr>
+        <w:br/>
+        <w:t xml:space="preserve">          (d) The settings can be made accessible from the controller as const</w:t>
+      </w:r>
+      <w:r>
+        <w:rPr>
+          <w:i/>
+          <w:sz w:val="18"/>
+        </w:rPr>
+        <w:t>, and can be reset only in</w:t>
+      </w:r>
+      <w:r>
+        <w:rPr>
+          <w:i/>
+          <w:sz w:val="18"/>
+        </w:rPr>
+        <w:br/>
+        <w:t xml:space="preserve">               their </w:t>
+      </w:r>
+      <w:r>
+        <w:rPr>
+          <w:i/>
+          <w:sz w:val="18"/>
+        </w:rPr>
+        <w:t>entirety</w:t>
+      </w:r>
+      <w:r>
+        <w:rPr>
+          <w:i/>
+          <w:sz w:val="18"/>
+        </w:rPr>
+        <w:t>.</w:t>
+      </w:r>
+      <w:r>
+        <w:rPr>
+          <w:i/>
+          <w:sz w:val="18"/>
+        </w:rPr>
+        <w:t xml:space="preserve"> That way the complexity of use cases can be han</w:t>
+      </w:r>
+      <w:r>
+        <w:rPr>
+          <w:i/>
+          <w:sz w:val="18"/>
+        </w:rPr>
+        <w:t>dled carefully by the behaviour</w:t>
+      </w:r>
+      <w:r>
+        <w:rPr>
+          <w:i/>
+          <w:sz w:val="18"/>
+        </w:rPr>
+        <w:br/>
+        <w:t xml:space="preserve">              </w:t>
+      </w:r>
+      <w:r>
+        <w:rPr>
+          <w:i/>
+          <w:sz w:val="18"/>
+        </w:rPr>
+        <w:t>of the controller.</w:t>
+      </w:r>
+      <w:r>
+        <w:rPr>
+          <w:i/>
+          <w:sz w:val="18"/>
+        </w:rPr>
+        <w:br/>
+      </w:r>
+      <w:r>
+        <w:rPr>
+          <w:i/>
+          <w:sz w:val="18"/>
+        </w:rPr>
+        <w:t>The</w:t>
+      </w:r>
+      <w:r>
+        <w:rPr>
+          <w:i/>
+          <w:sz w:val="18"/>
+        </w:rPr>
+        <w:t xml:space="preserve"> P</w:t>
+      </w:r>
+      <w:r>
+        <w:rPr>
+          <w:i/>
+          <w:sz w:val="18"/>
+        </w:rPr>
+        <w:t xml:space="preserve">rogram </w:t>
+      </w:r>
+      <w:r>
+        <w:rPr>
+          <w:i/>
+          <w:sz w:val="18"/>
+        </w:rPr>
+        <w:t xml:space="preserve">instance, or a descendent of it, </w:t>
+      </w:r>
+      <w:r>
+        <w:rPr>
+          <w:i/>
+          <w:sz w:val="18"/>
+        </w:rPr>
+        <w:t xml:space="preserve">might do well to </w:t>
+      </w:r>
+      <w:r>
+        <w:rPr>
+          <w:i/>
+          <w:sz w:val="18"/>
+        </w:rPr>
+        <w:t xml:space="preserve">be the primary, private </w:t>
+      </w:r>
+      <w:r>
+        <w:rPr>
+          <w:i/>
+          <w:sz w:val="18"/>
+        </w:rPr>
+        <w:t xml:space="preserve">owner of settings </w:t>
+      </w:r>
+      <w:r>
+        <w:rPr>
+          <w:i/>
+          <w:sz w:val="18"/>
+        </w:rPr>
+        <w:t>object</w:t>
+      </w:r>
+      <w:r>
+        <w:rPr>
+          <w:i/>
+          <w:sz w:val="18"/>
+        </w:rPr>
+        <w:t>.</w:t>
+      </w:r>
+      <w:r>
+        <w:rPr>
+          <w:i/>
+          <w:sz w:val="18"/>
+        </w:rPr>
+        <w:t xml:space="preserve"> </w:t>
+      </w:r>
+      <w:r>
+        <w:rPr>
+          <w:i/>
+          <w:sz w:val="18"/>
+        </w:rPr>
+        <w:t>Reasons are:</w:t>
+      </w:r>
+      <w:r>
+        <w:rPr>
+          <w:i/>
+          <w:sz w:val="18"/>
+        </w:rPr>
+        <w:br/>
+        <w:t xml:space="preserve">          </w:t>
+      </w:r>
+      <w:r>
+        <w:rPr>
+          <w:i/>
+          <w:sz w:val="18"/>
+        </w:rPr>
+        <w:t xml:space="preserve">(a) </w:t>
+      </w:r>
+      <w:r>
+        <w:rPr>
+          <w:i/>
+          <w:sz w:val="18"/>
+        </w:rPr>
+        <w:t>the project is not dependent on UI to function, since Settings can</w:t>
+      </w:r>
+      <w:r>
+        <w:rPr>
+          <w:i/>
+          <w:sz w:val="18"/>
+        </w:rPr>
+        <w:t xml:space="preserve"> </w:t>
+      </w:r>
+      <w:proofErr w:type="gramStart"/>
+      <w:r>
+        <w:rPr>
+          <w:i/>
+          <w:sz w:val="18"/>
+        </w:rPr>
+        <w:t>initialised</w:t>
+      </w:r>
+      <w:proofErr w:type="gramEnd"/>
+      <w:r>
+        <w:rPr>
+          <w:i/>
+          <w:sz w:val="18"/>
+        </w:rPr>
+        <w:t xml:space="preserve"> and modified</w:t>
+      </w:r>
+      <w:r>
+        <w:rPr>
+          <w:i/>
+          <w:sz w:val="18"/>
+        </w:rPr>
+        <w:t xml:space="preserve"> without all of the controllers</w:t>
+      </w:r>
+      <w:r>
+        <w:rPr>
+          <w:i/>
+          <w:sz w:val="18"/>
+        </w:rPr>
+        <w:t xml:space="preserve">. </w:t>
+      </w:r>
+      <w:r>
+        <w:rPr>
+          <w:i/>
+          <w:sz w:val="18"/>
+        </w:rPr>
+        <w:t>This will be useful with Configuration based Rendering</w:t>
+      </w:r>
+      <w:r>
+        <w:rPr>
+          <w:i/>
+          <w:sz w:val="18"/>
+        </w:rPr>
+        <w:t>.</w:t>
+      </w:r>
+      <w:r>
+        <w:rPr>
+          <w:i/>
+          <w:sz w:val="18"/>
+        </w:rPr>
+        <w:br/>
+      </w:r>
+      <w:r>
+        <w:rPr>
+          <w:i/>
+          <w:sz w:val="18"/>
+        </w:rPr>
+        <w:t xml:space="preserve">(Note: Actually look at MVC patterns and see if this is </w:t>
+      </w:r>
+      <w:r>
+        <w:rPr>
+          <w:i/>
+          <w:sz w:val="18"/>
+        </w:rPr>
+        <w:t>in the same order</w:t>
+      </w:r>
+      <w:r>
+        <w:rPr>
+          <w:i/>
+          <w:sz w:val="18"/>
+        </w:rPr>
+        <w:t>)</w:t>
+      </w:r>
+    </w:p>
+    <w:p>
+      <w:pPr>
+        <w:pStyle w:val="ListParagraph"/>
+        <w:ind w:left="1080"/>
+        <w:rPr>
+          <w:sz w:val="18"/>
+        </w:rPr>
+      </w:pPr>
+    </w:p>
+    <w:p>
+      <w:pPr>
+        <w:pStyle w:val="ListParagraph"/>
+        <w:numPr>
+          <w:ilvl w:val="2"/>
+          <w:numId w:val="9"/>
+        </w:numPr>
+        <w:rPr>
+          <w:sz w:val="18"/>
+        </w:rPr>
+      </w:pPr>
+      <w:r>
+        <w:rPr>
+          <w:sz w:val="18"/>
+        </w:rPr>
+        <w:t xml:space="preserve">Part </w:t>
+      </w:r>
+      <w:proofErr w:type="gramStart"/>
+      <w:r>
+        <w:rPr>
+          <w:sz w:val="18"/>
+        </w:rPr>
+        <w:t xml:space="preserve">I </w:t>
+      </w:r>
+      <w:r>
+        <w:rPr>
+          <w:sz w:val="18"/>
+        </w:rPr>
+        <w:t>:</w:t>
+      </w:r>
+      <w:proofErr w:type="gramEnd"/>
+      <w:r>
+        <w:rPr>
+          <w:sz w:val="18"/>
+        </w:rPr>
+        <w:t xml:space="preserve"> </w:t>
+      </w:r>
+      <w:r>
+        <w:rPr>
+          <w:sz w:val="18"/>
+        </w:rPr>
+        <w:t>Create MVC setup for Video Rendering</w:t>
+      </w:r>
+      <w:r>
+        <w:rPr>
+          <w:sz w:val="18"/>
+        </w:rPr>
+        <w:t xml:space="preserve">. </w:t>
+      </w:r>
+      <w:r>
+        <w:rPr>
+          <w:sz w:val="18"/>
+        </w:rPr>
+        <w:t xml:space="preserve">The window asks the controller for the settings when drawing. When settings are changed the UI </w:t>
+      </w:r>
+      <w:r>
+        <w:rPr>
+          <w:sz w:val="18"/>
+        </w:rPr>
+        <w:t>t</w:t>
+      </w:r>
+      <w:r>
+        <w:rPr>
+          <w:sz w:val="18"/>
+        </w:rPr>
+        <w:t>alks directly to the controller, so that the controller can make its own calls.</w:t>
+      </w:r>
+      <w:r>
+        <w:rPr>
+          <w:sz w:val="18"/>
+        </w:rPr>
+        <w:t xml:space="preserve"> </w:t>
+      </w:r>
+      <w:proofErr w:type="spellStart"/>
+      <w:r>
+        <w:rPr>
+          <w:sz w:val="18"/>
+        </w:rPr>
+        <w:t>Controller_VideoRendering</w:t>
+      </w:r>
+      <w:proofErr w:type="spellEnd"/>
+    </w:p>
+    <w:p>
+      <w:pPr>
+        <w:pStyle w:val="ListParagraph"/>
+        <w:numPr>
+          <w:ilvl w:val="2"/>
+          <w:numId w:val="9"/>
+        </w:numPr>
+        <w:rPr>
+          <w:sz w:val="18"/>
+        </w:rPr>
+      </w:pPr>
+      <w:r>
+        <w:rPr>
+          <w:sz w:val="18"/>
+        </w:rPr>
+        <w:t xml:space="preserve">Part II : </w:t>
+      </w:r>
+    </w:p>
+    <w:p>
+      <w:pPr>
+        <w:pStyle w:val="ListParagraph"/>
+        <w:ind w:left="1800"/>
+        <w:rPr>
+          <w:sz w:val="18"/>
+        </w:rPr>
+      </w:pPr>
     </w:p>
     <w:p>
       <w:pPr>
@@ -2240,6 +3292,61 @@
           <w:b/>
           <w:sz w:val="18"/>
         </w:rPr>
+        <w:t>Main Window</w:t>
+      </w:r>
+      <w:r>
+        <w:rPr>
+          <w:sz w:val="18"/>
+        </w:rPr>
+        <w:t xml:space="preserve">: </w:t>
+      </w:r>
+      <w:r>
+        <w:rPr>
+          <w:i/>
+          <w:sz w:val="18"/>
+        </w:rPr>
+        <w:t xml:space="preserve">A window from which you can show/hide all other windows, itself </w:t>
+      </w:r>
+      <w:proofErr w:type="spellStart"/>
+      <w:r>
+        <w:rPr>
+          <w:i/>
+          <w:sz w:val="18"/>
+        </w:rPr>
+        <w:t>toggleable</w:t>
+      </w:r>
+      <w:proofErr w:type="spellEnd"/>
+      <w:r>
+        <w:rPr>
+          <w:i/>
+          <w:sz w:val="18"/>
+        </w:rPr>
+        <w:t xml:space="preserve"> with a hotkey</w:t>
+      </w:r>
+      <w:r>
+        <w:rPr>
+          <w:i/>
+          <w:sz w:val="18"/>
+        </w:rPr>
+        <w:t>.</w:t>
+      </w:r>
+    </w:p>
+    <w:p>
+      <w:pPr>
+        <w:pStyle w:val="ListParagraph"/>
+        <w:numPr>
+          <w:ilvl w:val="1"/>
+          <w:numId w:val="9"/>
+        </w:numPr>
+        <w:rPr>
+          <w:sz w:val="18"/>
+        </w:rPr>
+      </w:pPr>
+      <w:r>
+        <w:rPr>
+          <w:b/>
+          <w:sz w:val="18"/>
+        </w:rPr>
         <w:t>Audio Window</w:t>
       </w:r>
       <w:r>
@@ -2309,6 +3416,7 @@
           <w:b/>
           <w:sz w:val="18"/>
         </w:rPr>
+        <w:lastRenderedPageBreak/>
         <w:t>View-Model System:</w:t>
       </w:r>
       <w:r>
@@ -2343,8 +3451,17 @@
           <w:b/>
           <w:sz w:val="18"/>
         </w:rPr>
-        <w:t>Audio Attribute Mapper</w:t>
-      </w:r>
+        <w:t xml:space="preserve">Audio Attribute </w:t>
+      </w:r>
+      <w:proofErr w:type="spellStart"/>
+      <w:r>
+        <w:rPr>
+          <w:b/>
+          <w:sz w:val="18"/>
+        </w:rPr>
+        <w:t>Mapper</w:t>
+      </w:r>
+      <w:proofErr w:type="spellEnd"/>
       <w:r>
         <w:rPr>
           <w:b/>
@@ -2456,7 +3573,23 @@
           <w:i/>
           <w:sz w:val="18"/>
         </w:rPr>
-        <w:t>Use commonality in vertex/shader info to s</w:t>
+        <w:t>Use commonality in vertex/</w:t>
+      </w:r>
+      <w:proofErr w:type="spellStart"/>
+      <w:r>
+        <w:rPr>
+          <w:i/>
+          <w:sz w:val="18"/>
+        </w:rPr>
+        <w:t>shader</w:t>
+      </w:r>
+      <w:proofErr w:type="spellEnd"/>
+      <w:r>
+        <w:rPr>
+          <w:i/>
+          <w:sz w:val="18"/>
+        </w:rPr>
+        <w:t xml:space="preserve"> info to s</w:t>
       </w:r>
       <w:r>
         <w:rPr>
@@ -2637,12 +3770,21 @@
           <w:sz w:val="18"/>
         </w:rPr>
       </w:pPr>
-      <w:r>
-        <w:rPr>
-          <w:b/>
-          <w:sz w:val="18"/>
-        </w:rPr>
-        <w:t xml:space="preserve">Tetrahedra in a Field: </w:t>
+      <w:proofErr w:type="spellStart"/>
+      <w:r>
+        <w:rPr>
+          <w:b/>
+          <w:sz w:val="18"/>
+        </w:rPr>
+        <w:t>Tetrahedra</w:t>
+      </w:r>
+      <w:proofErr w:type="spellEnd"/>
+      <w:r>
+        <w:rPr>
+          <w:b/>
+          <w:sz w:val="18"/>
+        </w:rPr>
+        <w:t xml:space="preserve"> in a Field: </w:t>
       </w:r>
       <w:r>
         <w:rPr>
@@ -2651,12 +3793,21 @@
         </w:rPr>
         <w:t>(</w:t>
       </w:r>
-      <w:r>
-        <w:rPr>
-          <w:i/>
-          <w:sz w:val="18"/>
-        </w:rPr>
-        <w:t>Tetrahedra are generated with some thrust in a direction</w:t>
+      <w:proofErr w:type="spellStart"/>
+      <w:r>
+        <w:rPr>
+          <w:i/>
+          <w:sz w:val="18"/>
+        </w:rPr>
+        <w:t>Tetrahedra</w:t>
+      </w:r>
+      <w:proofErr w:type="spellEnd"/>
+      <w:r>
+        <w:rPr>
+          <w:i/>
+          <w:sz w:val="18"/>
+        </w:rPr>
+        <w:t xml:space="preserve"> are generated with some thrust in a direction</w:t>
       </w:r>
       <w:r>
         <w:rPr>
@@ -2926,7 +4077,23 @@
           <w:i/>
           <w:sz w:val="18"/>
         </w:rPr>
-        <w:t xml:space="preserve">write the framebuffer </w:t>
+        <w:t xml:space="preserve">write the </w:t>
+      </w:r>
+      <w:proofErr w:type="spellStart"/>
+      <w:r>
+        <w:rPr>
+          <w:i/>
+          <w:sz w:val="18"/>
+        </w:rPr>
+        <w:t>framebuffer</w:t>
+      </w:r>
+      <w:proofErr w:type="spellEnd"/>
+      <w:r>
+        <w:rPr>
+          <w:i/>
+          <w:sz w:val="18"/>
+        </w:rPr>
+        <w:t xml:space="preserve"> </w:t>
       </w:r>
       <w:r>
         <w:rPr>
@@ -2971,13 +4138,27 @@
         <w:rPr>
           <w:sz w:val="18"/>
         </w:rPr>
-        <w:t>Part I</w:t>
-      </w:r>
-      <w:r>
-        <w:rPr>
-          <w:sz w:val="18"/>
-        </w:rPr>
-        <w:t xml:space="preserve"> : </w:t>
+        <w:t xml:space="preserve">Part </w:t>
+      </w:r>
+      <w:proofErr w:type="gramStart"/>
+      <w:r>
+        <w:rPr>
+          <w:sz w:val="18"/>
+        </w:rPr>
+        <w:t>I</w:t>
+      </w:r>
+      <w:r>
+        <w:rPr>
+          <w:sz w:val="18"/>
+        </w:rPr>
+        <w:t xml:space="preserve"> :</w:t>
+      </w:r>
+      <w:proofErr w:type="gramEnd"/>
+      <w:r>
+        <w:rPr>
+          <w:sz w:val="18"/>
+        </w:rPr>
+        <w:t xml:space="preserve"> </w:t>
       </w:r>
       <w:r>
         <w:rPr>
@@ -3016,12 +4197,21 @@
         </w:rPr>
         <w:t xml:space="preserve">a </w:t>
       </w:r>
-      <w:r>
-        <w:rPr>
-          <w:i/>
-          <w:sz w:val="18"/>
-        </w:rPr>
-        <w:t>vcxproject for it. Get libraries and produce includes &amp; policy for it. Modularise it so that it is easy to incorporate to the main project.</w:t>
+      <w:proofErr w:type="spellStart"/>
+      <w:r>
+        <w:rPr>
+          <w:i/>
+          <w:sz w:val="18"/>
+        </w:rPr>
+        <w:t>vcxproject</w:t>
+      </w:r>
+      <w:proofErr w:type="spellEnd"/>
+      <w:r>
+        <w:rPr>
+          <w:i/>
+          <w:sz w:val="18"/>
+        </w:rPr>
+        <w:t xml:space="preserve"> for it. Get libraries and produce includes &amp; policy for it. Modularise it so that it is easy to incorporate to the main project.</w:t>
       </w:r>
       <w:r>
         <w:rPr>
@@ -3046,8 +4236,21 @@
         <w:rPr>
           <w:sz w:val="18"/>
         </w:rPr>
-        <w:lastRenderedPageBreak/>
-        <w:t xml:space="preserve">Part II : </w:t>
+        <w:t xml:space="preserve">Part </w:t>
+      </w:r>
+      <w:proofErr w:type="gramStart"/>
+      <w:r>
+        <w:rPr>
+          <w:sz w:val="18"/>
+        </w:rPr>
+        <w:t>II :</w:t>
+      </w:r>
+      <w:proofErr w:type="gramEnd"/>
+      <w:r>
+        <w:rPr>
+          <w:sz w:val="18"/>
+        </w:rPr>
+        <w:t xml:space="preserve"> </w:t>
       </w:r>
       <w:r>
         <w:rPr>
@@ -3263,8 +4466,16 @@
         <w:rPr>
           <w:sz w:val="18"/>
         </w:rPr>
-        <w:t xml:space="preserve"> for github</w:t>
-      </w:r>
+        <w:t xml:space="preserve"> for </w:t>
+      </w:r>
+      <w:proofErr w:type="spellStart"/>
+      <w:r>
+        <w:rPr>
+          <w:sz w:val="18"/>
+        </w:rPr>
+        <w:t>github</w:t>
+      </w:r>
+      <w:proofErr w:type="spellEnd"/>
       <w:r>
         <w:rPr>
           <w:sz w:val="18"/>
@@ -3725,6 +4936,7 @@
         <w:rPr>
           <w:sz w:val="18"/>
         </w:rPr>
+        <w:lastRenderedPageBreak/>
         <w:t xml:space="preserve">You’ll need to know the range of all of these properties in advance, to be able to normalise their contributions to </w:t>
       </w:r>
       <w:r>
@@ -3810,13 +5022,41 @@
         <w:rPr>
           <w:sz w:val="18"/>
         </w:rPr>
-        <w:t xml:space="preserve">You should have two options by default: Scripted &amp; Realtime. </w:t>
-      </w:r>
-      <w:r>
-        <w:rPr>
-          <w:sz w:val="18"/>
-        </w:rPr>
-        <w:t>Scripted is enabled if the program is ran with a “.xml” file.</w:t>
+        <w:t xml:space="preserve">You should have two options by default: Scripted &amp; </w:t>
+      </w:r>
+      <w:proofErr w:type="spellStart"/>
+      <w:r>
+        <w:rPr>
+          <w:sz w:val="18"/>
+        </w:rPr>
+        <w:t>Realtime</w:t>
+      </w:r>
+      <w:proofErr w:type="spellEnd"/>
+      <w:r>
+        <w:rPr>
+          <w:sz w:val="18"/>
+        </w:rPr>
+        <w:t xml:space="preserve">. </w:t>
+      </w:r>
+      <w:r>
+        <w:rPr>
+          <w:sz w:val="18"/>
+        </w:rPr>
+        <w:t xml:space="preserve">Scripted is enabled if the program is ran with </w:t>
+      </w:r>
+      <w:proofErr w:type="gramStart"/>
+      <w:r>
+        <w:rPr>
+          <w:sz w:val="18"/>
+        </w:rPr>
+        <w:t>a</w:t>
+      </w:r>
+      <w:proofErr w:type="gramEnd"/>
+      <w:r>
+        <w:rPr>
+          <w:sz w:val="18"/>
+        </w:rPr>
+        <w:t xml:space="preserve"> “.xml” file.</w:t>
       </w:r>
     </w:p>
     <w:p>
@@ -3845,25 +5085,150 @@
     </w:p>
     <w:p>
       <w:pPr>
-        <w:rPr>
-          <w:b/>
-          <w:sz w:val="18"/>
-        </w:rPr>
-      </w:pPr>
-      <w:r>
-        <w:rPr>
-          <w:b/>
-          <w:sz w:val="18"/>
-        </w:rPr>
-        <w:t>Example Configuration File</w:t>
-      </w:r>
-    </w:p>
-    <w:p>
-      <w:pPr>
-        <w:rPr>
-          <w:sz w:val="18"/>
-        </w:rPr>
-      </w:pPr>
+        <w:pStyle w:val="ListParagraph"/>
+        <w:numPr>
+          <w:ilvl w:val="0"/>
+          <w:numId w:val="11"/>
+        </w:numPr>
+        <w:rPr>
+          <w:sz w:val="18"/>
+        </w:rPr>
+      </w:pPr>
+      <w:r>
+        <w:rPr>
+          <w:sz w:val="18"/>
+        </w:rPr>
+        <w:t>UI &amp; Settings:</w:t>
+      </w:r>
+    </w:p>
+    <w:p>
+      <w:pPr>
+        <w:pStyle w:val="ListParagraph"/>
+        <w:numPr>
+          <w:ilvl w:val="1"/>
+          <w:numId w:val="11"/>
+        </w:numPr>
+        <w:rPr>
+          <w:sz w:val="18"/>
+        </w:rPr>
+      </w:pPr>
+      <w:r>
+        <w:rPr>
+          <w:sz w:val="18"/>
+        </w:rPr>
+        <w:t>UI retrieves and modifies properties in settings classes</w:t>
+      </w:r>
+    </w:p>
+    <w:p>
+      <w:pPr>
+        <w:pStyle w:val="ListParagraph"/>
+        <w:numPr>
+          <w:ilvl w:val="1"/>
+          <w:numId w:val="11"/>
+        </w:numPr>
+        <w:rPr>
+          <w:sz w:val="18"/>
+        </w:rPr>
+      </w:pPr>
+      <w:r>
+        <w:rPr>
+          <w:sz w:val="18"/>
+        </w:rPr>
+        <w:t>Settings classes are</w:t>
+      </w:r>
+      <w:r>
+        <w:rPr>
+          <w:sz w:val="18"/>
+        </w:rPr>
+        <w:t xml:space="preserve"> read to determine behaviour in scene</w:t>
+      </w:r>
+    </w:p>
+    <w:p>
+      <w:pPr>
+        <w:rPr>
+          <w:b/>
+          <w:sz w:val="18"/>
+        </w:rPr>
+      </w:pPr>
+      <w:r>
+        <w:rPr>
+          <w:b/>
+          <w:sz w:val="18"/>
+        </w:rPr>
+        <w:t>Unsorted Administrative TODO</w:t>
+      </w:r>
+    </w:p>
+    <w:p>
+      <w:pPr>
+        <w:pStyle w:val="ListParagraph"/>
+        <w:numPr>
+          <w:ilvl w:val="0"/>
+          <w:numId w:val="8"/>
+        </w:numPr>
+        <w:rPr>
+          <w:sz w:val="18"/>
+        </w:rPr>
+      </w:pPr>
+      <w:r>
+        <w:rPr>
+          <w:sz w:val="18"/>
+        </w:rPr>
+        <w:t>Dependencies</w:t>
+      </w:r>
+      <w:r>
+        <w:rPr>
+          <w:sz w:val="18"/>
+        </w:rPr>
+        <w:t>:</w:t>
+      </w:r>
+    </w:p>
+    <w:p>
+      <w:pPr>
+        <w:pStyle w:val="ListParagraph"/>
+        <w:numPr>
+          <w:ilvl w:val="1"/>
+          <w:numId w:val="8"/>
+        </w:numPr>
+        <w:rPr>
+          <w:sz w:val="18"/>
+        </w:rPr>
+      </w:pPr>
+      <w:r>
+        <w:rPr>
+          <w:sz w:val="18"/>
+        </w:rPr>
+        <w:t>You must add FFMPEG bins for x86</w:t>
+      </w:r>
+      <w:r>
+        <w:rPr>
+          <w:sz w:val="18"/>
+        </w:rPr>
+        <w:t xml:space="preserve">, and confirm that </w:t>
+      </w:r>
+      <w:r>
+        <w:rPr>
+          <w:sz w:val="18"/>
+        </w:rPr>
+        <w:t>every configuration works correctly</w:t>
+      </w:r>
+    </w:p>
+    <w:p>
+      <w:pPr>
+        <w:pStyle w:val="ListParagraph"/>
+        <w:numPr>
+          <w:ilvl w:val="1"/>
+          <w:numId w:val="8"/>
+        </w:numPr>
+        <w:rPr>
+          <w:sz w:val="18"/>
+        </w:rPr>
+      </w:pPr>
+      <w:r>
+        <w:rPr>
+          <w:sz w:val="18"/>
+        </w:rPr>
+        <w:t>At some point you might want to change the libraries include sheet so that you can group folders properly, by including each library as its own folder.</w:t>
+      </w:r>
     </w:p>
     <w:sectPr>
       <w:pgSz w:w="11906" w:h="16838"/>
@@ -5526,7 +6891,7 @@
   <a:extraClrSchemeLst/>
   <a:extLst>
     <a:ext uri="{05A4C25C-085E-4340-85A3-A5531E510DB2}">
-      <thm15:themeFamily xmlns:thm15="http://schemas.microsoft.com/office/thememl/2012/main" xmlns="" name="Office Theme" id="{62F939B6-93AF-4DB8-9C6B-D6C7DFDC589F}" vid="{4A3C46E8-61CC-4603-A589-7422A47A8E4A}"/>
+      <thm15:themeFamily xmlns="" xmlns:thm15="http://schemas.microsoft.com/office/thememl/2012/main" name="Office Theme" id="{62F939B6-93AF-4DB8-9C6B-D6C7DFDC589F}" vid="{4A3C46E8-61CC-4603-A589-7422A47A8E4A}"/>
     </a:ext>
   </a:extLst>
 </a:theme>

</xml_diff>

<commit_message>
-> More design of controller/window/settings relationship and a little skeletal implementation.
</commit_message>
<xml_diff>
--- a/Requirements & Design.docx
+++ b/Requirements & Design.docx
@@ -23,19 +23,11 @@
           <w:sz w:val="18"/>
         </w:rPr>
       </w:pPr>
-      <w:proofErr w:type="spellStart"/>
-      <w:r>
-        <w:rPr>
-          <w:sz w:val="18"/>
-        </w:rPr>
-        <w:t>AudioVisual</w:t>
-      </w:r>
-      <w:proofErr w:type="spellEnd"/>
-      <w:r>
-        <w:rPr>
-          <w:sz w:val="18"/>
-        </w:rPr>
-        <w:t xml:space="preserve"> is an OpenGL/Audio project </w:t>
+      <w:r>
+        <w:rPr>
+          <w:sz w:val="18"/>
+        </w:rPr>
+        <w:t xml:space="preserve">AudioVisual is an OpenGL/Audio project </w:t>
       </w:r>
       <w:r>
         <w:rPr>
@@ -130,7 +122,6 @@
         </w:rPr>
         <w:t xml:space="preserve"> </w:t>
       </w:r>
-      <w:proofErr w:type="spellStart"/>
       <w:r>
         <w:rPr>
           <w:sz w:val="18"/>
@@ -143,7 +134,6 @@
         </w:rPr>
         <w:t>ealtime</w:t>
       </w:r>
-      <w:proofErr w:type="spellEnd"/>
       <w:r>
         <w:rPr>
           <w:sz w:val="18"/>
@@ -214,16 +204,8 @@
         <w:rPr>
           <w:sz w:val="18"/>
         </w:rPr>
-        <w:t>racking, energy analysis</w:t>
-      </w:r>
-      <w:proofErr w:type="gramStart"/>
-      <w:r>
-        <w:rPr>
-          <w:sz w:val="18"/>
-        </w:rPr>
-        <w:t>..</w:t>
-      </w:r>
-      <w:proofErr w:type="gramEnd"/>
+        <w:t>racking, energy analysis..</w:t>
+      </w:r>
     </w:p>
     <w:p>
       <w:pPr>
@@ -446,21 +428,7 @@
         <w:rPr>
           <w:sz w:val="18"/>
         </w:rPr>
-        <w:t xml:space="preserve">dimension-free </w:t>
-      </w:r>
-      <w:proofErr w:type="spellStart"/>
-      <w:r>
-        <w:rPr>
-          <w:sz w:val="18"/>
-        </w:rPr>
-        <w:t>polytope</w:t>
-      </w:r>
-      <w:proofErr w:type="spellEnd"/>
-      <w:r>
-        <w:rPr>
-          <w:sz w:val="18"/>
-        </w:rPr>
-        <w:t xml:space="preserve"> winding and interpolation algorithm</w:t>
+        <w:t>dimension-free polytope winding and interpolation algorithm</w:t>
       </w:r>
       <w:r>
         <w:rPr>
@@ -541,19 +509,11 @@
           <w:sz w:val="18"/>
         </w:rPr>
       </w:pPr>
-      <w:proofErr w:type="spellStart"/>
-      <w:r>
-        <w:rPr>
-          <w:sz w:val="18"/>
-        </w:rPr>
-        <w:t>Tetrahedra</w:t>
-      </w:r>
-      <w:proofErr w:type="spellEnd"/>
-      <w:r>
-        <w:rPr>
-          <w:sz w:val="18"/>
-        </w:rPr>
-        <w:t xml:space="preserve"> in a field</w:t>
+      <w:r>
+        <w:rPr>
+          <w:sz w:val="18"/>
+        </w:rPr>
+        <w:t>Tetrahedra in a field</w:t>
       </w:r>
     </w:p>
     <w:p>
@@ -577,14 +537,7 @@
         <w:rPr>
           <w:sz w:val="18"/>
         </w:rPr>
-        <w:t xml:space="preserve"> </w:t>
-      </w:r>
-      <w:proofErr w:type="spellStart"/>
-      <w:r>
-        <w:rPr>
-          <w:sz w:val="18"/>
-        </w:rPr>
-        <w:t>T</w:t>
+        <w:t xml:space="preserve"> T</w:t>
       </w:r>
       <w:r>
         <w:rPr>
@@ -592,7 +545,6 @@
         </w:rPr>
         <w:t>esseract</w:t>
       </w:r>
-      <w:proofErr w:type="spellEnd"/>
     </w:p>
     <w:p>
       <w:pPr>
@@ -648,14 +600,12 @@
           <w:sz w:val="18"/>
         </w:rPr>
       </w:pPr>
-      <w:proofErr w:type="spellStart"/>
       <w:r>
         <w:rPr>
           <w:sz w:val="18"/>
         </w:rPr>
         <w:t>Realtime</w:t>
       </w:r>
-      <w:proofErr w:type="spellEnd"/>
       <w:r>
         <w:rPr>
           <w:sz w:val="18"/>
@@ -685,39 +635,7 @@
           <w:i/>
           <w:sz w:val="18"/>
         </w:rPr>
-        <w:t xml:space="preserve">View and configure </w:t>
-      </w:r>
-      <w:proofErr w:type="spellStart"/>
-      <w:r>
-        <w:rPr>
-          <w:i/>
-          <w:sz w:val="18"/>
-        </w:rPr>
-        <w:t>audiovis</w:t>
-      </w:r>
-      <w:proofErr w:type="spellEnd"/>
-      <w:r>
-        <w:rPr>
-          <w:i/>
-          <w:sz w:val="18"/>
-        </w:rPr>
-        <w:t xml:space="preserve"> from </w:t>
-      </w:r>
-      <w:proofErr w:type="spellStart"/>
-      <w:r>
-        <w:rPr>
-          <w:i/>
-          <w:sz w:val="18"/>
-        </w:rPr>
-        <w:t>realtime</w:t>
-      </w:r>
-      <w:proofErr w:type="spellEnd"/>
-      <w:r>
-        <w:rPr>
-          <w:i/>
-          <w:sz w:val="18"/>
-        </w:rPr>
-        <w:t xml:space="preserve"> buffers.</w:t>
+        <w:t>View and configure audiovis from realtime buffers.</w:t>
       </w:r>
     </w:p>
     <w:p>
@@ -762,21 +680,12 @@
         </w:rPr>
         <w:t xml:space="preserve">Configure </w:t>
       </w:r>
-      <w:proofErr w:type="spellStart"/>
-      <w:r>
-        <w:rPr>
-          <w:i/>
-          <w:sz w:val="18"/>
-        </w:rPr>
-        <w:t>audiovis</w:t>
-      </w:r>
-      <w:proofErr w:type="spellEnd"/>
-      <w:r>
-        <w:rPr>
-          <w:i/>
-          <w:sz w:val="18"/>
-        </w:rPr>
-        <w:t xml:space="preserve"> in advance, and save output to a file</w:t>
+      <w:r>
+        <w:rPr>
+          <w:i/>
+          <w:sz w:val="18"/>
+        </w:rPr>
+        <w:t>audiovis in advance, and save output to a file</w:t>
       </w:r>
     </w:p>
     <w:p>
@@ -849,16 +758,8 @@
         <w:rPr>
           <w:sz w:val="18"/>
         </w:rPr>
-        <w:t xml:space="preserve">, </w:t>
-      </w:r>
-      <w:proofErr w:type="spellStart"/>
-      <w:r>
-        <w:rPr>
-          <w:sz w:val="18"/>
-        </w:rPr>
-        <w:t>changelogs</w:t>
-      </w:r>
-      <w:proofErr w:type="spellEnd"/>
+        <w:t>, changelogs</w:t>
+      </w:r>
       <w:r>
         <w:rPr>
           <w:sz w:val="18"/>
@@ -986,16 +887,8 @@
         <w:rPr>
           <w:sz w:val="18"/>
         </w:rPr>
-        <w:t xml:space="preserve">logged in a </w:t>
-      </w:r>
-      <w:proofErr w:type="spellStart"/>
-      <w:r>
-        <w:rPr>
-          <w:sz w:val="18"/>
-        </w:rPr>
-        <w:t>changelog</w:t>
-      </w:r>
-      <w:proofErr w:type="spellEnd"/>
+        <w:t>logged in a changelog</w:t>
+      </w:r>
       <w:r>
         <w:rPr>
           <w:sz w:val="18"/>
@@ -1101,21 +994,7 @@
         <w:rPr>
           <w:sz w:val="18"/>
         </w:rPr>
-        <w:t>Tick-</w:t>
-      </w:r>
-      <w:proofErr w:type="spellStart"/>
-      <w:r>
-        <w:rPr>
-          <w:sz w:val="18"/>
-        </w:rPr>
-        <w:t>Tock</w:t>
-      </w:r>
-      <w:proofErr w:type="spellEnd"/>
-      <w:r>
-        <w:rPr>
-          <w:sz w:val="18"/>
-        </w:rPr>
-        <w:t xml:space="preserve"> Approach:</w:t>
+        <w:t>Tick-Tock Approach:</w:t>
       </w:r>
     </w:p>
     <w:p>
@@ -1285,16 +1164,8 @@
         <w:rPr>
           <w:sz w:val="18"/>
         </w:rPr>
-        <w:t xml:space="preserve">1.a.ii.1 – </w:t>
-      </w:r>
-      <w:proofErr w:type="spellStart"/>
-      <w:r>
-        <w:rPr>
-          <w:sz w:val="18"/>
-        </w:rPr>
-        <w:t>Multibuffer</w:t>
-      </w:r>
-      <w:proofErr w:type="spellEnd"/>
+        <w:t>1.a.ii.1 – Multibuffer</w:t>
+      </w:r>
     </w:p>
     <w:p>
       <w:pPr>
@@ -1375,21 +1246,7 @@
         <w:rPr>
           <w:sz w:val="18"/>
         </w:rPr>
-        <w:t xml:space="preserve">4.a. – </w:t>
-      </w:r>
-      <w:proofErr w:type="spellStart"/>
-      <w:r>
-        <w:rPr>
-          <w:sz w:val="18"/>
-        </w:rPr>
-        <w:t>Tetrahedra</w:t>
-      </w:r>
-      <w:proofErr w:type="spellEnd"/>
-      <w:r>
-        <w:rPr>
-          <w:sz w:val="18"/>
-        </w:rPr>
-        <w:t xml:space="preserve"> in a Field</w:t>
+        <w:t>4.a. – Tetrahedra in a Field</w:t>
       </w:r>
     </w:p>
     <w:p>
@@ -1587,7 +1444,6 @@
           <w:sz w:val="18"/>
         </w:rPr>
       </w:pPr>
-      <w:proofErr w:type="spellStart"/>
       <w:r>
         <w:rPr>
           <w:sz w:val="18"/>
@@ -1606,7 +1462,6 @@
         </w:rPr>
         <w:t>uffer</w:t>
       </w:r>
-      <w:proofErr w:type="spellEnd"/>
       <w:r>
         <w:rPr>
           <w:sz w:val="18"/>
@@ -1668,56 +1523,15 @@
           <w:i/>
           <w:sz w:val="18"/>
         </w:rPr>
-        <w:t xml:space="preserve"> (Note: you should look up </w:t>
-      </w:r>
-      <w:proofErr w:type="spellStart"/>
-      <w:r>
-        <w:rPr>
-          <w:i/>
-          <w:sz w:val="18"/>
-        </w:rPr>
-        <w:t>deques</w:t>
-      </w:r>
-      <w:proofErr w:type="spellEnd"/>
-      <w:r>
-        <w:rPr>
-          <w:i/>
-          <w:sz w:val="18"/>
-        </w:rPr>
-        <w:t>/queues for this)</w:t>
-      </w:r>
-      <w:r>
-        <w:rPr>
-          <w:i/>
-          <w:sz w:val="18"/>
-        </w:rPr>
-        <w:t xml:space="preserve">. The </w:t>
-      </w:r>
-      <w:proofErr w:type="spellStart"/>
-      <w:r>
-        <w:rPr>
-          <w:i/>
-          <w:sz w:val="18"/>
-        </w:rPr>
-        <w:t>multibuffer</w:t>
-      </w:r>
-      <w:proofErr w:type="spellEnd"/>
-      <w:r>
-        <w:rPr>
-          <w:i/>
-          <w:sz w:val="18"/>
-        </w:rPr>
-        <w:t xml:space="preserve"> should be </w:t>
-      </w:r>
-      <w:proofErr w:type="spellStart"/>
-      <w:r>
-        <w:rPr>
-          <w:i/>
-          <w:sz w:val="18"/>
-        </w:rPr>
-        <w:t>appendable</w:t>
-      </w:r>
-      <w:proofErr w:type="spellEnd"/>
+        <w:t xml:space="preserve"> (Note: you should look up deques/queues for this)</w:t>
+      </w:r>
+      <w:r>
+        <w:rPr>
+          <w:i/>
+          <w:sz w:val="18"/>
+        </w:rPr>
+        <w:t>. The multibuffer should be appendable</w:t>
+      </w:r>
       <w:r>
         <w:rPr>
           <w:i/>
@@ -1730,17 +1544,8 @@
           <w:i/>
           <w:sz w:val="18"/>
         </w:rPr>
-        <w:t xml:space="preserve">Bonus points: Later, when synchronisation is implemented, the </w:t>
-      </w:r>
-      <w:proofErr w:type="spellStart"/>
-      <w:r>
-        <w:rPr>
-          <w:i/>
-          <w:sz w:val="18"/>
-        </w:rPr>
-        <w:t>multibuffer</w:t>
-      </w:r>
-      <w:proofErr w:type="spellEnd"/>
+        <w:t>Bonus points: Later, when synchronisation is implemented, the multibuffer</w:t>
+      </w:r>
       <w:r>
         <w:rPr>
           <w:i/>
@@ -1854,23 +1659,7 @@
           <w:i/>
           <w:sz w:val="18"/>
         </w:rPr>
-        <w:t xml:space="preserve">should be obtainable from the </w:t>
-      </w:r>
-      <w:proofErr w:type="spellStart"/>
-      <w:r>
-        <w:rPr>
-          <w:i/>
-          <w:sz w:val="18"/>
-        </w:rPr>
-        <w:t>multibuffer</w:t>
-      </w:r>
-      <w:proofErr w:type="spellEnd"/>
-      <w:r>
-        <w:rPr>
-          <w:i/>
-          <w:sz w:val="18"/>
-        </w:rPr>
-        <w:t xml:space="preserve">, with a certain </w:t>
+        <w:t xml:space="preserve">should be obtainable from the multibuffer, with a certain </w:t>
       </w:r>
       <w:r>
         <w:rPr>
@@ -1987,23 +1776,7 @@
           <w:i/>
           <w:sz w:val="18"/>
         </w:rPr>
-        <w:t xml:space="preserve"> </w:t>
-      </w:r>
-      <w:proofErr w:type="spellStart"/>
-      <w:r>
-        <w:rPr>
-          <w:i/>
-          <w:sz w:val="18"/>
-        </w:rPr>
-        <w:t>PortAudio</w:t>
-      </w:r>
-      <w:proofErr w:type="spellEnd"/>
-      <w:r>
-        <w:rPr>
-          <w:i/>
-          <w:sz w:val="18"/>
-        </w:rPr>
-        <w:t xml:space="preserve"> safely</w:t>
+        <w:t xml:space="preserve"> PortAudio safely</w:t>
       </w:r>
       <w:r>
         <w:rPr>
@@ -2012,31 +1785,13 @@
         </w:rPr>
         <w:t xml:space="preserve"> with different settings: Channel No, Left/Right, Sample Size, </w:t>
       </w:r>
-      <w:proofErr w:type="spellStart"/>
-      <w:r>
-        <w:rPr>
-          <w:i/>
-          <w:sz w:val="18"/>
-        </w:rPr>
-        <w:t>HostAPI</w:t>
-      </w:r>
-      <w:proofErr w:type="spellEnd"/>
-      <w:r>
-        <w:rPr>
-          <w:i/>
-          <w:sz w:val="18"/>
-        </w:rPr>
-        <w:t xml:space="preserve">, </w:t>
-      </w:r>
-      <w:proofErr w:type="gramStart"/>
-      <w:r>
-        <w:rPr>
-          <w:i/>
-          <w:sz w:val="18"/>
-        </w:rPr>
-        <w:t>Device</w:t>
-      </w:r>
-      <w:proofErr w:type="gramEnd"/>
+      <w:r>
+        <w:rPr>
+          <w:i/>
+          <w:sz w:val="18"/>
+        </w:rPr>
+        <w:t>HostAPI, Device</w:t>
+      </w:r>
       <w:r>
         <w:rPr>
           <w:sz w:val="18"/>
@@ -2268,23 +2023,7 @@
           <w:i/>
           <w:sz w:val="18"/>
         </w:rPr>
-        <w:t xml:space="preserve">with the </w:t>
-      </w:r>
-      <w:proofErr w:type="spellStart"/>
-      <w:r>
-        <w:rPr>
-          <w:i/>
-          <w:sz w:val="18"/>
-        </w:rPr>
-        <w:t>PortAudio</w:t>
-      </w:r>
-      <w:proofErr w:type="spellEnd"/>
-      <w:r>
-        <w:rPr>
-          <w:i/>
-          <w:sz w:val="18"/>
-        </w:rPr>
-        <w:t xml:space="preserve"> recorder</w:t>
+        <w:t>with the PortAudio recorder</w:t>
       </w:r>
       <w:r>
         <w:rPr>
@@ -2496,85 +2235,21 @@
           <w:i/>
           <w:sz w:val="18"/>
         </w:rPr>
-        <w:t xml:space="preserve">Windows are held as </w:t>
-      </w:r>
-      <w:proofErr w:type="spellStart"/>
-      <w:r>
-        <w:rPr>
-          <w:i/>
-          <w:sz w:val="18"/>
-        </w:rPr>
-        <w:t>shared</w:t>
-      </w:r>
-      <w:r>
-        <w:rPr>
-          <w:i/>
-          <w:sz w:val="18"/>
-        </w:rPr>
-        <w:t>_ptrs</w:t>
-      </w:r>
-      <w:proofErr w:type="spellEnd"/>
-      <w:r>
-        <w:rPr>
-          <w:i/>
-          <w:sz w:val="18"/>
-        </w:rPr>
-        <w:t xml:space="preserve"> by the </w:t>
-      </w:r>
-      <w:proofErr w:type="spellStart"/>
-      <w:r>
-        <w:rPr>
-          <w:i/>
-          <w:sz w:val="18"/>
-        </w:rPr>
-        <w:t>UserInterface</w:t>
-      </w:r>
-      <w:proofErr w:type="spellEnd"/>
-      <w:r>
-        <w:rPr>
-          <w:i/>
-          <w:sz w:val="18"/>
-        </w:rPr>
-        <w:t xml:space="preserve"> </w:t>
-      </w:r>
-      <w:proofErr w:type="gramStart"/>
-      <w:r>
-        <w:rPr>
-          <w:i/>
-          <w:sz w:val="18"/>
-        </w:rPr>
-        <w:t>class</w:t>
-      </w:r>
-      <w:r>
-        <w:rPr>
-          <w:i/>
-          <w:sz w:val="18"/>
-        </w:rPr>
-        <w:t>,</w:t>
-      </w:r>
-      <w:proofErr w:type="gramEnd"/>
-      <w:r>
-        <w:rPr>
-          <w:i/>
-          <w:sz w:val="18"/>
-        </w:rPr>
-        <w:t xml:space="preserve"> and Settings are held as </w:t>
-      </w:r>
-      <w:proofErr w:type="spellStart"/>
-      <w:r>
-        <w:rPr>
-          <w:i/>
-          <w:sz w:val="18"/>
-        </w:rPr>
-        <w:t>shared_ptrs</w:t>
-      </w:r>
-      <w:proofErr w:type="spellEnd"/>
-      <w:r>
-        <w:rPr>
-          <w:i/>
-          <w:sz w:val="18"/>
-        </w:rPr>
-        <w:t xml:space="preserve"> by the </w:t>
+        <w:t>Windows are held as shared</w:t>
+      </w:r>
+      <w:r>
+        <w:rPr>
+          <w:i/>
+          <w:sz w:val="18"/>
+        </w:rPr>
+        <w:t>_ptrs by the UserInterface class</w:t>
+      </w:r>
+      <w:r>
+        <w:rPr>
+          <w:i/>
+          <w:sz w:val="18"/>
+        </w:rPr>
+        <w:t xml:space="preserve">, and Settings are held as shared_ptrs by the </w:t>
       </w:r>
       <w:r>
         <w:rPr>
@@ -2604,21 +2279,12 @@
         </w:rPr>
         <w:t xml:space="preserve"> Unanswered: If I start recording or restart the audio interface for instance, what makes the call to do this? </w:t>
       </w:r>
-      <w:proofErr w:type="gramStart"/>
-      <w:r>
-        <w:rPr>
-          <w:i/>
-          <w:sz w:val="18"/>
-        </w:rPr>
-        <w:t>i.e</w:t>
-      </w:r>
-      <w:proofErr w:type="gramEnd"/>
-      <w:r>
-        <w:rPr>
-          <w:i/>
-          <w:sz w:val="18"/>
-        </w:rPr>
-        <w:t>. You might not want to ask the UI to do this directly, since then you rely on the UI for behaviour. You don’t want to ask the settings to do this because it</w:t>
+      <w:r>
+        <w:rPr>
+          <w:i/>
+          <w:sz w:val="18"/>
+        </w:rPr>
+        <w:t>i.e. You might not want to ask the UI to do this directly, since then you rely on the UI for behaviour. You don’t want to ask the settings to do this because it</w:t>
       </w:r>
       <w:r>
         <w:rPr>
@@ -2860,7 +2526,22 @@
           <w:i/>
           <w:sz w:val="18"/>
         </w:rPr>
-        <w:t>… (complete)</w:t>
+        <w:t>(you need to</w:t>
+      </w:r>
+      <w:r>
+        <w:rPr>
+          <w:i/>
+          <w:sz w:val="18"/>
+        </w:rPr>
+        <w:br/>
+        <w:t xml:space="preserve">                </w:t>
+      </w:r>
+      <w:r>
+        <w:rPr>
+          <w:i/>
+          <w:sz w:val="18"/>
+        </w:rPr>
+        <w:t>actually find a use case and decide what is responsible for this)</w:t>
       </w:r>
       <w:r>
         <w:rPr>
@@ -3083,17 +2764,8 @@
           <w:i/>
           <w:sz w:val="18"/>
         </w:rPr>
-        <w:t xml:space="preserve"> </w:t>
-      </w:r>
-      <w:proofErr w:type="gramStart"/>
-      <w:r>
-        <w:rPr>
-          <w:i/>
-          <w:sz w:val="18"/>
-        </w:rPr>
-        <w:t>initialised</w:t>
-      </w:r>
-      <w:proofErr w:type="gramEnd"/>
+        <w:t xml:space="preserve"> initialised</w:t>
+      </w:r>
       <w:r>
         <w:rPr>
           <w:i/>
@@ -3182,27 +2854,13 @@
         <w:rPr>
           <w:sz w:val="18"/>
         </w:rPr>
-        <w:t xml:space="preserve">Part </w:t>
-      </w:r>
-      <w:proofErr w:type="gramStart"/>
-      <w:r>
-        <w:rPr>
-          <w:sz w:val="18"/>
-        </w:rPr>
-        <w:t xml:space="preserve">I </w:t>
-      </w:r>
-      <w:r>
-        <w:rPr>
-          <w:sz w:val="18"/>
-        </w:rPr>
-        <w:t>:</w:t>
-      </w:r>
-      <w:proofErr w:type="gramEnd"/>
-      <w:r>
-        <w:rPr>
-          <w:sz w:val="18"/>
-        </w:rPr>
-        <w:t xml:space="preserve"> </w:t>
+        <w:t xml:space="preserve">Part I </w:t>
+      </w:r>
+      <w:r>
+        <w:rPr>
+          <w:sz w:val="18"/>
+        </w:rPr>
+        <w:t xml:space="preserve">: </w:t>
       </w:r>
       <w:r>
         <w:rPr>
@@ -3238,16 +2896,8 @@
         <w:rPr>
           <w:sz w:val="18"/>
         </w:rPr>
-        <w:t xml:space="preserve"> </w:t>
-      </w:r>
-      <w:proofErr w:type="spellStart"/>
-      <w:r>
-        <w:rPr>
-          <w:sz w:val="18"/>
-        </w:rPr>
-        <w:t>Controller_VideoRendering</w:t>
-      </w:r>
-      <w:proofErr w:type="spellEnd"/>
+        <w:t xml:space="preserve"> Controller_VideoRendering</w:t>
+      </w:r>
     </w:p>
     <w:p>
       <w:pPr>
@@ -3305,23 +2955,7 @@
           <w:i/>
           <w:sz w:val="18"/>
         </w:rPr>
-        <w:t xml:space="preserve">A window from which you can show/hide all other windows, itself </w:t>
-      </w:r>
-      <w:proofErr w:type="spellStart"/>
-      <w:r>
-        <w:rPr>
-          <w:i/>
-          <w:sz w:val="18"/>
-        </w:rPr>
-        <w:t>toggleable</w:t>
-      </w:r>
-      <w:proofErr w:type="spellEnd"/>
-      <w:r>
-        <w:rPr>
-          <w:i/>
-          <w:sz w:val="18"/>
-        </w:rPr>
-        <w:t xml:space="preserve"> with a hotkey</w:t>
+        <w:t>A window from which you can show/hide all other windows, itself toggleable with a hotkey</w:t>
       </w:r>
       <w:r>
         <w:rPr>
@@ -3390,6 +3024,7 @@
           <w:b/>
           <w:sz w:val="18"/>
         </w:rPr>
+        <w:lastRenderedPageBreak/>
         <w:t xml:space="preserve">Visualisation </w:t>
       </w:r>
       <w:r>
@@ -3416,7 +3051,6 @@
           <w:b/>
           <w:sz w:val="18"/>
         </w:rPr>
-        <w:lastRenderedPageBreak/>
         <w:t>View-Model System:</w:t>
       </w:r>
       <w:r>
@@ -3451,17 +3085,8 @@
           <w:b/>
           <w:sz w:val="18"/>
         </w:rPr>
-        <w:t xml:space="preserve">Audio Attribute </w:t>
-      </w:r>
-      <w:proofErr w:type="spellStart"/>
-      <w:r>
-        <w:rPr>
-          <w:b/>
-          <w:sz w:val="18"/>
-        </w:rPr>
-        <w:t>Mapper</w:t>
-      </w:r>
-      <w:proofErr w:type="spellEnd"/>
+        <w:t>Audio Attribute Mapper</w:t>
+      </w:r>
       <w:r>
         <w:rPr>
           <w:b/>
@@ -3573,23 +3198,7 @@
           <w:i/>
           <w:sz w:val="18"/>
         </w:rPr>
-        <w:t>Use commonality in vertex/</w:t>
-      </w:r>
-      <w:proofErr w:type="spellStart"/>
-      <w:r>
-        <w:rPr>
-          <w:i/>
-          <w:sz w:val="18"/>
-        </w:rPr>
-        <w:t>shader</w:t>
-      </w:r>
-      <w:proofErr w:type="spellEnd"/>
-      <w:r>
-        <w:rPr>
-          <w:i/>
-          <w:sz w:val="18"/>
-        </w:rPr>
-        <w:t xml:space="preserve"> info to s</w:t>
+        <w:t>Use commonality in vertex/shader info to s</w:t>
       </w:r>
       <w:r>
         <w:rPr>
@@ -3770,21 +3379,12 @@
           <w:sz w:val="18"/>
         </w:rPr>
       </w:pPr>
-      <w:proofErr w:type="spellStart"/>
-      <w:r>
-        <w:rPr>
-          <w:b/>
-          <w:sz w:val="18"/>
-        </w:rPr>
-        <w:t>Tetrahedra</w:t>
-      </w:r>
-      <w:proofErr w:type="spellEnd"/>
-      <w:r>
-        <w:rPr>
-          <w:b/>
-          <w:sz w:val="18"/>
-        </w:rPr>
-        <w:t xml:space="preserve"> in a Field: </w:t>
+      <w:r>
+        <w:rPr>
+          <w:b/>
+          <w:sz w:val="18"/>
+        </w:rPr>
+        <w:t xml:space="preserve">Tetrahedra in a Field: </w:t>
       </w:r>
       <w:r>
         <w:rPr>
@@ -3793,21 +3393,12 @@
         </w:rPr>
         <w:t>(</w:t>
       </w:r>
-      <w:proofErr w:type="spellStart"/>
-      <w:r>
-        <w:rPr>
-          <w:i/>
-          <w:sz w:val="18"/>
-        </w:rPr>
-        <w:t>Tetrahedra</w:t>
-      </w:r>
-      <w:proofErr w:type="spellEnd"/>
-      <w:r>
-        <w:rPr>
-          <w:i/>
-          <w:sz w:val="18"/>
-        </w:rPr>
-        <w:t xml:space="preserve"> are generated with some thrust in a direction</w:t>
+      <w:r>
+        <w:rPr>
+          <w:i/>
+          <w:sz w:val="18"/>
+        </w:rPr>
+        <w:t>Tetrahedra are generated with some thrust in a direction</w:t>
       </w:r>
       <w:r>
         <w:rPr>
@@ -4077,23 +3668,7 @@
           <w:i/>
           <w:sz w:val="18"/>
         </w:rPr>
-        <w:t xml:space="preserve">write the </w:t>
-      </w:r>
-      <w:proofErr w:type="spellStart"/>
-      <w:r>
-        <w:rPr>
-          <w:i/>
-          <w:sz w:val="18"/>
-        </w:rPr>
-        <w:t>framebuffer</w:t>
-      </w:r>
-      <w:proofErr w:type="spellEnd"/>
-      <w:r>
-        <w:rPr>
-          <w:i/>
-          <w:sz w:val="18"/>
-        </w:rPr>
-        <w:t xml:space="preserve"> </w:t>
+        <w:t xml:space="preserve">write the framebuffer </w:t>
       </w:r>
       <w:r>
         <w:rPr>
@@ -4138,27 +3713,13 @@
         <w:rPr>
           <w:sz w:val="18"/>
         </w:rPr>
-        <w:t xml:space="preserve">Part </w:t>
-      </w:r>
-      <w:proofErr w:type="gramStart"/>
-      <w:r>
-        <w:rPr>
-          <w:sz w:val="18"/>
-        </w:rPr>
-        <w:t>I</w:t>
-      </w:r>
-      <w:r>
-        <w:rPr>
-          <w:sz w:val="18"/>
-        </w:rPr>
-        <w:t xml:space="preserve"> :</w:t>
-      </w:r>
-      <w:proofErr w:type="gramEnd"/>
-      <w:r>
-        <w:rPr>
-          <w:sz w:val="18"/>
-        </w:rPr>
-        <w:t xml:space="preserve"> </w:t>
+        <w:t>Part I</w:t>
+      </w:r>
+      <w:r>
+        <w:rPr>
+          <w:sz w:val="18"/>
+        </w:rPr>
+        <w:t xml:space="preserve"> : </w:t>
       </w:r>
       <w:r>
         <w:rPr>
@@ -4197,21 +3758,12 @@
         </w:rPr>
         <w:t xml:space="preserve">a </w:t>
       </w:r>
-      <w:proofErr w:type="spellStart"/>
-      <w:r>
-        <w:rPr>
-          <w:i/>
-          <w:sz w:val="18"/>
-        </w:rPr>
-        <w:t>vcxproject</w:t>
-      </w:r>
-      <w:proofErr w:type="spellEnd"/>
-      <w:r>
-        <w:rPr>
-          <w:i/>
-          <w:sz w:val="18"/>
-        </w:rPr>
-        <w:t xml:space="preserve"> for it. Get libraries and produce includes &amp; policy for it. Modularise it so that it is easy to incorporate to the main project.</w:t>
+      <w:r>
+        <w:rPr>
+          <w:i/>
+          <w:sz w:val="18"/>
+        </w:rPr>
+        <w:t>vcxproject for it. Get libraries and produce includes &amp; policy for it. Modularise it so that it is easy to incorporate to the main project.</w:t>
       </w:r>
       <w:r>
         <w:rPr>
@@ -4236,21 +3788,7 @@
         <w:rPr>
           <w:sz w:val="18"/>
         </w:rPr>
-        <w:t xml:space="preserve">Part </w:t>
-      </w:r>
-      <w:proofErr w:type="gramStart"/>
-      <w:r>
-        <w:rPr>
-          <w:sz w:val="18"/>
-        </w:rPr>
-        <w:t>II :</w:t>
-      </w:r>
-      <w:proofErr w:type="gramEnd"/>
-      <w:r>
-        <w:rPr>
-          <w:sz w:val="18"/>
-        </w:rPr>
-        <w:t xml:space="preserve"> </w:t>
+        <w:t xml:space="preserve">Part II : </w:t>
       </w:r>
       <w:r>
         <w:rPr>
@@ -4466,16 +4004,8 @@
         <w:rPr>
           <w:sz w:val="18"/>
         </w:rPr>
-        <w:t xml:space="preserve"> for </w:t>
-      </w:r>
-      <w:proofErr w:type="spellStart"/>
-      <w:r>
-        <w:rPr>
-          <w:sz w:val="18"/>
-        </w:rPr>
-        <w:t>github</w:t>
-      </w:r>
-      <w:proofErr w:type="spellEnd"/>
+        <w:t xml:space="preserve"> for github</w:t>
+      </w:r>
       <w:r>
         <w:rPr>
           <w:sz w:val="18"/>
@@ -5022,41 +4552,13 @@
         <w:rPr>
           <w:sz w:val="18"/>
         </w:rPr>
-        <w:t xml:space="preserve">You should have two options by default: Scripted &amp; </w:t>
-      </w:r>
-      <w:proofErr w:type="spellStart"/>
-      <w:r>
-        <w:rPr>
-          <w:sz w:val="18"/>
-        </w:rPr>
-        <w:t>Realtime</w:t>
-      </w:r>
-      <w:proofErr w:type="spellEnd"/>
-      <w:r>
-        <w:rPr>
-          <w:sz w:val="18"/>
-        </w:rPr>
-        <w:t xml:space="preserve">. </w:t>
-      </w:r>
-      <w:r>
-        <w:rPr>
-          <w:sz w:val="18"/>
-        </w:rPr>
-        <w:t xml:space="preserve">Scripted is enabled if the program is ran with </w:t>
-      </w:r>
-      <w:proofErr w:type="gramStart"/>
-      <w:r>
-        <w:rPr>
-          <w:sz w:val="18"/>
-        </w:rPr>
-        <w:t>a</w:t>
-      </w:r>
-      <w:proofErr w:type="gramEnd"/>
-      <w:r>
-        <w:rPr>
-          <w:sz w:val="18"/>
-        </w:rPr>
-        <w:t xml:space="preserve"> “.xml” file.</w:t>
+        <w:t xml:space="preserve">You should have two options by default: Scripted &amp; Realtime. </w:t>
+      </w:r>
+      <w:r>
+        <w:rPr>
+          <w:sz w:val="18"/>
+        </w:rPr>
+        <w:t>Scripted is enabled if the program is ran with a “.xml” file.</w:t>
       </w:r>
     </w:p>
     <w:p>
@@ -6891,7 +6393,7 @@
   <a:extraClrSchemeLst/>
   <a:extLst>
     <a:ext uri="{05A4C25C-085E-4340-85A3-A5531E510DB2}">
-      <thm15:themeFamily xmlns="" xmlns:thm15="http://schemas.microsoft.com/office/thememl/2012/main" name="Office Theme" id="{62F939B6-93AF-4DB8-9C6B-D6C7DFDC589F}" vid="{4A3C46E8-61CC-4603-A589-7422A47A8E4A}"/>
+      <thm15:themeFamily xmlns:thm15="http://schemas.microsoft.com/office/thememl/2012/main" xmlns="" name="Office Theme" id="{62F939B6-93AF-4DB8-9C6B-D6C7DFDC589F}" vid="{4A3C46E8-61CC-4603-A589-7422A47A8E4A}"/>
     </a:ext>
   </a:extLst>
 </a:theme>

</xml_diff>

<commit_message>
-> Lots of changes: 	-> Started thinking through logic of high-dimensional rendering 	-> Re-implemented visualisation selection, and started investigation into how buffer is held & shared
</commit_message>
<xml_diff>
--- a/Requirements & Design.docx
+++ b/Requirements & Design.docx
@@ -23,11 +23,19 @@
           <w:sz w:val="18"/>
         </w:rPr>
       </w:pPr>
-      <w:r>
-        <w:rPr>
-          <w:sz w:val="18"/>
-        </w:rPr>
-        <w:t xml:space="preserve">AudioVisual is an OpenGL/Audio project </w:t>
+      <w:proofErr w:type="spellStart"/>
+      <w:r>
+        <w:rPr>
+          <w:sz w:val="18"/>
+        </w:rPr>
+        <w:t>AudioVisual</w:t>
+      </w:r>
+      <w:proofErr w:type="spellEnd"/>
+      <w:r>
+        <w:rPr>
+          <w:sz w:val="18"/>
+        </w:rPr>
+        <w:t xml:space="preserve"> is an OpenGL/Audio project </w:t>
       </w:r>
       <w:r>
         <w:rPr>
@@ -122,6 +130,7 @@
         </w:rPr>
         <w:t xml:space="preserve"> </w:t>
       </w:r>
+      <w:proofErr w:type="spellStart"/>
       <w:r>
         <w:rPr>
           <w:sz w:val="18"/>
@@ -134,6 +143,7 @@
         </w:rPr>
         <w:t>ealtime</w:t>
       </w:r>
+      <w:proofErr w:type="spellEnd"/>
       <w:r>
         <w:rPr>
           <w:sz w:val="18"/>
@@ -204,8 +214,16 @@
         <w:rPr>
           <w:sz w:val="18"/>
         </w:rPr>
-        <w:t>racking, energy analysis..</w:t>
-      </w:r>
+        <w:t>racking, energy analysis</w:t>
+      </w:r>
+      <w:proofErr w:type="gramStart"/>
+      <w:r>
+        <w:rPr>
+          <w:sz w:val="18"/>
+        </w:rPr>
+        <w:t>..</w:t>
+      </w:r>
+      <w:proofErr w:type="gramEnd"/>
     </w:p>
     <w:p>
       <w:pPr>
@@ -428,7 +446,21 @@
         <w:rPr>
           <w:sz w:val="18"/>
         </w:rPr>
-        <w:t>dimension-free polytope winding and interpolation algorithm</w:t>
+        <w:t xml:space="preserve">dimension-free </w:t>
+      </w:r>
+      <w:proofErr w:type="spellStart"/>
+      <w:r>
+        <w:rPr>
+          <w:sz w:val="18"/>
+        </w:rPr>
+        <w:t>polytope</w:t>
+      </w:r>
+      <w:proofErr w:type="spellEnd"/>
+      <w:r>
+        <w:rPr>
+          <w:sz w:val="18"/>
+        </w:rPr>
+        <w:t xml:space="preserve"> winding and interpolation algorithm</w:t>
       </w:r>
       <w:r>
         <w:rPr>
@@ -509,11 +541,19 @@
           <w:sz w:val="18"/>
         </w:rPr>
       </w:pPr>
-      <w:r>
-        <w:rPr>
-          <w:sz w:val="18"/>
-        </w:rPr>
-        <w:t>Tetrahedra in a field</w:t>
+      <w:proofErr w:type="spellStart"/>
+      <w:r>
+        <w:rPr>
+          <w:sz w:val="18"/>
+        </w:rPr>
+        <w:t>Tetrahedra</w:t>
+      </w:r>
+      <w:proofErr w:type="spellEnd"/>
+      <w:r>
+        <w:rPr>
+          <w:sz w:val="18"/>
+        </w:rPr>
+        <w:t xml:space="preserve"> in a field</w:t>
       </w:r>
     </w:p>
     <w:p>
@@ -537,7 +577,14 @@
         <w:rPr>
           <w:sz w:val="18"/>
         </w:rPr>
-        <w:t xml:space="preserve"> T</w:t>
+        <w:t xml:space="preserve"> </w:t>
+      </w:r>
+      <w:proofErr w:type="spellStart"/>
+      <w:r>
+        <w:rPr>
+          <w:sz w:val="18"/>
+        </w:rPr>
+        <w:t>T</w:t>
       </w:r>
       <w:r>
         <w:rPr>
@@ -545,6 +592,7 @@
         </w:rPr>
         <w:t>esseract</w:t>
       </w:r>
+      <w:proofErr w:type="spellEnd"/>
     </w:p>
     <w:p>
       <w:pPr>
@@ -600,12 +648,14 @@
           <w:sz w:val="18"/>
         </w:rPr>
       </w:pPr>
+      <w:proofErr w:type="spellStart"/>
       <w:r>
         <w:rPr>
           <w:sz w:val="18"/>
         </w:rPr>
         <w:t>Realtime</w:t>
       </w:r>
+      <w:proofErr w:type="spellEnd"/>
       <w:r>
         <w:rPr>
           <w:sz w:val="18"/>
@@ -635,7 +685,39 @@
           <w:i/>
           <w:sz w:val="18"/>
         </w:rPr>
-        <w:t>View and configure audiovis from realtime buffers.</w:t>
+        <w:t xml:space="preserve">View and configure </w:t>
+      </w:r>
+      <w:proofErr w:type="spellStart"/>
+      <w:r>
+        <w:rPr>
+          <w:i/>
+          <w:sz w:val="18"/>
+        </w:rPr>
+        <w:t>audiovis</w:t>
+      </w:r>
+      <w:proofErr w:type="spellEnd"/>
+      <w:r>
+        <w:rPr>
+          <w:i/>
+          <w:sz w:val="18"/>
+        </w:rPr>
+        <w:t xml:space="preserve"> from </w:t>
+      </w:r>
+      <w:proofErr w:type="spellStart"/>
+      <w:r>
+        <w:rPr>
+          <w:i/>
+          <w:sz w:val="18"/>
+        </w:rPr>
+        <w:t>realtime</w:t>
+      </w:r>
+      <w:proofErr w:type="spellEnd"/>
+      <w:r>
+        <w:rPr>
+          <w:i/>
+          <w:sz w:val="18"/>
+        </w:rPr>
+        <w:t xml:space="preserve"> buffers.</w:t>
       </w:r>
     </w:p>
     <w:p>
@@ -680,12 +762,21 @@
         </w:rPr>
         <w:t xml:space="preserve">Configure </w:t>
       </w:r>
-      <w:r>
-        <w:rPr>
-          <w:i/>
-          <w:sz w:val="18"/>
-        </w:rPr>
-        <w:t>audiovis in advance, and save output to a file</w:t>
+      <w:proofErr w:type="spellStart"/>
+      <w:r>
+        <w:rPr>
+          <w:i/>
+          <w:sz w:val="18"/>
+        </w:rPr>
+        <w:t>audiovis</w:t>
+      </w:r>
+      <w:proofErr w:type="spellEnd"/>
+      <w:r>
+        <w:rPr>
+          <w:i/>
+          <w:sz w:val="18"/>
+        </w:rPr>
+        <w:t xml:space="preserve"> in advance, and save output to a file</w:t>
       </w:r>
     </w:p>
     <w:p>
@@ -758,8 +849,16 @@
         <w:rPr>
           <w:sz w:val="18"/>
         </w:rPr>
-        <w:t>, changelogs</w:t>
-      </w:r>
+        <w:t xml:space="preserve">, </w:t>
+      </w:r>
+      <w:proofErr w:type="spellStart"/>
+      <w:r>
+        <w:rPr>
+          <w:sz w:val="18"/>
+        </w:rPr>
+        <w:t>changelogs</w:t>
+      </w:r>
+      <w:proofErr w:type="spellEnd"/>
       <w:r>
         <w:rPr>
           <w:sz w:val="18"/>
@@ -887,8 +986,16 @@
         <w:rPr>
           <w:sz w:val="18"/>
         </w:rPr>
-        <w:t>logged in a changelog</w:t>
-      </w:r>
+        <w:t xml:space="preserve">logged in a </w:t>
+      </w:r>
+      <w:proofErr w:type="spellStart"/>
+      <w:r>
+        <w:rPr>
+          <w:sz w:val="18"/>
+        </w:rPr>
+        <w:t>changelog</w:t>
+      </w:r>
+      <w:proofErr w:type="spellEnd"/>
       <w:r>
         <w:rPr>
           <w:sz w:val="18"/>
@@ -994,7 +1101,21 @@
         <w:rPr>
           <w:sz w:val="18"/>
         </w:rPr>
-        <w:t>Tick-Tock Approach:</w:t>
+        <w:t>Tick-</w:t>
+      </w:r>
+      <w:proofErr w:type="spellStart"/>
+      <w:r>
+        <w:rPr>
+          <w:sz w:val="18"/>
+        </w:rPr>
+        <w:t>Tock</w:t>
+      </w:r>
+      <w:proofErr w:type="spellEnd"/>
+      <w:r>
+        <w:rPr>
+          <w:sz w:val="18"/>
+        </w:rPr>
+        <w:t xml:space="preserve"> Approach:</w:t>
       </w:r>
     </w:p>
     <w:p>
@@ -1164,8 +1285,16 @@
         <w:rPr>
           <w:sz w:val="18"/>
         </w:rPr>
-        <w:t>1.a.ii.1 – Multibuffer</w:t>
-      </w:r>
+        <w:t xml:space="preserve">1.a.ii.1 – </w:t>
+      </w:r>
+      <w:proofErr w:type="spellStart"/>
+      <w:r>
+        <w:rPr>
+          <w:sz w:val="18"/>
+        </w:rPr>
+        <w:t>Multibuffer</w:t>
+      </w:r>
+      <w:proofErr w:type="spellEnd"/>
     </w:p>
     <w:p>
       <w:pPr>
@@ -1246,7 +1375,21 @@
         <w:rPr>
           <w:sz w:val="18"/>
         </w:rPr>
-        <w:t>4.a. – Tetrahedra in a Field</w:t>
+        <w:t xml:space="preserve">4.a. – </w:t>
+      </w:r>
+      <w:proofErr w:type="spellStart"/>
+      <w:r>
+        <w:rPr>
+          <w:sz w:val="18"/>
+        </w:rPr>
+        <w:t>Tetrahedra</w:t>
+      </w:r>
+      <w:proofErr w:type="spellEnd"/>
+      <w:r>
+        <w:rPr>
+          <w:sz w:val="18"/>
+        </w:rPr>
+        <w:t xml:space="preserve"> in a Field</w:t>
       </w:r>
     </w:p>
     <w:p>
@@ -1444,6 +1587,7 @@
           <w:sz w:val="18"/>
         </w:rPr>
       </w:pPr>
+      <w:proofErr w:type="spellStart"/>
       <w:r>
         <w:rPr>
           <w:sz w:val="18"/>
@@ -1462,6 +1606,7 @@
         </w:rPr>
         <w:t>uffer</w:t>
       </w:r>
+      <w:proofErr w:type="spellEnd"/>
       <w:r>
         <w:rPr>
           <w:sz w:val="18"/>
@@ -1523,15 +1668,56 @@
           <w:i/>
           <w:sz w:val="18"/>
         </w:rPr>
-        <w:t xml:space="preserve"> (Note: you should look up deques/queues for this)</w:t>
-      </w:r>
-      <w:r>
-        <w:rPr>
-          <w:i/>
-          <w:sz w:val="18"/>
-        </w:rPr>
-        <w:t>. The multibuffer should be appendable</w:t>
-      </w:r>
+        <w:t xml:space="preserve"> (Note: you should look up </w:t>
+      </w:r>
+      <w:proofErr w:type="spellStart"/>
+      <w:r>
+        <w:rPr>
+          <w:i/>
+          <w:sz w:val="18"/>
+        </w:rPr>
+        <w:t>deques</w:t>
+      </w:r>
+      <w:proofErr w:type="spellEnd"/>
+      <w:r>
+        <w:rPr>
+          <w:i/>
+          <w:sz w:val="18"/>
+        </w:rPr>
+        <w:t>/queues for this)</w:t>
+      </w:r>
+      <w:r>
+        <w:rPr>
+          <w:i/>
+          <w:sz w:val="18"/>
+        </w:rPr>
+        <w:t xml:space="preserve">. The </w:t>
+      </w:r>
+      <w:proofErr w:type="spellStart"/>
+      <w:r>
+        <w:rPr>
+          <w:i/>
+          <w:sz w:val="18"/>
+        </w:rPr>
+        <w:t>multibuffer</w:t>
+      </w:r>
+      <w:proofErr w:type="spellEnd"/>
+      <w:r>
+        <w:rPr>
+          <w:i/>
+          <w:sz w:val="18"/>
+        </w:rPr>
+        <w:t xml:space="preserve"> should be </w:t>
+      </w:r>
+      <w:proofErr w:type="spellStart"/>
+      <w:r>
+        <w:rPr>
+          <w:i/>
+          <w:sz w:val="18"/>
+        </w:rPr>
+        <w:t>appendable</w:t>
+      </w:r>
+      <w:proofErr w:type="spellEnd"/>
       <w:r>
         <w:rPr>
           <w:i/>
@@ -1544,8 +1730,17 @@
           <w:i/>
           <w:sz w:val="18"/>
         </w:rPr>
-        <w:t>Bonus points: Later, when synchronisation is implemented, the multibuffer</w:t>
-      </w:r>
+        <w:t xml:space="preserve">Bonus points: Later, when synchronisation is implemented, the </w:t>
+      </w:r>
+      <w:proofErr w:type="spellStart"/>
+      <w:r>
+        <w:rPr>
+          <w:i/>
+          <w:sz w:val="18"/>
+        </w:rPr>
+        <w:t>multibuffer</w:t>
+      </w:r>
+      <w:proofErr w:type="spellEnd"/>
       <w:r>
         <w:rPr>
           <w:i/>
@@ -1659,7 +1854,23 @@
           <w:i/>
           <w:sz w:val="18"/>
         </w:rPr>
-        <w:t xml:space="preserve">should be obtainable from the multibuffer, with a certain </w:t>
+        <w:t xml:space="preserve">should be obtainable from the </w:t>
+      </w:r>
+      <w:proofErr w:type="spellStart"/>
+      <w:r>
+        <w:rPr>
+          <w:i/>
+          <w:sz w:val="18"/>
+        </w:rPr>
+        <w:t>multibuffer</w:t>
+      </w:r>
+      <w:proofErr w:type="spellEnd"/>
+      <w:r>
+        <w:rPr>
+          <w:i/>
+          <w:sz w:val="18"/>
+        </w:rPr>
+        <w:t xml:space="preserve">, with a certain </w:t>
       </w:r>
       <w:r>
         <w:rPr>
@@ -1776,7 +1987,23 @@
           <w:i/>
           <w:sz w:val="18"/>
         </w:rPr>
-        <w:t xml:space="preserve"> PortAudio safely</w:t>
+        <w:t xml:space="preserve"> </w:t>
+      </w:r>
+      <w:proofErr w:type="spellStart"/>
+      <w:r>
+        <w:rPr>
+          <w:i/>
+          <w:sz w:val="18"/>
+        </w:rPr>
+        <w:t>PortAudio</w:t>
+      </w:r>
+      <w:proofErr w:type="spellEnd"/>
+      <w:r>
+        <w:rPr>
+          <w:i/>
+          <w:sz w:val="18"/>
+        </w:rPr>
+        <w:t xml:space="preserve"> safely</w:t>
       </w:r>
       <w:r>
         <w:rPr>
@@ -1785,13 +2012,31 @@
         </w:rPr>
         <w:t xml:space="preserve"> with different settings: Channel No, Left/Right, Sample Size, </w:t>
       </w:r>
-      <w:r>
-        <w:rPr>
-          <w:i/>
-          <w:sz w:val="18"/>
-        </w:rPr>
-        <w:t>HostAPI, Device</w:t>
-      </w:r>
+      <w:proofErr w:type="spellStart"/>
+      <w:r>
+        <w:rPr>
+          <w:i/>
+          <w:sz w:val="18"/>
+        </w:rPr>
+        <w:t>HostAPI</w:t>
+      </w:r>
+      <w:proofErr w:type="spellEnd"/>
+      <w:r>
+        <w:rPr>
+          <w:i/>
+          <w:sz w:val="18"/>
+        </w:rPr>
+        <w:t xml:space="preserve">, </w:t>
+      </w:r>
+      <w:proofErr w:type="gramStart"/>
+      <w:r>
+        <w:rPr>
+          <w:i/>
+          <w:sz w:val="18"/>
+        </w:rPr>
+        <w:t>Device</w:t>
+      </w:r>
+      <w:proofErr w:type="gramEnd"/>
       <w:r>
         <w:rPr>
           <w:sz w:val="18"/>
@@ -2023,7 +2268,23 @@
           <w:i/>
           <w:sz w:val="18"/>
         </w:rPr>
-        <w:t>with the PortAudio recorder</w:t>
+        <w:t xml:space="preserve">with the </w:t>
+      </w:r>
+      <w:proofErr w:type="spellStart"/>
+      <w:r>
+        <w:rPr>
+          <w:i/>
+          <w:sz w:val="18"/>
+        </w:rPr>
+        <w:t>PortAudio</w:t>
+      </w:r>
+      <w:proofErr w:type="spellEnd"/>
+      <w:r>
+        <w:rPr>
+          <w:i/>
+          <w:sz w:val="18"/>
+        </w:rPr>
+        <w:t xml:space="preserve"> recorder</w:t>
       </w:r>
       <w:r>
         <w:rPr>
@@ -2235,21 +2496,85 @@
           <w:i/>
           <w:sz w:val="18"/>
         </w:rPr>
-        <w:t>Windows are held as shared</w:t>
-      </w:r>
-      <w:r>
-        <w:rPr>
-          <w:i/>
-          <w:sz w:val="18"/>
-        </w:rPr>
-        <w:t>_ptrs by the UserInterface class</w:t>
-      </w:r>
-      <w:r>
-        <w:rPr>
-          <w:i/>
-          <w:sz w:val="18"/>
-        </w:rPr>
-        <w:t xml:space="preserve">, and Settings are held as shared_ptrs by the </w:t>
+        <w:t xml:space="preserve">Windows are held as </w:t>
+      </w:r>
+      <w:proofErr w:type="spellStart"/>
+      <w:r>
+        <w:rPr>
+          <w:i/>
+          <w:sz w:val="18"/>
+        </w:rPr>
+        <w:t>shared</w:t>
+      </w:r>
+      <w:r>
+        <w:rPr>
+          <w:i/>
+          <w:sz w:val="18"/>
+        </w:rPr>
+        <w:t>_ptrs</w:t>
+      </w:r>
+      <w:proofErr w:type="spellEnd"/>
+      <w:r>
+        <w:rPr>
+          <w:i/>
+          <w:sz w:val="18"/>
+        </w:rPr>
+        <w:t xml:space="preserve"> by the </w:t>
+      </w:r>
+      <w:proofErr w:type="spellStart"/>
+      <w:r>
+        <w:rPr>
+          <w:i/>
+          <w:sz w:val="18"/>
+        </w:rPr>
+        <w:t>UserInterface</w:t>
+      </w:r>
+      <w:proofErr w:type="spellEnd"/>
+      <w:r>
+        <w:rPr>
+          <w:i/>
+          <w:sz w:val="18"/>
+        </w:rPr>
+        <w:t xml:space="preserve"> </w:t>
+      </w:r>
+      <w:proofErr w:type="gramStart"/>
+      <w:r>
+        <w:rPr>
+          <w:i/>
+          <w:sz w:val="18"/>
+        </w:rPr>
+        <w:t>class</w:t>
+      </w:r>
+      <w:r>
+        <w:rPr>
+          <w:i/>
+          <w:sz w:val="18"/>
+        </w:rPr>
+        <w:t>,</w:t>
+      </w:r>
+      <w:proofErr w:type="gramEnd"/>
+      <w:r>
+        <w:rPr>
+          <w:i/>
+          <w:sz w:val="18"/>
+        </w:rPr>
+        <w:t xml:space="preserve"> and Settings are held as </w:t>
+      </w:r>
+      <w:proofErr w:type="spellStart"/>
+      <w:r>
+        <w:rPr>
+          <w:i/>
+          <w:sz w:val="18"/>
+        </w:rPr>
+        <w:t>shared_ptrs</w:t>
+      </w:r>
+      <w:proofErr w:type="spellEnd"/>
+      <w:r>
+        <w:rPr>
+          <w:i/>
+          <w:sz w:val="18"/>
+        </w:rPr>
+        <w:t xml:space="preserve"> by the </w:t>
       </w:r>
       <w:r>
         <w:rPr>
@@ -2279,12 +2604,21 @@
         </w:rPr>
         <w:t xml:space="preserve"> Unanswered: If I start recording or restart the audio interface for instance, what makes the call to do this? </w:t>
       </w:r>
-      <w:r>
-        <w:rPr>
-          <w:i/>
-          <w:sz w:val="18"/>
-        </w:rPr>
-        <w:t>i.e. You might not want to ask the UI to do this directly, since then you rely on the UI for behaviour. You don’t want to ask the settings to do this because it</w:t>
+      <w:proofErr w:type="gramStart"/>
+      <w:r>
+        <w:rPr>
+          <w:i/>
+          <w:sz w:val="18"/>
+        </w:rPr>
+        <w:t>i.e</w:t>
+      </w:r>
+      <w:proofErr w:type="gramEnd"/>
+      <w:r>
+        <w:rPr>
+          <w:i/>
+          <w:sz w:val="18"/>
+        </w:rPr>
+        <w:t>. You might not want to ask the UI to do this directly, since then you rely on the UI for behaviour. You don’t want to ask the settings to do this because it</w:t>
       </w:r>
       <w:r>
         <w:rPr>
@@ -2764,8 +3098,17 @@
           <w:i/>
           <w:sz w:val="18"/>
         </w:rPr>
-        <w:t xml:space="preserve"> initialised</w:t>
-      </w:r>
+        <w:t xml:space="preserve"> </w:t>
+      </w:r>
+      <w:proofErr w:type="gramStart"/>
+      <w:r>
+        <w:rPr>
+          <w:i/>
+          <w:sz w:val="18"/>
+        </w:rPr>
+        <w:t>initialised</w:t>
+      </w:r>
+      <w:proofErr w:type="gramEnd"/>
       <w:r>
         <w:rPr>
           <w:i/>
@@ -2854,13 +3197,27 @@
         <w:rPr>
           <w:sz w:val="18"/>
         </w:rPr>
-        <w:t xml:space="preserve">Part I </w:t>
-      </w:r>
-      <w:r>
-        <w:rPr>
-          <w:sz w:val="18"/>
-        </w:rPr>
-        <w:t xml:space="preserve">: </w:t>
+        <w:t xml:space="preserve">Part </w:t>
+      </w:r>
+      <w:proofErr w:type="gramStart"/>
+      <w:r>
+        <w:rPr>
+          <w:sz w:val="18"/>
+        </w:rPr>
+        <w:t xml:space="preserve">I </w:t>
+      </w:r>
+      <w:r>
+        <w:rPr>
+          <w:sz w:val="18"/>
+        </w:rPr>
+        <w:t>:</w:t>
+      </w:r>
+      <w:proofErr w:type="gramEnd"/>
+      <w:r>
+        <w:rPr>
+          <w:sz w:val="18"/>
+        </w:rPr>
+        <w:t xml:space="preserve"> </w:t>
       </w:r>
       <w:r>
         <w:rPr>
@@ -2896,8 +3253,16 @@
         <w:rPr>
           <w:sz w:val="18"/>
         </w:rPr>
-        <w:t xml:space="preserve"> Controller_VideoRendering</w:t>
-      </w:r>
+        <w:t xml:space="preserve"> </w:t>
+      </w:r>
+      <w:proofErr w:type="spellStart"/>
+      <w:r>
+        <w:rPr>
+          <w:sz w:val="18"/>
+        </w:rPr>
+        <w:t>Controller_VideoRendering</w:t>
+      </w:r>
+      <w:proofErr w:type="spellEnd"/>
     </w:p>
     <w:p>
       <w:pPr>
@@ -2955,7 +3320,23 @@
           <w:i/>
           <w:sz w:val="18"/>
         </w:rPr>
-        <w:t>A window from which you can show/hide all other windows, itself toggleable with a hotkey</w:t>
+        <w:t xml:space="preserve">A window from which you can show/hide all other windows, itself </w:t>
+      </w:r>
+      <w:proofErr w:type="spellStart"/>
+      <w:r>
+        <w:rPr>
+          <w:i/>
+          <w:sz w:val="18"/>
+        </w:rPr>
+        <w:t>toggleable</w:t>
+      </w:r>
+      <w:proofErr w:type="spellEnd"/>
+      <w:r>
+        <w:rPr>
+          <w:i/>
+          <w:sz w:val="18"/>
+        </w:rPr>
+        <w:t xml:space="preserve"> with a hotkey</w:t>
       </w:r>
       <w:r>
         <w:rPr>
@@ -3085,8 +3466,17 @@
           <w:b/>
           <w:sz w:val="18"/>
         </w:rPr>
-        <w:t>Audio Attribute Mapper</w:t>
-      </w:r>
+        <w:t xml:space="preserve">Audio Attribute </w:t>
+      </w:r>
+      <w:proofErr w:type="spellStart"/>
+      <w:r>
+        <w:rPr>
+          <w:b/>
+          <w:sz w:val="18"/>
+        </w:rPr>
+        <w:t>Mapper</w:t>
+      </w:r>
+      <w:proofErr w:type="spellEnd"/>
       <w:r>
         <w:rPr>
           <w:b/>
@@ -3198,7 +3588,23 @@
           <w:i/>
           <w:sz w:val="18"/>
         </w:rPr>
-        <w:t>Use commonality in vertex/shader info to s</w:t>
+        <w:t>Use commonality in vertex/</w:t>
+      </w:r>
+      <w:proofErr w:type="spellStart"/>
+      <w:r>
+        <w:rPr>
+          <w:i/>
+          <w:sz w:val="18"/>
+        </w:rPr>
+        <w:t>shader</w:t>
+      </w:r>
+      <w:proofErr w:type="spellEnd"/>
+      <w:r>
+        <w:rPr>
+          <w:i/>
+          <w:sz w:val="18"/>
+        </w:rPr>
+        <w:t xml:space="preserve"> info to s</w:t>
       </w:r>
       <w:r>
         <w:rPr>
@@ -3353,6 +3759,58 @@
       <w:pPr>
         <w:pStyle w:val="ListParagraph"/>
         <w:numPr>
+          <w:ilvl w:val="1"/>
+          <w:numId w:val="9"/>
+        </w:numPr>
+        <w:rPr>
+          <w:sz w:val="18"/>
+        </w:rPr>
+      </w:pPr>
+      <w:r>
+        <w:rPr>
+          <w:b/>
+          <w:sz w:val="18"/>
+        </w:rPr>
+        <w:t>Scene</w:t>
+      </w:r>
+      <w:r>
+        <w:rPr>
+          <w:b/>
+          <w:sz w:val="18"/>
+        </w:rPr>
+        <w:t xml:space="preserve">: </w:t>
+      </w:r>
+      <w:r>
+        <w:rPr>
+          <w:sz w:val="18"/>
+        </w:rPr>
+        <w:t>(</w:t>
+      </w:r>
+      <w:r>
+        <w:rPr>
+          <w:i/>
+          <w:sz w:val="18"/>
+        </w:rPr>
+        <w:t>The scene should hold and render all visualisations and manage OpenGL state.</w:t>
+      </w:r>
+      <w:r>
+        <w:rPr>
+          <w:i/>
+          <w:sz w:val="18"/>
+        </w:rPr>
+        <w:t xml:space="preserve"> It should also mediate communication on a global level between non-UI OpenGL models and views</w:t>
+      </w:r>
+      <w:r>
+        <w:rPr>
+          <w:sz w:val="18"/>
+        </w:rPr>
+        <w:t>.</w:t>
+      </w:r>
+    </w:p>
+    <w:p>
+      <w:pPr>
+        <w:pStyle w:val="ListParagraph"/>
+        <w:numPr>
           <w:ilvl w:val="0"/>
           <w:numId w:val="9"/>
         </w:numPr>
@@ -3379,12 +3837,21 @@
           <w:sz w:val="18"/>
         </w:rPr>
       </w:pPr>
-      <w:r>
-        <w:rPr>
-          <w:b/>
-          <w:sz w:val="18"/>
-        </w:rPr>
-        <w:t xml:space="preserve">Tetrahedra in a Field: </w:t>
+      <w:proofErr w:type="spellStart"/>
+      <w:r>
+        <w:rPr>
+          <w:b/>
+          <w:sz w:val="18"/>
+        </w:rPr>
+        <w:t>Tetrahedra</w:t>
+      </w:r>
+      <w:proofErr w:type="spellEnd"/>
+      <w:r>
+        <w:rPr>
+          <w:b/>
+          <w:sz w:val="18"/>
+        </w:rPr>
+        <w:t xml:space="preserve"> in a Field: </w:t>
       </w:r>
       <w:r>
         <w:rPr>
@@ -3393,12 +3860,21 @@
         </w:rPr>
         <w:t>(</w:t>
       </w:r>
-      <w:r>
-        <w:rPr>
-          <w:i/>
-          <w:sz w:val="18"/>
-        </w:rPr>
-        <w:t>Tetrahedra are generated with some thrust in a direction</w:t>
+      <w:proofErr w:type="spellStart"/>
+      <w:r>
+        <w:rPr>
+          <w:i/>
+          <w:sz w:val="18"/>
+        </w:rPr>
+        <w:t>Tetrahedra</w:t>
+      </w:r>
+      <w:proofErr w:type="spellEnd"/>
+      <w:r>
+        <w:rPr>
+          <w:i/>
+          <w:sz w:val="18"/>
+        </w:rPr>
+        <w:t xml:space="preserve"> are generated with some thrust in a direction</w:t>
       </w:r>
       <w:r>
         <w:rPr>
@@ -3668,7 +4144,23 @@
           <w:i/>
           <w:sz w:val="18"/>
         </w:rPr>
-        <w:t xml:space="preserve">write the framebuffer </w:t>
+        <w:t xml:space="preserve">write the </w:t>
+      </w:r>
+      <w:proofErr w:type="spellStart"/>
+      <w:r>
+        <w:rPr>
+          <w:i/>
+          <w:sz w:val="18"/>
+        </w:rPr>
+        <w:t>framebuffer</w:t>
+      </w:r>
+      <w:proofErr w:type="spellEnd"/>
+      <w:r>
+        <w:rPr>
+          <w:i/>
+          <w:sz w:val="18"/>
+        </w:rPr>
+        <w:t xml:space="preserve"> </w:t>
       </w:r>
       <w:r>
         <w:rPr>
@@ -3713,13 +4205,27 @@
         <w:rPr>
           <w:sz w:val="18"/>
         </w:rPr>
-        <w:t>Part I</w:t>
-      </w:r>
-      <w:r>
-        <w:rPr>
-          <w:sz w:val="18"/>
-        </w:rPr>
-        <w:t xml:space="preserve"> : </w:t>
+        <w:t xml:space="preserve">Part </w:t>
+      </w:r>
+      <w:proofErr w:type="gramStart"/>
+      <w:r>
+        <w:rPr>
+          <w:sz w:val="18"/>
+        </w:rPr>
+        <w:t>I</w:t>
+      </w:r>
+      <w:r>
+        <w:rPr>
+          <w:sz w:val="18"/>
+        </w:rPr>
+        <w:t xml:space="preserve"> :</w:t>
+      </w:r>
+      <w:proofErr w:type="gramEnd"/>
+      <w:r>
+        <w:rPr>
+          <w:sz w:val="18"/>
+        </w:rPr>
+        <w:t xml:space="preserve"> </w:t>
       </w:r>
       <w:r>
         <w:rPr>
@@ -3758,12 +4264,21 @@
         </w:rPr>
         <w:t xml:space="preserve">a </w:t>
       </w:r>
-      <w:r>
-        <w:rPr>
-          <w:i/>
-          <w:sz w:val="18"/>
-        </w:rPr>
-        <w:t>vcxproject for it. Get libraries and produce includes &amp; policy for it. Modularise it so that it is easy to incorporate to the main project.</w:t>
+      <w:proofErr w:type="spellStart"/>
+      <w:r>
+        <w:rPr>
+          <w:i/>
+          <w:sz w:val="18"/>
+        </w:rPr>
+        <w:t>vcxproject</w:t>
+      </w:r>
+      <w:proofErr w:type="spellEnd"/>
+      <w:r>
+        <w:rPr>
+          <w:i/>
+          <w:sz w:val="18"/>
+        </w:rPr>
+        <w:t xml:space="preserve"> for it. Get libraries and produce includes &amp; policy for it. Modularise it so that it is easy to incorporate to the main project.</w:t>
       </w:r>
       <w:r>
         <w:rPr>
@@ -3788,7 +4303,21 @@
         <w:rPr>
           <w:sz w:val="18"/>
         </w:rPr>
-        <w:t xml:space="preserve">Part II : </w:t>
+        <w:t xml:space="preserve">Part </w:t>
+      </w:r>
+      <w:proofErr w:type="gramStart"/>
+      <w:r>
+        <w:rPr>
+          <w:sz w:val="18"/>
+        </w:rPr>
+        <w:t>II :</w:t>
+      </w:r>
+      <w:proofErr w:type="gramEnd"/>
+      <w:r>
+        <w:rPr>
+          <w:sz w:val="18"/>
+        </w:rPr>
+        <w:t xml:space="preserve"> </w:t>
       </w:r>
       <w:r>
         <w:rPr>
@@ -4004,8 +4533,16 @@
         <w:rPr>
           <w:sz w:val="18"/>
         </w:rPr>
-        <w:t xml:space="preserve"> for github</w:t>
-      </w:r>
+        <w:t xml:space="preserve"> for </w:t>
+      </w:r>
+      <w:proofErr w:type="spellStart"/>
+      <w:r>
+        <w:rPr>
+          <w:sz w:val="18"/>
+        </w:rPr>
+        <w:t>github</w:t>
+      </w:r>
+      <w:proofErr w:type="spellEnd"/>
       <w:r>
         <w:rPr>
           <w:sz w:val="18"/>
@@ -4448,6 +4985,7 @@
         <w:rPr>
           <w:sz w:val="18"/>
         </w:rPr>
+        <w:lastRenderedPageBreak/>
         <w:t>If you are doing audio processing in advance, and also moving mapped attributes along a ring of parameters for a visualisation, then:</w:t>
       </w:r>
     </w:p>
@@ -4466,7 +5004,6 @@
         <w:rPr>
           <w:sz w:val="18"/>
         </w:rPr>
-        <w:lastRenderedPageBreak/>
         <w:t xml:space="preserve">You’ll need to know the range of all of these properties in advance, to be able to normalise their contributions to </w:t>
       </w:r>
       <w:r>
@@ -4552,13 +5089,41 @@
         <w:rPr>
           <w:sz w:val="18"/>
         </w:rPr>
-        <w:t xml:space="preserve">You should have two options by default: Scripted &amp; Realtime. </w:t>
-      </w:r>
-      <w:r>
-        <w:rPr>
-          <w:sz w:val="18"/>
-        </w:rPr>
-        <w:t>Scripted is enabled if the program is ran with a “.xml” file.</w:t>
+        <w:t xml:space="preserve">You should have two options by default: Scripted &amp; </w:t>
+      </w:r>
+      <w:proofErr w:type="spellStart"/>
+      <w:r>
+        <w:rPr>
+          <w:sz w:val="18"/>
+        </w:rPr>
+        <w:t>Realtime</w:t>
+      </w:r>
+      <w:proofErr w:type="spellEnd"/>
+      <w:r>
+        <w:rPr>
+          <w:sz w:val="18"/>
+        </w:rPr>
+        <w:t xml:space="preserve">. </w:t>
+      </w:r>
+      <w:r>
+        <w:rPr>
+          <w:sz w:val="18"/>
+        </w:rPr>
+        <w:t xml:space="preserve">Scripted is enabled if the program is ran with </w:t>
+      </w:r>
+      <w:proofErr w:type="gramStart"/>
+      <w:r>
+        <w:rPr>
+          <w:sz w:val="18"/>
+        </w:rPr>
+        <w:t>a</w:t>
+      </w:r>
+      <w:proofErr w:type="gramEnd"/>
+      <w:r>
+        <w:rPr>
+          <w:sz w:val="18"/>
+        </w:rPr>
+        <w:t xml:space="preserve"> “.xml” file.</w:t>
       </w:r>
     </w:p>
     <w:p>
@@ -6393,7 +6958,7 @@
   <a:extraClrSchemeLst/>
   <a:extLst>
     <a:ext uri="{05A4C25C-085E-4340-85A3-A5531E510DB2}">
-      <thm15:themeFamily xmlns:thm15="http://schemas.microsoft.com/office/thememl/2012/main" xmlns="" name="Office Theme" id="{62F939B6-93AF-4DB8-9C6B-D6C7DFDC589F}" vid="{4A3C46E8-61CC-4603-A589-7422A47A8E4A}"/>
+      <thm15:themeFamily xmlns="" xmlns:thm15="http://schemas.microsoft.com/office/thememl/2012/main" name="Office Theme" id="{62F939B6-93AF-4DB8-9C6B-D6C7DFDC589F}" vid="{4A3C46E8-61CC-4603-A589-7422A47A8E4A}"/>
     </a:ext>
   </a:extLst>
 </a:theme>

</xml_diff>

<commit_message>
-> FFT: 	-> Added signal power calculation (check) 	-> Added hanning window -> Design: 	-> Imperative to focus on applications of geometric algebra as function of project, since this is why you started.
</commit_message>
<xml_diff>
--- a/Requirements & Design.docx
+++ b/Requirements & Design.docx
@@ -14,6 +14,63 @@
           <w:b/>
           <w:sz w:val="20"/>
         </w:rPr>
+        <w:t>Organisational Note</w:t>
+      </w:r>
+    </w:p>
+    <w:p>
+      <w:pPr>
+        <w:pStyle w:val="ListParagraph"/>
+        <w:numPr>
+          <w:ilvl w:val="0"/>
+          <w:numId w:val="12"/>
+        </w:numPr>
+        <w:rPr>
+          <w:sz w:val="20"/>
+        </w:rPr>
+      </w:pPr>
+      <w:r>
+        <w:rPr>
+          <w:sz w:val="20"/>
+        </w:rPr>
+        <w:t>You are not to touch this project unless you intend to add a geometric algebra based visualisation</w:t>
+      </w:r>
+      <w:r>
+        <w:rPr>
+          <w:sz w:val="20"/>
+        </w:rPr>
+        <w:t xml:space="preserve"> by the next version</w:t>
+      </w:r>
+      <w:r>
+        <w:rPr>
+          <w:sz w:val="20"/>
+        </w:rPr>
+        <w:t xml:space="preserve">. </w:t>
+      </w:r>
+      <w:r>
+        <w:rPr>
+          <w:sz w:val="20"/>
+        </w:rPr>
+        <w:t xml:space="preserve">You should incorporate the </w:t>
+      </w:r>
+      <w:r>
+        <w:rPr>
+          <w:sz w:val="20"/>
+        </w:rPr>
+        <w:t>You have spent enough time on administration.</w:t>
+      </w:r>
+    </w:p>
+    <w:p>
+      <w:pPr>
+        <w:rPr>
+          <w:b/>
+          <w:sz w:val="20"/>
+        </w:rPr>
+      </w:pPr>
+      <w:r>
+        <w:rPr>
+          <w:b/>
+          <w:sz w:val="20"/>
+        </w:rPr>
         <w:t>Introduction</w:t>
       </w:r>
     </w:p>
@@ -23,19 +80,11 @@
           <w:sz w:val="18"/>
         </w:rPr>
       </w:pPr>
-      <w:proofErr w:type="spellStart"/>
-      <w:r>
-        <w:rPr>
-          <w:sz w:val="18"/>
-        </w:rPr>
-        <w:t>AudioVisual</w:t>
-      </w:r>
-      <w:proofErr w:type="spellEnd"/>
-      <w:r>
-        <w:rPr>
-          <w:sz w:val="18"/>
-        </w:rPr>
-        <w:t xml:space="preserve"> is an OpenGL/Audio project </w:t>
+      <w:r>
+        <w:rPr>
+          <w:sz w:val="18"/>
+        </w:rPr>
+        <w:t xml:space="preserve">AudioVisual is an OpenGL/Audio project </w:t>
       </w:r>
       <w:r>
         <w:rPr>
@@ -130,7 +179,6 @@
         </w:rPr>
         <w:t xml:space="preserve"> </w:t>
       </w:r>
-      <w:proofErr w:type="spellStart"/>
       <w:r>
         <w:rPr>
           <w:sz w:val="18"/>
@@ -143,7 +191,6 @@
         </w:rPr>
         <w:t>ealtime</w:t>
       </w:r>
-      <w:proofErr w:type="spellEnd"/>
       <w:r>
         <w:rPr>
           <w:sz w:val="18"/>
@@ -214,16 +261,8 @@
         <w:rPr>
           <w:sz w:val="18"/>
         </w:rPr>
-        <w:t>racking, energy analysis</w:t>
-      </w:r>
-      <w:proofErr w:type="gramStart"/>
-      <w:r>
-        <w:rPr>
-          <w:sz w:val="18"/>
-        </w:rPr>
-        <w:t>..</w:t>
-      </w:r>
-      <w:proofErr w:type="gramEnd"/>
+        <w:t>racking, energy analysis..</w:t>
+      </w:r>
     </w:p>
     <w:p>
       <w:pPr>
@@ -446,21 +485,7 @@
         <w:rPr>
           <w:sz w:val="18"/>
         </w:rPr>
-        <w:t xml:space="preserve">dimension-free </w:t>
-      </w:r>
-      <w:proofErr w:type="spellStart"/>
-      <w:r>
-        <w:rPr>
-          <w:sz w:val="18"/>
-        </w:rPr>
-        <w:t>polytope</w:t>
-      </w:r>
-      <w:proofErr w:type="spellEnd"/>
-      <w:r>
-        <w:rPr>
-          <w:sz w:val="18"/>
-        </w:rPr>
-        <w:t xml:space="preserve"> winding and interpolation algorithm</w:t>
+        <w:t>dimension-free polytope winding and interpolation algorithm</w:t>
       </w:r>
       <w:r>
         <w:rPr>
@@ -485,7 +510,7 @@
           <w:b/>
           <w:sz w:val="18"/>
         </w:rPr>
-        <w:t>Visualisations</w:t>
+        <w:t>Geometric Algebra</w:t>
       </w:r>
     </w:p>
     <w:p>
@@ -503,6 +528,74 @@
         <w:rPr>
           <w:sz w:val="18"/>
         </w:rPr>
+        <w:t xml:space="preserve">An incorporation of an implementation of geometric algebra (say </w:t>
+      </w:r>
+      <w:r>
+        <w:rPr>
+          <w:i/>
+          <w:sz w:val="18"/>
+        </w:rPr>
+        <w:t>versor</w:t>
+      </w:r>
+      <w:r>
+        <w:rPr>
+          <w:sz w:val="18"/>
+        </w:rPr>
+        <w:t xml:space="preserve">), into the </w:t>
+      </w:r>
+      <w:r>
+        <w:rPr>
+          <w:sz w:val="18"/>
+        </w:rPr>
+        <w:t>structure of your</w:t>
+      </w:r>
+      <w:r>
+        <w:rPr>
+          <w:sz w:val="18"/>
+        </w:rPr>
+        <w:t xml:space="preserve"> visualisations</w:t>
+      </w:r>
+      <w:r>
+        <w:rPr>
+          <w:sz w:val="18"/>
+        </w:rPr>
+        <w:t>.</w:t>
+      </w:r>
+    </w:p>
+    <w:p>
+      <w:pPr>
+        <w:pStyle w:val="ListParagraph"/>
+        <w:numPr>
+          <w:ilvl w:val="0"/>
+          <w:numId w:val="8"/>
+        </w:numPr>
+        <w:rPr>
+          <w:sz w:val="18"/>
+        </w:rPr>
+      </w:pPr>
+      <w:r>
+        <w:rPr>
+          <w:b/>
+          <w:sz w:val="18"/>
+        </w:rPr>
+        <w:t>Visualisations</w:t>
+      </w:r>
+    </w:p>
+    <w:p>
+      <w:pPr>
+        <w:pStyle w:val="ListParagraph"/>
+        <w:numPr>
+          <w:ilvl w:val="1"/>
+          <w:numId w:val="8"/>
+        </w:numPr>
+        <w:rPr>
+          <w:sz w:val="18"/>
+        </w:rPr>
+      </w:pPr>
+      <w:r>
+        <w:rPr>
+          <w:sz w:val="18"/>
+        </w:rPr>
         <w:t xml:space="preserve">A set of </w:t>
       </w:r>
       <w:r>
@@ -541,19 +634,11 @@
           <w:sz w:val="18"/>
         </w:rPr>
       </w:pPr>
-      <w:proofErr w:type="spellStart"/>
-      <w:r>
-        <w:rPr>
-          <w:sz w:val="18"/>
-        </w:rPr>
-        <w:t>Tetrahedra</w:t>
-      </w:r>
-      <w:proofErr w:type="spellEnd"/>
-      <w:r>
-        <w:rPr>
-          <w:sz w:val="18"/>
-        </w:rPr>
-        <w:t xml:space="preserve"> in a field</w:t>
+      <w:r>
+        <w:rPr>
+          <w:sz w:val="18"/>
+        </w:rPr>
+        <w:t>Tetrahedra in a field</w:t>
       </w:r>
     </w:p>
     <w:p>
@@ -577,14 +662,7 @@
         <w:rPr>
           <w:sz w:val="18"/>
         </w:rPr>
-        <w:t xml:space="preserve"> </w:t>
-      </w:r>
-      <w:proofErr w:type="spellStart"/>
-      <w:r>
-        <w:rPr>
-          <w:sz w:val="18"/>
-        </w:rPr>
-        <w:t>T</w:t>
+        <w:t xml:space="preserve"> T</w:t>
       </w:r>
       <w:r>
         <w:rPr>
@@ -592,7 +670,6 @@
         </w:rPr>
         <w:t>esseract</w:t>
       </w:r>
-      <w:proofErr w:type="spellEnd"/>
     </w:p>
     <w:p>
       <w:pPr>
@@ -648,14 +725,12 @@
           <w:sz w:val="18"/>
         </w:rPr>
       </w:pPr>
-      <w:proofErr w:type="spellStart"/>
       <w:r>
         <w:rPr>
           <w:sz w:val="18"/>
         </w:rPr>
         <w:t>Realtime</w:t>
       </w:r>
-      <w:proofErr w:type="spellEnd"/>
       <w:r>
         <w:rPr>
           <w:sz w:val="18"/>
@@ -685,39 +760,7 @@
           <w:i/>
           <w:sz w:val="18"/>
         </w:rPr>
-        <w:t xml:space="preserve">View and configure </w:t>
-      </w:r>
-      <w:proofErr w:type="spellStart"/>
-      <w:r>
-        <w:rPr>
-          <w:i/>
-          <w:sz w:val="18"/>
-        </w:rPr>
-        <w:t>audiovis</w:t>
-      </w:r>
-      <w:proofErr w:type="spellEnd"/>
-      <w:r>
-        <w:rPr>
-          <w:i/>
-          <w:sz w:val="18"/>
-        </w:rPr>
-        <w:t xml:space="preserve"> from </w:t>
-      </w:r>
-      <w:proofErr w:type="spellStart"/>
-      <w:r>
-        <w:rPr>
-          <w:i/>
-          <w:sz w:val="18"/>
-        </w:rPr>
-        <w:t>realtime</w:t>
-      </w:r>
-      <w:proofErr w:type="spellEnd"/>
-      <w:r>
-        <w:rPr>
-          <w:i/>
-          <w:sz w:val="18"/>
-        </w:rPr>
-        <w:t xml:space="preserve"> buffers.</w:t>
+        <w:t>View and configure audiovis from realtime buffers.</w:t>
       </w:r>
     </w:p>
     <w:p>
@@ -762,21 +805,12 @@
         </w:rPr>
         <w:t xml:space="preserve">Configure </w:t>
       </w:r>
-      <w:proofErr w:type="spellStart"/>
-      <w:r>
-        <w:rPr>
-          <w:i/>
-          <w:sz w:val="18"/>
-        </w:rPr>
-        <w:t>audiovis</w:t>
-      </w:r>
-      <w:proofErr w:type="spellEnd"/>
-      <w:r>
-        <w:rPr>
-          <w:i/>
-          <w:sz w:val="18"/>
-        </w:rPr>
-        <w:t xml:space="preserve"> in advance, and save output to a file</w:t>
+      <w:r>
+        <w:rPr>
+          <w:i/>
+          <w:sz w:val="18"/>
+        </w:rPr>
+        <w:t>audiovis in advance, and save output to a file</w:t>
       </w:r>
     </w:p>
     <w:p>
@@ -849,16 +883,8 @@
         <w:rPr>
           <w:sz w:val="18"/>
         </w:rPr>
-        <w:t xml:space="preserve">, </w:t>
-      </w:r>
-      <w:proofErr w:type="spellStart"/>
-      <w:r>
-        <w:rPr>
-          <w:sz w:val="18"/>
-        </w:rPr>
-        <w:t>changelogs</w:t>
-      </w:r>
-      <w:proofErr w:type="spellEnd"/>
+        <w:t>, changelogs</w:t>
+      </w:r>
       <w:r>
         <w:rPr>
           <w:sz w:val="18"/>
@@ -986,16 +1012,8 @@
         <w:rPr>
           <w:sz w:val="18"/>
         </w:rPr>
-        <w:t xml:space="preserve">logged in a </w:t>
-      </w:r>
-      <w:proofErr w:type="spellStart"/>
-      <w:r>
-        <w:rPr>
-          <w:sz w:val="18"/>
-        </w:rPr>
-        <w:t>changelog</w:t>
-      </w:r>
-      <w:proofErr w:type="spellEnd"/>
+        <w:t>logged in a changelog</w:t>
+      </w:r>
       <w:r>
         <w:rPr>
           <w:sz w:val="18"/>
@@ -1101,21 +1119,7 @@
         <w:rPr>
           <w:sz w:val="18"/>
         </w:rPr>
-        <w:t>Tick-</w:t>
-      </w:r>
-      <w:proofErr w:type="spellStart"/>
-      <w:r>
-        <w:rPr>
-          <w:sz w:val="18"/>
-        </w:rPr>
-        <w:t>Tock</w:t>
-      </w:r>
-      <w:proofErr w:type="spellEnd"/>
-      <w:r>
-        <w:rPr>
-          <w:sz w:val="18"/>
-        </w:rPr>
-        <w:t xml:space="preserve"> Approach:</w:t>
+        <w:t>Tick-Tock Approach:</w:t>
       </w:r>
     </w:p>
     <w:p>
@@ -1285,16 +1289,8 @@
         <w:rPr>
           <w:sz w:val="18"/>
         </w:rPr>
-        <w:t xml:space="preserve">1.a.ii.1 – </w:t>
-      </w:r>
-      <w:proofErr w:type="spellStart"/>
-      <w:r>
-        <w:rPr>
-          <w:sz w:val="18"/>
-        </w:rPr>
-        <w:t>Multibuffer</w:t>
-      </w:r>
-      <w:proofErr w:type="spellEnd"/>
+        <w:t>1.a.ii.1 – Multibuffer</w:t>
+      </w:r>
     </w:p>
     <w:p>
       <w:pPr>
@@ -1375,21 +1371,8 @@
         <w:rPr>
           <w:sz w:val="18"/>
         </w:rPr>
-        <w:t xml:space="preserve">4.a. – </w:t>
-      </w:r>
-      <w:proofErr w:type="spellStart"/>
-      <w:r>
-        <w:rPr>
-          <w:sz w:val="18"/>
-        </w:rPr>
-        <w:t>Tetrahedra</w:t>
-      </w:r>
-      <w:proofErr w:type="spellEnd"/>
-      <w:r>
-        <w:rPr>
-          <w:sz w:val="18"/>
-        </w:rPr>
-        <w:t xml:space="preserve"> in a Field</w:t>
+        <w:lastRenderedPageBreak/>
+        <w:t>4.a. – Tetrahedra in a Field</w:t>
       </w:r>
     </w:p>
     <w:p>
@@ -1494,7 +1477,6 @@
         <w:rPr>
           <w:sz w:val="18"/>
         </w:rPr>
-        <w:lastRenderedPageBreak/>
         <w:t>Audio Analysis Metrics</w:t>
       </w:r>
       <w:r>
@@ -1587,7 +1569,6 @@
           <w:sz w:val="18"/>
         </w:rPr>
       </w:pPr>
-      <w:proofErr w:type="spellStart"/>
       <w:r>
         <w:rPr>
           <w:sz w:val="18"/>
@@ -1606,7 +1587,6 @@
         </w:rPr>
         <w:t>uffer</w:t>
       </w:r>
-      <w:proofErr w:type="spellEnd"/>
       <w:r>
         <w:rPr>
           <w:sz w:val="18"/>
@@ -1668,56 +1648,15 @@
           <w:i/>
           <w:sz w:val="18"/>
         </w:rPr>
-        <w:t xml:space="preserve"> (Note: you should look up </w:t>
-      </w:r>
-      <w:proofErr w:type="spellStart"/>
-      <w:r>
-        <w:rPr>
-          <w:i/>
-          <w:sz w:val="18"/>
-        </w:rPr>
-        <w:t>deques</w:t>
-      </w:r>
-      <w:proofErr w:type="spellEnd"/>
-      <w:r>
-        <w:rPr>
-          <w:i/>
-          <w:sz w:val="18"/>
-        </w:rPr>
-        <w:t>/queues for this)</w:t>
-      </w:r>
-      <w:r>
-        <w:rPr>
-          <w:i/>
-          <w:sz w:val="18"/>
-        </w:rPr>
-        <w:t xml:space="preserve">. The </w:t>
-      </w:r>
-      <w:proofErr w:type="spellStart"/>
-      <w:r>
-        <w:rPr>
-          <w:i/>
-          <w:sz w:val="18"/>
-        </w:rPr>
-        <w:t>multibuffer</w:t>
-      </w:r>
-      <w:proofErr w:type="spellEnd"/>
-      <w:r>
-        <w:rPr>
-          <w:i/>
-          <w:sz w:val="18"/>
-        </w:rPr>
-        <w:t xml:space="preserve"> should be </w:t>
-      </w:r>
-      <w:proofErr w:type="spellStart"/>
-      <w:r>
-        <w:rPr>
-          <w:i/>
-          <w:sz w:val="18"/>
-        </w:rPr>
-        <w:t>appendable</w:t>
-      </w:r>
-      <w:proofErr w:type="spellEnd"/>
+        <w:t xml:space="preserve"> (Note: you should look up deques/queues for this)</w:t>
+      </w:r>
+      <w:r>
+        <w:rPr>
+          <w:i/>
+          <w:sz w:val="18"/>
+        </w:rPr>
+        <w:t>. The multibuffer should be appendable</w:t>
+      </w:r>
       <w:r>
         <w:rPr>
           <w:i/>
@@ -1730,17 +1669,8 @@
           <w:i/>
           <w:sz w:val="18"/>
         </w:rPr>
-        <w:t xml:space="preserve">Bonus points: Later, when synchronisation is implemented, the </w:t>
-      </w:r>
-      <w:proofErr w:type="spellStart"/>
-      <w:r>
-        <w:rPr>
-          <w:i/>
-          <w:sz w:val="18"/>
-        </w:rPr>
-        <w:t>multibuffer</w:t>
-      </w:r>
-      <w:proofErr w:type="spellEnd"/>
+        <w:t>Bonus points: Later, when synchronisation is implemented, the multibuffer</w:t>
+      </w:r>
       <w:r>
         <w:rPr>
           <w:i/>
@@ -1854,23 +1784,7 @@
           <w:i/>
           <w:sz w:val="18"/>
         </w:rPr>
-        <w:t xml:space="preserve">should be obtainable from the </w:t>
-      </w:r>
-      <w:proofErr w:type="spellStart"/>
-      <w:r>
-        <w:rPr>
-          <w:i/>
-          <w:sz w:val="18"/>
-        </w:rPr>
-        <w:t>multibuffer</w:t>
-      </w:r>
-      <w:proofErr w:type="spellEnd"/>
-      <w:r>
-        <w:rPr>
-          <w:i/>
-          <w:sz w:val="18"/>
-        </w:rPr>
-        <w:t xml:space="preserve">, with a certain </w:t>
+        <w:t xml:space="preserve">should be obtainable from the multibuffer, with a certain </w:t>
       </w:r>
       <w:r>
         <w:rPr>
@@ -1987,23 +1901,7 @@
           <w:i/>
           <w:sz w:val="18"/>
         </w:rPr>
-        <w:t xml:space="preserve"> </w:t>
-      </w:r>
-      <w:proofErr w:type="spellStart"/>
-      <w:r>
-        <w:rPr>
-          <w:i/>
-          <w:sz w:val="18"/>
-        </w:rPr>
-        <w:t>PortAudio</w:t>
-      </w:r>
-      <w:proofErr w:type="spellEnd"/>
-      <w:r>
-        <w:rPr>
-          <w:i/>
-          <w:sz w:val="18"/>
-        </w:rPr>
-        <w:t xml:space="preserve"> safely</w:t>
+        <w:t xml:space="preserve"> PortAudio safely</w:t>
       </w:r>
       <w:r>
         <w:rPr>
@@ -2012,31 +1910,13 @@
         </w:rPr>
         <w:t xml:space="preserve"> with different settings: Channel No, Left/Right, Sample Size, </w:t>
       </w:r>
-      <w:proofErr w:type="spellStart"/>
-      <w:r>
-        <w:rPr>
-          <w:i/>
-          <w:sz w:val="18"/>
-        </w:rPr>
-        <w:t>HostAPI</w:t>
-      </w:r>
-      <w:proofErr w:type="spellEnd"/>
-      <w:r>
-        <w:rPr>
-          <w:i/>
-          <w:sz w:val="18"/>
-        </w:rPr>
-        <w:t xml:space="preserve">, </w:t>
-      </w:r>
-      <w:proofErr w:type="gramStart"/>
-      <w:r>
-        <w:rPr>
-          <w:i/>
-          <w:sz w:val="18"/>
-        </w:rPr>
-        <w:t>Device</w:t>
-      </w:r>
-      <w:proofErr w:type="gramEnd"/>
+      <w:r>
+        <w:rPr>
+          <w:i/>
+          <w:sz w:val="18"/>
+        </w:rPr>
+        <w:t>HostAPI, Device</w:t>
+      </w:r>
       <w:r>
         <w:rPr>
           <w:sz w:val="18"/>
@@ -2268,23 +2148,7 @@
           <w:i/>
           <w:sz w:val="18"/>
         </w:rPr>
-        <w:t xml:space="preserve">with the </w:t>
-      </w:r>
-      <w:proofErr w:type="spellStart"/>
-      <w:r>
-        <w:rPr>
-          <w:i/>
-          <w:sz w:val="18"/>
-        </w:rPr>
-        <w:t>PortAudio</w:t>
-      </w:r>
-      <w:proofErr w:type="spellEnd"/>
-      <w:r>
-        <w:rPr>
-          <w:i/>
-          <w:sz w:val="18"/>
-        </w:rPr>
-        <w:t xml:space="preserve"> recorder</w:t>
+        <w:t>with the PortAudio recorder</w:t>
       </w:r>
       <w:r>
         <w:rPr>
@@ -2496,85 +2360,21 @@
           <w:i/>
           <w:sz w:val="18"/>
         </w:rPr>
-        <w:t xml:space="preserve">Windows are held as </w:t>
-      </w:r>
-      <w:proofErr w:type="spellStart"/>
-      <w:r>
-        <w:rPr>
-          <w:i/>
-          <w:sz w:val="18"/>
-        </w:rPr>
-        <w:t>shared</w:t>
-      </w:r>
-      <w:r>
-        <w:rPr>
-          <w:i/>
-          <w:sz w:val="18"/>
-        </w:rPr>
-        <w:t>_ptrs</w:t>
-      </w:r>
-      <w:proofErr w:type="spellEnd"/>
-      <w:r>
-        <w:rPr>
-          <w:i/>
-          <w:sz w:val="18"/>
-        </w:rPr>
-        <w:t xml:space="preserve"> by the </w:t>
-      </w:r>
-      <w:proofErr w:type="spellStart"/>
-      <w:r>
-        <w:rPr>
-          <w:i/>
-          <w:sz w:val="18"/>
-        </w:rPr>
-        <w:t>UserInterface</w:t>
-      </w:r>
-      <w:proofErr w:type="spellEnd"/>
-      <w:r>
-        <w:rPr>
-          <w:i/>
-          <w:sz w:val="18"/>
-        </w:rPr>
-        <w:t xml:space="preserve"> </w:t>
-      </w:r>
-      <w:proofErr w:type="gramStart"/>
-      <w:r>
-        <w:rPr>
-          <w:i/>
-          <w:sz w:val="18"/>
-        </w:rPr>
-        <w:t>class</w:t>
-      </w:r>
-      <w:r>
-        <w:rPr>
-          <w:i/>
-          <w:sz w:val="18"/>
-        </w:rPr>
-        <w:t>,</w:t>
-      </w:r>
-      <w:proofErr w:type="gramEnd"/>
-      <w:r>
-        <w:rPr>
-          <w:i/>
-          <w:sz w:val="18"/>
-        </w:rPr>
-        <w:t xml:space="preserve"> and Settings are held as </w:t>
-      </w:r>
-      <w:proofErr w:type="spellStart"/>
-      <w:r>
-        <w:rPr>
-          <w:i/>
-          <w:sz w:val="18"/>
-        </w:rPr>
-        <w:t>shared_ptrs</w:t>
-      </w:r>
-      <w:proofErr w:type="spellEnd"/>
-      <w:r>
-        <w:rPr>
-          <w:i/>
-          <w:sz w:val="18"/>
-        </w:rPr>
-        <w:t xml:space="preserve"> by the </w:t>
+        <w:t>Windows are held as shared</w:t>
+      </w:r>
+      <w:r>
+        <w:rPr>
+          <w:i/>
+          <w:sz w:val="18"/>
+        </w:rPr>
+        <w:t>_ptrs by the UserInterface class</w:t>
+      </w:r>
+      <w:r>
+        <w:rPr>
+          <w:i/>
+          <w:sz w:val="18"/>
+        </w:rPr>
+        <w:t xml:space="preserve">, and Settings are held as shared_ptrs by the </w:t>
       </w:r>
       <w:r>
         <w:rPr>
@@ -2604,21 +2404,12 @@
         </w:rPr>
         <w:t xml:space="preserve"> Unanswered: If I start recording or restart the audio interface for instance, what makes the call to do this? </w:t>
       </w:r>
-      <w:proofErr w:type="gramStart"/>
-      <w:r>
-        <w:rPr>
-          <w:i/>
-          <w:sz w:val="18"/>
-        </w:rPr>
-        <w:t>i.e</w:t>
-      </w:r>
-      <w:proofErr w:type="gramEnd"/>
-      <w:r>
-        <w:rPr>
-          <w:i/>
-          <w:sz w:val="18"/>
-        </w:rPr>
-        <w:t>. You might not want to ask the UI to do this directly, since then you rely on the UI for behaviour. You don’t want to ask the settings to do this because it</w:t>
+      <w:r>
+        <w:rPr>
+          <w:i/>
+          <w:sz w:val="18"/>
+        </w:rPr>
+        <w:t>i.e. You might not want to ask the UI to do this directly, since then you rely on the UI for behaviour. You don’t want to ask the settings to do this because it</w:t>
       </w:r>
       <w:r>
         <w:rPr>
@@ -3098,17 +2889,8 @@
           <w:i/>
           <w:sz w:val="18"/>
         </w:rPr>
-        <w:t xml:space="preserve"> </w:t>
-      </w:r>
-      <w:proofErr w:type="gramStart"/>
-      <w:r>
-        <w:rPr>
-          <w:i/>
-          <w:sz w:val="18"/>
-        </w:rPr>
-        <w:t>initialised</w:t>
-      </w:r>
-      <w:proofErr w:type="gramEnd"/>
+        <w:t xml:space="preserve"> initialised</w:t>
+      </w:r>
       <w:r>
         <w:rPr>
           <w:i/>
@@ -3197,27 +2979,14 @@
         <w:rPr>
           <w:sz w:val="18"/>
         </w:rPr>
-        <w:t xml:space="preserve">Part </w:t>
-      </w:r>
-      <w:proofErr w:type="gramStart"/>
-      <w:r>
-        <w:rPr>
-          <w:sz w:val="18"/>
-        </w:rPr>
-        <w:t xml:space="preserve">I </w:t>
-      </w:r>
-      <w:r>
-        <w:rPr>
-          <w:sz w:val="18"/>
-        </w:rPr>
-        <w:t>:</w:t>
-      </w:r>
-      <w:proofErr w:type="gramEnd"/>
-      <w:r>
-        <w:rPr>
-          <w:sz w:val="18"/>
-        </w:rPr>
-        <w:t xml:space="preserve"> </w:t>
+        <w:lastRenderedPageBreak/>
+        <w:t xml:space="preserve">Part I </w:t>
+      </w:r>
+      <w:r>
+        <w:rPr>
+          <w:sz w:val="18"/>
+        </w:rPr>
+        <w:t xml:space="preserve">: </w:t>
       </w:r>
       <w:r>
         <w:rPr>
@@ -3253,16 +3022,8 @@
         <w:rPr>
           <w:sz w:val="18"/>
         </w:rPr>
-        <w:t xml:space="preserve"> </w:t>
-      </w:r>
-      <w:proofErr w:type="spellStart"/>
-      <w:r>
-        <w:rPr>
-          <w:sz w:val="18"/>
-        </w:rPr>
-        <w:t>Controller_VideoRendering</w:t>
-      </w:r>
-      <w:proofErr w:type="spellEnd"/>
+        <w:t xml:space="preserve"> Controller_VideoRendering</w:t>
+      </w:r>
     </w:p>
     <w:p>
       <w:pPr>
@@ -3320,23 +3081,7 @@
           <w:i/>
           <w:sz w:val="18"/>
         </w:rPr>
-        <w:t xml:space="preserve">A window from which you can show/hide all other windows, itself </w:t>
-      </w:r>
-      <w:proofErr w:type="spellStart"/>
-      <w:r>
-        <w:rPr>
-          <w:i/>
-          <w:sz w:val="18"/>
-        </w:rPr>
-        <w:t>toggleable</w:t>
-      </w:r>
-      <w:proofErr w:type="spellEnd"/>
-      <w:r>
-        <w:rPr>
-          <w:i/>
-          <w:sz w:val="18"/>
-        </w:rPr>
-        <w:t xml:space="preserve"> with a hotkey</w:t>
+        <w:t>A window from which you can show/hide all other windows, itself toggleable with a hotkey</w:t>
       </w:r>
       <w:r>
         <w:rPr>
@@ -3405,7 +3150,6 @@
           <w:b/>
           <w:sz w:val="18"/>
         </w:rPr>
-        <w:lastRenderedPageBreak/>
         <w:t xml:space="preserve">Visualisation </w:t>
       </w:r>
       <w:r>
@@ -3434,20 +3178,6 @@
         </w:rPr>
         <w:t>View-Model System:</w:t>
       </w:r>
-      <w:r>
-        <w:rPr>
-          <w:b/>
-          <w:sz w:val="18"/>
-        </w:rPr>
-        <w:t xml:space="preserve"> </w:t>
-      </w:r>
-      <w:r>
-        <w:rPr>
-          <w:i/>
-          <w:sz w:val="18"/>
-        </w:rPr>
-        <w:t>(</w:t>
-      </w:r>
     </w:p>
     <w:p>
       <w:pPr>
@@ -3466,17 +3196,8 @@
           <w:b/>
           <w:sz w:val="18"/>
         </w:rPr>
-        <w:t xml:space="preserve">Audio Attribute </w:t>
-      </w:r>
-      <w:proofErr w:type="spellStart"/>
-      <w:r>
-        <w:rPr>
-          <w:b/>
-          <w:sz w:val="18"/>
-        </w:rPr>
-        <w:t>Mapper</w:t>
-      </w:r>
-      <w:proofErr w:type="spellEnd"/>
+        <w:t>Audio Attribute Mapper</w:t>
+      </w:r>
       <w:r>
         <w:rPr>
           <w:b/>
@@ -3588,23 +3309,7 @@
           <w:i/>
           <w:sz w:val="18"/>
         </w:rPr>
-        <w:t>Use commonality in vertex/</w:t>
-      </w:r>
-      <w:proofErr w:type="spellStart"/>
-      <w:r>
-        <w:rPr>
-          <w:i/>
-          <w:sz w:val="18"/>
-        </w:rPr>
-        <w:t>shader</w:t>
-      </w:r>
-      <w:proofErr w:type="spellEnd"/>
-      <w:r>
-        <w:rPr>
-          <w:i/>
-          <w:sz w:val="18"/>
-        </w:rPr>
-        <w:t xml:space="preserve"> info to s</w:t>
+        <w:t>Use commonality in vertex/shader info to s</w:t>
       </w:r>
       <w:r>
         <w:rPr>
@@ -3837,21 +3542,12 @@
           <w:sz w:val="18"/>
         </w:rPr>
       </w:pPr>
-      <w:proofErr w:type="spellStart"/>
-      <w:r>
-        <w:rPr>
-          <w:b/>
-          <w:sz w:val="18"/>
-        </w:rPr>
-        <w:t>Tetrahedra</w:t>
-      </w:r>
-      <w:proofErr w:type="spellEnd"/>
-      <w:r>
-        <w:rPr>
-          <w:b/>
-          <w:sz w:val="18"/>
-        </w:rPr>
-        <w:t xml:space="preserve"> in a Field: </w:t>
+      <w:r>
+        <w:rPr>
+          <w:b/>
+          <w:sz w:val="18"/>
+        </w:rPr>
+        <w:t xml:space="preserve">Tetrahedra in a Field: </w:t>
       </w:r>
       <w:r>
         <w:rPr>
@@ -3860,21 +3556,12 @@
         </w:rPr>
         <w:t>(</w:t>
       </w:r>
-      <w:proofErr w:type="spellStart"/>
-      <w:r>
-        <w:rPr>
-          <w:i/>
-          <w:sz w:val="18"/>
-        </w:rPr>
-        <w:t>Tetrahedra</w:t>
-      </w:r>
-      <w:proofErr w:type="spellEnd"/>
-      <w:r>
-        <w:rPr>
-          <w:i/>
-          <w:sz w:val="18"/>
-        </w:rPr>
-        <w:t xml:space="preserve"> are generated with some thrust in a direction</w:t>
+      <w:r>
+        <w:rPr>
+          <w:i/>
+          <w:sz w:val="18"/>
+        </w:rPr>
+        <w:t>Tetrahedra are generated with some thrust in a direction</w:t>
       </w:r>
       <w:r>
         <w:rPr>
@@ -4144,23 +3831,7 @@
           <w:i/>
           <w:sz w:val="18"/>
         </w:rPr>
-        <w:t xml:space="preserve">write the </w:t>
-      </w:r>
-      <w:proofErr w:type="spellStart"/>
-      <w:r>
-        <w:rPr>
-          <w:i/>
-          <w:sz w:val="18"/>
-        </w:rPr>
-        <w:t>framebuffer</w:t>
-      </w:r>
-      <w:proofErr w:type="spellEnd"/>
-      <w:r>
-        <w:rPr>
-          <w:i/>
-          <w:sz w:val="18"/>
-        </w:rPr>
-        <w:t xml:space="preserve"> </w:t>
+        <w:t xml:space="preserve">write the framebuffer </w:t>
       </w:r>
       <w:r>
         <w:rPr>
@@ -4205,27 +3876,13 @@
         <w:rPr>
           <w:sz w:val="18"/>
         </w:rPr>
-        <w:t xml:space="preserve">Part </w:t>
-      </w:r>
-      <w:proofErr w:type="gramStart"/>
-      <w:r>
-        <w:rPr>
-          <w:sz w:val="18"/>
-        </w:rPr>
-        <w:t>I</w:t>
-      </w:r>
-      <w:r>
-        <w:rPr>
-          <w:sz w:val="18"/>
-        </w:rPr>
-        <w:t xml:space="preserve"> :</w:t>
-      </w:r>
-      <w:proofErr w:type="gramEnd"/>
-      <w:r>
-        <w:rPr>
-          <w:sz w:val="18"/>
-        </w:rPr>
-        <w:t xml:space="preserve"> </w:t>
+        <w:t>Part I</w:t>
+      </w:r>
+      <w:r>
+        <w:rPr>
+          <w:sz w:val="18"/>
+        </w:rPr>
+        <w:t xml:space="preserve"> : </w:t>
       </w:r>
       <w:r>
         <w:rPr>
@@ -4264,21 +3921,12 @@
         </w:rPr>
         <w:t xml:space="preserve">a </w:t>
       </w:r>
-      <w:proofErr w:type="spellStart"/>
-      <w:r>
-        <w:rPr>
-          <w:i/>
-          <w:sz w:val="18"/>
-        </w:rPr>
-        <w:t>vcxproject</w:t>
-      </w:r>
-      <w:proofErr w:type="spellEnd"/>
-      <w:r>
-        <w:rPr>
-          <w:i/>
-          <w:sz w:val="18"/>
-        </w:rPr>
-        <w:t xml:space="preserve"> for it. Get libraries and produce includes &amp; policy for it. Modularise it so that it is easy to incorporate to the main project.</w:t>
+      <w:r>
+        <w:rPr>
+          <w:i/>
+          <w:sz w:val="18"/>
+        </w:rPr>
+        <w:t>vcxproject for it. Get libraries and produce includes &amp; policy for it. Modularise it so that it is easy to incorporate to the main project.</w:t>
       </w:r>
       <w:r>
         <w:rPr>
@@ -4303,21 +3951,7 @@
         <w:rPr>
           <w:sz w:val="18"/>
         </w:rPr>
-        <w:t xml:space="preserve">Part </w:t>
-      </w:r>
-      <w:proofErr w:type="gramStart"/>
-      <w:r>
-        <w:rPr>
-          <w:sz w:val="18"/>
-        </w:rPr>
-        <w:t>II :</w:t>
-      </w:r>
-      <w:proofErr w:type="gramEnd"/>
-      <w:r>
-        <w:rPr>
-          <w:sz w:val="18"/>
-        </w:rPr>
-        <w:t xml:space="preserve"> </w:t>
+        <w:t xml:space="preserve">Part II : </w:t>
       </w:r>
       <w:r>
         <w:rPr>
@@ -4533,16 +4167,8 @@
         <w:rPr>
           <w:sz w:val="18"/>
         </w:rPr>
-        <w:t xml:space="preserve"> for </w:t>
-      </w:r>
-      <w:proofErr w:type="spellStart"/>
-      <w:r>
-        <w:rPr>
-          <w:sz w:val="18"/>
-        </w:rPr>
-        <w:t>github</w:t>
-      </w:r>
-      <w:proofErr w:type="spellEnd"/>
+        <w:t xml:space="preserve"> for github</w:t>
+      </w:r>
       <w:r>
         <w:rPr>
           <w:sz w:val="18"/>
@@ -4848,6 +4474,7 @@
           <w:b/>
           <w:sz w:val="18"/>
         </w:rPr>
+        <w:lastRenderedPageBreak/>
         <w:t>When Processing Visualisation Logic:</w:t>
       </w:r>
       <w:r>
@@ -4985,7 +4612,6 @@
         <w:rPr>
           <w:sz w:val="18"/>
         </w:rPr>
-        <w:lastRenderedPageBreak/>
         <w:t>If you are doing audio processing in advance, and also moving mapped attributes along a ring of parameters for a visualisation, then:</w:t>
       </w:r>
     </w:p>
@@ -5089,41 +4715,13 @@
         <w:rPr>
           <w:sz w:val="18"/>
         </w:rPr>
-        <w:t xml:space="preserve">You should have two options by default: Scripted &amp; </w:t>
-      </w:r>
-      <w:proofErr w:type="spellStart"/>
-      <w:r>
-        <w:rPr>
-          <w:sz w:val="18"/>
-        </w:rPr>
-        <w:t>Realtime</w:t>
-      </w:r>
-      <w:proofErr w:type="spellEnd"/>
-      <w:r>
-        <w:rPr>
-          <w:sz w:val="18"/>
-        </w:rPr>
-        <w:t xml:space="preserve">. </w:t>
-      </w:r>
-      <w:r>
-        <w:rPr>
-          <w:sz w:val="18"/>
-        </w:rPr>
-        <w:t xml:space="preserve">Scripted is enabled if the program is ran with </w:t>
-      </w:r>
-      <w:proofErr w:type="gramStart"/>
-      <w:r>
-        <w:rPr>
-          <w:sz w:val="18"/>
-        </w:rPr>
-        <w:t>a</w:t>
-      </w:r>
-      <w:proofErr w:type="gramEnd"/>
-      <w:r>
-        <w:rPr>
-          <w:sz w:val="18"/>
-        </w:rPr>
-        <w:t xml:space="preserve"> “.xml” file.</w:t>
+        <w:t xml:space="preserve">You should have two options by default: Scripted &amp; Realtime. </w:t>
+      </w:r>
+      <w:r>
+        <w:rPr>
+          <w:sz w:val="18"/>
+        </w:rPr>
+        <w:t>Scripted is enabled if the program is ran with a “.xml” file.</w:t>
       </w:r>
     </w:p>
     <w:p>
@@ -6160,6 +5758,118 @@
     </w:lvl>
   </w:abstractNum>
   <w:abstractNum w:abstractNumId="8">
+    <w:nsid w:val="673D6510"/>
+    <w:multiLevelType w:val="hybridMultilevel"/>
+    <w:tmpl w:val="2ACC19F0"/>
+    <w:lvl w:ilvl="0" w:tplc="AD424E3E">
+      <w:numFmt w:val="bullet"/>
+      <w:lvlText w:val="-"/>
+      <w:lvlJc w:val="left"/>
+      <w:pPr>
+        <w:ind w:left="720" w:hanging="360"/>
+      </w:pPr>
+      <w:rPr>
+        <w:rFonts w:ascii="Calibri" w:eastAsiaTheme="minorHAnsi" w:hAnsi="Calibri" w:cs="Calibri" w:hint="default"/>
+      </w:rPr>
+    </w:lvl>
+    <w:lvl w:ilvl="1" w:tplc="08090003" w:tentative="1">
+      <w:start w:val="1"/>
+      <w:numFmt w:val="bullet"/>
+      <w:lvlText w:val="o"/>
+      <w:lvlJc w:val="left"/>
+      <w:pPr>
+        <w:ind w:left="1440" w:hanging="360"/>
+      </w:pPr>
+      <w:rPr>
+        <w:rFonts w:ascii="Courier New" w:hAnsi="Courier New" w:cs="Courier New" w:hint="default"/>
+      </w:rPr>
+    </w:lvl>
+    <w:lvl w:ilvl="2" w:tplc="08090005" w:tentative="1">
+      <w:start w:val="1"/>
+      <w:numFmt w:val="bullet"/>
+      <w:lvlText w:val=""/>
+      <w:lvlJc w:val="left"/>
+      <w:pPr>
+        <w:ind w:left="2160" w:hanging="360"/>
+      </w:pPr>
+      <w:rPr>
+        <w:rFonts w:ascii="Wingdings" w:hAnsi="Wingdings" w:hint="default"/>
+      </w:rPr>
+    </w:lvl>
+    <w:lvl w:ilvl="3" w:tplc="08090001" w:tentative="1">
+      <w:start w:val="1"/>
+      <w:numFmt w:val="bullet"/>
+      <w:lvlText w:val=""/>
+      <w:lvlJc w:val="left"/>
+      <w:pPr>
+        <w:ind w:left="2880" w:hanging="360"/>
+      </w:pPr>
+      <w:rPr>
+        <w:rFonts w:ascii="Symbol" w:hAnsi="Symbol" w:hint="default"/>
+      </w:rPr>
+    </w:lvl>
+    <w:lvl w:ilvl="4" w:tplc="08090003" w:tentative="1">
+      <w:start w:val="1"/>
+      <w:numFmt w:val="bullet"/>
+      <w:lvlText w:val="o"/>
+      <w:lvlJc w:val="left"/>
+      <w:pPr>
+        <w:ind w:left="3600" w:hanging="360"/>
+      </w:pPr>
+      <w:rPr>
+        <w:rFonts w:ascii="Courier New" w:hAnsi="Courier New" w:cs="Courier New" w:hint="default"/>
+      </w:rPr>
+    </w:lvl>
+    <w:lvl w:ilvl="5" w:tplc="08090005" w:tentative="1">
+      <w:start w:val="1"/>
+      <w:numFmt w:val="bullet"/>
+      <w:lvlText w:val=""/>
+      <w:lvlJc w:val="left"/>
+      <w:pPr>
+        <w:ind w:left="4320" w:hanging="360"/>
+      </w:pPr>
+      <w:rPr>
+        <w:rFonts w:ascii="Wingdings" w:hAnsi="Wingdings" w:hint="default"/>
+      </w:rPr>
+    </w:lvl>
+    <w:lvl w:ilvl="6" w:tplc="08090001" w:tentative="1">
+      <w:start w:val="1"/>
+      <w:numFmt w:val="bullet"/>
+      <w:lvlText w:val=""/>
+      <w:lvlJc w:val="left"/>
+      <w:pPr>
+        <w:ind w:left="5040" w:hanging="360"/>
+      </w:pPr>
+      <w:rPr>
+        <w:rFonts w:ascii="Symbol" w:hAnsi="Symbol" w:hint="default"/>
+      </w:rPr>
+    </w:lvl>
+    <w:lvl w:ilvl="7" w:tplc="08090003" w:tentative="1">
+      <w:start w:val="1"/>
+      <w:numFmt w:val="bullet"/>
+      <w:lvlText w:val="o"/>
+      <w:lvlJc w:val="left"/>
+      <w:pPr>
+        <w:ind w:left="5760" w:hanging="360"/>
+      </w:pPr>
+      <w:rPr>
+        <w:rFonts w:ascii="Courier New" w:hAnsi="Courier New" w:cs="Courier New" w:hint="default"/>
+      </w:rPr>
+    </w:lvl>
+    <w:lvl w:ilvl="8" w:tplc="08090005" w:tentative="1">
+      <w:start w:val="1"/>
+      <w:numFmt w:val="bullet"/>
+      <w:lvlText w:val=""/>
+      <w:lvlJc w:val="left"/>
+      <w:pPr>
+        <w:ind w:left="6480" w:hanging="360"/>
+      </w:pPr>
+      <w:rPr>
+        <w:rFonts w:ascii="Wingdings" w:hAnsi="Wingdings" w:hint="default"/>
+      </w:rPr>
+    </w:lvl>
+  </w:abstractNum>
+  <w:abstractNum w:abstractNumId="9">
     <w:nsid w:val="68C637BE"/>
     <w:multiLevelType w:val="hybridMultilevel"/>
     <w:tmpl w:val="3B40948A"/>
@@ -6271,7 +5981,7 @@
       </w:rPr>
     </w:lvl>
   </w:abstractNum>
-  <w:abstractNum w:abstractNumId="9">
+  <w:abstractNum w:abstractNumId="10">
     <w:nsid w:val="7A9E6149"/>
     <w:multiLevelType w:val="hybridMultilevel"/>
     <w:tmpl w:val="66288044"/>
@@ -6364,7 +6074,7 @@
       </w:pPr>
     </w:lvl>
   </w:abstractNum>
-  <w:abstractNum w:abstractNumId="10">
+  <w:abstractNum w:abstractNumId="11">
     <w:nsid w:val="7C004F8D"/>
     <w:multiLevelType w:val="hybridMultilevel"/>
     <w:tmpl w:val="4058C97E"/>
@@ -6454,7 +6164,7 @@
     </w:lvl>
   </w:abstractNum>
   <w:num w:numId="1">
-    <w:abstractNumId w:val="10"/>
+    <w:abstractNumId w:val="11"/>
   </w:num>
   <w:num w:numId="2">
     <w:abstractNumId w:val="6"/>
@@ -6472,7 +6182,7 @@
     <w:abstractNumId w:val="4"/>
   </w:num>
   <w:num w:numId="7">
-    <w:abstractNumId w:val="8"/>
+    <w:abstractNumId w:val="9"/>
   </w:num>
   <w:num w:numId="8">
     <w:abstractNumId w:val="1"/>
@@ -6481,10 +6191,13 @@
     <w:abstractNumId w:val="5"/>
   </w:num>
   <w:num w:numId="10">
-    <w:abstractNumId w:val="9"/>
+    <w:abstractNumId w:val="10"/>
   </w:num>
   <w:num w:numId="11">
     <w:abstractNumId w:val="0"/>
+  </w:num>
+  <w:num w:numId="12">
+    <w:abstractNumId w:val="8"/>
   </w:num>
 </w:numbering>
 </file>
@@ -6958,7 +6671,7 @@
   <a:extraClrSchemeLst/>
   <a:extLst>
     <a:ext uri="{05A4C25C-085E-4340-85A3-A5531E510DB2}">
-      <thm15:themeFamily xmlns="" xmlns:thm15="http://schemas.microsoft.com/office/thememl/2012/main" name="Office Theme" id="{62F939B6-93AF-4DB8-9C6B-D6C7DFDC589F}" vid="{4A3C46E8-61CC-4603-A589-7422A47A8E4A}"/>
+      <thm15:themeFamily xmlns:thm15="http://schemas.microsoft.com/office/thememl/2012/main" xmlns="" name="Office Theme" id="{62F939B6-93AF-4DB8-9C6B-D6C7DFDC589F}" vid="{4A3C46E8-61CC-4603-A589-7422A47A8E4A}"/>
     </a:ext>
   </a:extLst>
 </a:theme>

</xml_diff>

<commit_message>
-> AudioAttributes is for prototyping reading & interpolation of multiple files
</commit_message>
<xml_diff>
--- a/Requirements & Design.docx
+++ b/Requirements & Design.docx
@@ -50,13 +50,13 @@
         <w:rPr>
           <w:sz w:val="20"/>
         </w:rPr>
-        <w:t xml:space="preserve">You should incorporate the </w:t>
+        <w:t xml:space="preserve">You </w:t>
       </w:r>
       <w:r>
         <w:rPr>
           <w:sz w:val="20"/>
         </w:rPr>
-        <w:t>You have spent enough time on administration.</w:t>
+        <w:t>have spent enough time on administration.</w:t>
       </w:r>
     </w:p>
     <w:p>
@@ -225,6 +225,42 @@
         <w:rPr>
           <w:sz w:val="18"/>
         </w:rPr>
+        <w:t xml:space="preserve">Access to audio </w:t>
+      </w:r>
+      <w:r>
+        <w:rPr>
+          <w:sz w:val="18"/>
+        </w:rPr>
+        <w:t>buffer by file</w:t>
+      </w:r>
+      <w:r>
+        <w:rPr>
+          <w:sz w:val="18"/>
+        </w:rPr>
+        <w:t>, or by realtime input</w:t>
+      </w:r>
+      <w:r>
+        <w:rPr>
+          <w:sz w:val="18"/>
+        </w:rPr>
+        <w:t>.</w:t>
+      </w:r>
+    </w:p>
+    <w:p>
+      <w:pPr>
+        <w:pStyle w:val="ListParagraph"/>
+        <w:numPr>
+          <w:ilvl w:val="1"/>
+          <w:numId w:val="8"/>
+        </w:numPr>
+        <w:rPr>
+          <w:sz w:val="18"/>
+        </w:rPr>
+      </w:pPr>
+      <w:r>
+        <w:rPr>
+          <w:sz w:val="18"/>
+        </w:rPr>
         <w:t>Accessible interface providing</w:t>
       </w:r>
       <w:r>
@@ -3774,6 +3810,25 @@
           <w:sz w:val="18"/>
         </w:rPr>
         <w:t>Parametric Geometry</w:t>
+      </w:r>
+    </w:p>
+    <w:p>
+      <w:pPr>
+        <w:pStyle w:val="ListParagraph"/>
+        <w:numPr>
+          <w:ilvl w:val="1"/>
+          <w:numId w:val="9"/>
+        </w:numPr>
+        <w:rPr>
+          <w:sz w:val="18"/>
+        </w:rPr>
+      </w:pPr>
+      <w:r>
+        <w:rPr>
+          <w:b/>
+          <w:sz w:val="18"/>
+        </w:rPr>
+        <w:t>Point Clouds</w:t>
       </w:r>
     </w:p>
     <w:p>
@@ -4400,6 +4455,7 @@
         <w:rPr>
           <w:sz w:val="18"/>
         </w:rPr>
+        <w:lastRenderedPageBreak/>
         <w:t>You need a way of synchronising audio and visual processing</w:t>
       </w:r>
       <w:r>
@@ -4474,7 +4530,6 @@
           <w:b/>
           <w:sz w:val="18"/>
         </w:rPr>
-        <w:lastRenderedPageBreak/>
         <w:t>When Processing Visualisation Logic:</w:t>
       </w:r>
       <w:r>
@@ -6671,7 +6726,7 @@
   <a:extraClrSchemeLst/>
   <a:extLst>
     <a:ext uri="{05A4C25C-085E-4340-85A3-A5531E510DB2}">
-      <thm15:themeFamily xmlns:thm15="http://schemas.microsoft.com/office/thememl/2012/main" xmlns="" name="Office Theme" id="{62F939B6-93AF-4DB8-9C6B-D6C7DFDC589F}" vid="{4A3C46E8-61CC-4603-A589-7422A47A8E4A}"/>
+      <thm15:themeFamily xmlns="" xmlns:thm15="http://schemas.microsoft.com/office/thememl/2012/main" name="Office Theme" id="{62F939B6-93AF-4DB8-9C6B-D6C7DFDC589F}" vid="{4A3C46E8-61CC-4603-A589-7422A47A8E4A}"/>
     </a:ext>
   </a:extLst>
 </a:theme>

</xml_diff>